<commit_message>
Fixed issues with part B not using the correct data set
</commit_message>
<xml_diff>
--- a/Data Analysis HW4 Answers.docx
+++ b/Data Analysis HW4 Answers.docx
@@ -14,11 +14,896 @@
       </w:r>
     </w:p>
     <w:p>
+      <w:pPr>
+        <w:pStyle w:val="Heading1"/>
+      </w:pPr>
+      <w:r>
+        <w:t>Question 1 Answers</w:t>
+      </w:r>
+    </w:p>
+    <w:p>
+      <w:pPr>
+        <w:pStyle w:val="ListParagraph"/>
+        <w:numPr>
+          <w:ilvl w:val="0"/>
+          <w:numId w:val="1"/>
+        </w:numPr>
+      </w:pPr>
+    </w:p>
+    <w:p>
+      <w:pPr>
+        <w:pStyle w:val="ListParagraph"/>
+        <w:ind w:left="0"/>
+      </w:pPr>
+      <w:r>
+        <w:rPr>
+          <w:noProof/>
+        </w:rPr>
+        <w:drawing>
+          <wp:anchor distT="0" distB="0" distL="114300" distR="114300" simplePos="0" relativeHeight="251660288" behindDoc="0" locked="0" layoutInCell="1" allowOverlap="1" wp14:anchorId="37DF8525" wp14:editId="1503A0A1">
+            <wp:simplePos x="0" y="0"/>
+            <wp:positionH relativeFrom="column">
+              <wp:posOffset>95250</wp:posOffset>
+            </wp:positionH>
+            <wp:positionV relativeFrom="paragraph">
+              <wp:posOffset>311150</wp:posOffset>
+            </wp:positionV>
+            <wp:extent cx="5429250" cy="3095435"/>
+            <wp:effectExtent l="0" t="0" r="0" b="0"/>
+            <wp:wrapNone/>
+            <wp:docPr id="1" name="Picture 1"/>
+            <wp:cNvGraphicFramePr>
+              <a:graphicFrameLocks xmlns:a="http://schemas.openxmlformats.org/drawingml/2006/main" noChangeAspect="1"/>
+            </wp:cNvGraphicFramePr>
+            <a:graphic xmlns:a="http://schemas.openxmlformats.org/drawingml/2006/main">
+              <a:graphicData uri="http://schemas.openxmlformats.org/drawingml/2006/picture">
+                <pic:pic xmlns:pic="http://schemas.openxmlformats.org/drawingml/2006/picture">
+                  <pic:nvPicPr>
+                    <pic:cNvPr id="0" name=""/>
+                    <pic:cNvPicPr/>
+                  </pic:nvPicPr>
+                  <pic:blipFill>
+                    <a:blip r:embed="rId8">
+                      <a:extLst>
+                        <a:ext uri="{28A0092B-C50C-407E-A947-70E740481C1C}">
+                          <a14:useLocalDpi xmlns:a14="http://schemas.microsoft.com/office/drawing/2010/main" val="0"/>
+                        </a:ext>
+                      </a:extLst>
+                    </a:blip>
+                    <a:stretch>
+                      <a:fillRect/>
+                    </a:stretch>
+                  </pic:blipFill>
+                  <pic:spPr>
+                    <a:xfrm>
+                      <a:off x="0" y="0"/>
+                      <a:ext cx="5429250" cy="3095435"/>
+                    </a:xfrm>
+                    <a:prstGeom prst="rect">
+                      <a:avLst/>
+                    </a:prstGeom>
+                  </pic:spPr>
+                </pic:pic>
+              </a:graphicData>
+            </a:graphic>
+            <wp14:sizeRelH relativeFrom="page">
+              <wp14:pctWidth>0</wp14:pctWidth>
+            </wp14:sizeRelH>
+            <wp14:sizeRelV relativeFrom="page">
+              <wp14:pctHeight>0</wp14:pctHeight>
+            </wp14:sizeRelV>
+          </wp:anchor>
+        </w:drawing>
+      </w:r>
+      <w:r>
+        <w:tab/>
+        <w:t xml:space="preserve">A.) </w:t>
+      </w:r>
+      <w:r>
+        <w:t xml:space="preserve">Clustering plot when data points are plotted in order. </w:t>
+      </w:r>
+    </w:p>
+    <w:p/>
+    <w:p/>
+    <w:p>
+      <w:proofErr w:type="gramStart"/>
+      <w:r>
+        <w:t>s</w:t>
+      </w:r>
       <w:bookmarkStart w:id="0" w:name="_GoBack"/>
       <w:bookmarkEnd w:id="0"/>
+      <w:proofErr w:type="gramEnd"/>
+    </w:p>
+    <w:p/>
+    <w:p/>
+    <w:p/>
+    <w:p/>
+    <w:p/>
+    <w:p/>
+    <w:p>
+      <w:pPr>
+        <w:spacing w:before="0" w:after="0" w:line="240" w:lineRule="auto"/>
+      </w:pPr>
+      <w:r>
+        <w:t>Cluster Centers:</w:t>
+      </w:r>
+    </w:p>
+    <w:p>
+      <w:pPr>
+        <w:spacing w:before="0" w:after="0" w:line="240" w:lineRule="auto"/>
+      </w:pPr>
+      <w:r>
+        <w:t>(</w:t>
+      </w:r>
+      <w:proofErr w:type="spellStart"/>
+      <w:r>
+        <w:t>Xave</w:t>
+      </w:r>
+      <w:proofErr w:type="spellEnd"/>
+      <w:r>
+        <w:t xml:space="preserve">, </w:t>
+      </w:r>
+      <w:proofErr w:type="spellStart"/>
+      <w:r>
+        <w:t>Yave</w:t>
+      </w:r>
+      <w:proofErr w:type="spellEnd"/>
+      <w:r>
+        <w:t xml:space="preserve">, </w:t>
+      </w:r>
+      <w:proofErr w:type="spellStart"/>
+      <w:r>
+        <w:t>NumPoints</w:t>
+      </w:r>
+      <w:proofErr w:type="spellEnd"/>
+      <w:r>
+        <w:t>)</w:t>
+      </w:r>
+    </w:p>
+    <w:p>
+      <w:pPr>
+        <w:spacing w:before="0" w:after="0" w:line="240" w:lineRule="auto"/>
+      </w:pPr>
+      <w:r>
+        <w:t>{1: (5.2857142857142865, 15.142857142857142, 7),</w:t>
+      </w:r>
+    </w:p>
+    <w:p>
+      <w:pPr>
+        <w:spacing w:before="0" w:after="0" w:line="240" w:lineRule="auto"/>
+      </w:pPr>
+      <w:r>
+        <w:t xml:space="preserve"> 2: (15.75, 5.75, 4),</w:t>
+      </w:r>
+    </w:p>
+    <w:p>
+      <w:pPr>
+        <w:spacing w:before="0" w:after="0" w:line="240" w:lineRule="auto"/>
+      </w:pPr>
+      <w:r>
+        <w:t xml:space="preserve"> 3: (19.333333333333332, 19.0, 3),</w:t>
+      </w:r>
+    </w:p>
+    <w:p>
+      <w:pPr>
+        <w:spacing w:before="0" w:after="0" w:line="240" w:lineRule="auto"/>
+      </w:pPr>
+      <w:r>
+        <w:t xml:space="preserve"> 4: (0.5, 6.5, 2)}</w:t>
+      </w:r>
+    </w:p>
+    <w:p>
+      <w:pPr>
+        <w:spacing w:before="0" w:after="0" w:line="240" w:lineRule="auto"/>
+      </w:pPr>
+    </w:p>
+    <w:p>
+      <w:pPr>
+        <w:spacing w:before="0" w:after="0" w:line="240" w:lineRule="auto"/>
+      </w:pPr>
+      <w:r>
+        <w:t>Data point order:</w:t>
+      </w:r>
+    </w:p>
+    <w:p>
+      <w:pPr>
+        <w:spacing w:before="0" w:after="0" w:line="240" w:lineRule="auto"/>
+      </w:pPr>
+      <w:r>
+        <w:t xml:space="preserve">     X   </w:t>
+      </w:r>
+      <w:proofErr w:type="gramStart"/>
+      <w:r>
+        <w:t>Y  Cluster</w:t>
+      </w:r>
+      <w:proofErr w:type="gramEnd"/>
+    </w:p>
+    <w:p>
+      <w:pPr>
+        <w:spacing w:before="0" w:after="0" w:line="240" w:lineRule="auto"/>
+      </w:pPr>
+      <w:r>
+        <w:t xml:space="preserve">0    </w:t>
+      </w:r>
+      <w:proofErr w:type="gramStart"/>
+      <w:r>
+        <w:t>6  12</w:t>
+      </w:r>
+      <w:proofErr w:type="gramEnd"/>
+      <w:r>
+        <w:t xml:space="preserve">        1</w:t>
+      </w:r>
+    </w:p>
+    <w:p>
+      <w:pPr>
+        <w:spacing w:before="0" w:after="0" w:line="240" w:lineRule="auto"/>
+      </w:pPr>
+      <w:r>
+        <w:t>1   19   7        2</w:t>
+      </w:r>
+    </w:p>
+    <w:p>
+      <w:pPr>
+        <w:spacing w:before="0" w:after="0" w:line="240" w:lineRule="auto"/>
+      </w:pPr>
+      <w:r>
+        <w:t>2   15   4        2</w:t>
+      </w:r>
+    </w:p>
+    <w:p>
+      <w:pPr>
+        <w:spacing w:before="0" w:after="0" w:line="240" w:lineRule="auto"/>
+      </w:pPr>
+      <w:r>
+        <w:t>3   11   0        3</w:t>
+      </w:r>
+    </w:p>
+    <w:p>
+      <w:pPr>
+        <w:spacing w:before="0" w:after="0" w:line="240" w:lineRule="auto"/>
+      </w:pPr>
+      <w:r>
+        <w:t xml:space="preserve">4   </w:t>
+      </w:r>
+      <w:proofErr w:type="gramStart"/>
+      <w:r>
+        <w:t>18  12</w:t>
+      </w:r>
+      <w:proofErr w:type="gramEnd"/>
+      <w:r>
+        <w:t xml:space="preserve">        2</w:t>
+      </w:r>
+    </w:p>
+    <w:p>
+      <w:pPr>
+        <w:spacing w:before="0" w:after="0" w:line="240" w:lineRule="auto"/>
+      </w:pPr>
+      <w:r>
+        <w:t xml:space="preserve">5    </w:t>
+      </w:r>
+      <w:proofErr w:type="gramStart"/>
+      <w:r>
+        <w:t>9  20</w:t>
+      </w:r>
+      <w:proofErr w:type="gramEnd"/>
+      <w:r>
+        <w:t xml:space="preserve">        1</w:t>
+      </w:r>
+    </w:p>
+    <w:p>
+      <w:pPr>
+        <w:spacing w:before="0" w:after="0" w:line="240" w:lineRule="auto"/>
+      </w:pPr>
+      <w:r>
+        <w:t xml:space="preserve">6   </w:t>
+      </w:r>
+      <w:proofErr w:type="gramStart"/>
+      <w:r>
+        <w:t>19  22</w:t>
+      </w:r>
+      <w:proofErr w:type="gramEnd"/>
+      <w:r>
+        <w:t xml:space="preserve">        2</w:t>
+      </w:r>
+    </w:p>
+    <w:p>
+      <w:pPr>
+        <w:spacing w:before="0" w:after="0" w:line="240" w:lineRule="auto"/>
+      </w:pPr>
+      <w:r>
+        <w:t xml:space="preserve">7   </w:t>
+      </w:r>
+      <w:proofErr w:type="gramStart"/>
+      <w:r>
+        <w:t>18  17</w:t>
+      </w:r>
+      <w:proofErr w:type="gramEnd"/>
+      <w:r>
+        <w:t xml:space="preserve">        2</w:t>
+      </w:r>
+    </w:p>
+    <w:p>
+      <w:pPr>
+        <w:spacing w:before="0" w:after="0" w:line="240" w:lineRule="auto"/>
+      </w:pPr>
+      <w:r>
+        <w:t xml:space="preserve">8    </w:t>
+      </w:r>
+      <w:proofErr w:type="gramStart"/>
+      <w:r>
+        <w:t>5  11</w:t>
+      </w:r>
+      <w:proofErr w:type="gramEnd"/>
+      <w:r>
+        <w:t xml:space="preserve">        1</w:t>
+      </w:r>
+    </w:p>
+    <w:p>
+      <w:pPr>
+        <w:spacing w:before="0" w:after="0" w:line="240" w:lineRule="auto"/>
+      </w:pPr>
+      <w:r>
+        <w:lastRenderedPageBreak/>
+        <w:t xml:space="preserve">9    </w:t>
+      </w:r>
+      <w:proofErr w:type="gramStart"/>
+      <w:r>
+        <w:t>4  18</w:t>
+      </w:r>
+      <w:proofErr w:type="gramEnd"/>
+      <w:r>
+        <w:t xml:space="preserve">        1</w:t>
+      </w:r>
+    </w:p>
+    <w:p>
+      <w:pPr>
+        <w:spacing w:before="0" w:after="0" w:line="240" w:lineRule="auto"/>
+      </w:pPr>
+      <w:r>
+        <w:t xml:space="preserve">10   </w:t>
+      </w:r>
+      <w:proofErr w:type="gramStart"/>
+      <w:r>
+        <w:t>7  15</w:t>
+      </w:r>
+      <w:proofErr w:type="gramEnd"/>
+      <w:r>
+        <w:t xml:space="preserve">        1</w:t>
+      </w:r>
+    </w:p>
+    <w:p>
+      <w:pPr>
+        <w:spacing w:before="0" w:after="0" w:line="240" w:lineRule="auto"/>
+      </w:pPr>
+      <w:proofErr w:type="gramStart"/>
+      <w:r>
+        <w:t>11  21</w:t>
+      </w:r>
+      <w:proofErr w:type="gramEnd"/>
+      <w:r>
+        <w:t xml:space="preserve">  18        2</w:t>
+      </w:r>
+    </w:p>
+    <w:p>
+      <w:pPr>
+        <w:spacing w:before="0" w:after="0" w:line="240" w:lineRule="auto"/>
+      </w:pPr>
+      <w:r>
+        <w:t xml:space="preserve">12   </w:t>
+      </w:r>
+      <w:proofErr w:type="gramStart"/>
+      <w:r>
+        <w:t>1  19</w:t>
+      </w:r>
+      <w:proofErr w:type="gramEnd"/>
+      <w:r>
+        <w:t xml:space="preserve">        4</w:t>
+      </w:r>
+    </w:p>
+    <w:p>
+      <w:pPr>
+        <w:spacing w:before="0" w:after="0" w:line="240" w:lineRule="auto"/>
+      </w:pPr>
+      <w:r>
+        <w:t>13   1   4        1</w:t>
+      </w:r>
+    </w:p>
+    <w:p>
+      <w:pPr>
+        <w:spacing w:before="0" w:after="0" w:line="240" w:lineRule="auto"/>
+      </w:pPr>
+      <w:r>
+        <w:t>14   0   9        1</w:t>
+      </w:r>
+    </w:p>
+    <w:p>
+      <w:pPr>
+        <w:spacing w:before="0" w:after="0" w:line="240" w:lineRule="auto"/>
+      </w:pPr>
+      <w:r>
+        <w:t xml:space="preserve">15   </w:t>
+      </w:r>
+      <w:proofErr w:type="gramStart"/>
+      <w:r>
+        <w:t>5  11</w:t>
+      </w:r>
+      <w:proofErr w:type="gramEnd"/>
+      <w:r>
+        <w:t xml:space="preserve">        1</w:t>
+      </w:r>
+    </w:p>
+    <w:p/>
+    <w:p>
+      <w:r>
+        <w:tab/>
+        <w:t>B</w:t>
+      </w:r>
+      <w:r>
+        <w:t xml:space="preserve">.) </w:t>
+      </w:r>
+      <w:r>
+        <w:t>Clustering plot when data points are plotted in</w:t>
+      </w:r>
+      <w:r>
+        <w:t xml:space="preserve"> reverse</w:t>
+      </w:r>
+      <w:r>
+        <w:t xml:space="preserve"> order</w:t>
+      </w:r>
+      <w:r>
+        <w:t>.</w:t>
+      </w:r>
+    </w:p>
+    <w:p>
+      <w:r>
+        <w:rPr>
+          <w:noProof/>
+        </w:rPr>
+        <w:drawing>
+          <wp:anchor distT="0" distB="0" distL="114300" distR="114300" simplePos="0" relativeHeight="251659264" behindDoc="0" locked="0" layoutInCell="1" allowOverlap="1">
+            <wp:simplePos x="0" y="0"/>
+            <wp:positionH relativeFrom="column">
+              <wp:posOffset>0</wp:posOffset>
+            </wp:positionH>
+            <wp:positionV relativeFrom="paragraph">
+              <wp:posOffset>3175</wp:posOffset>
+            </wp:positionV>
+            <wp:extent cx="5703599" cy="3251941"/>
+            <wp:effectExtent l="0" t="0" r="0" b="5715"/>
+            <wp:wrapNone/>
+            <wp:docPr id="4" name="Picture 4"/>
+            <wp:cNvGraphicFramePr>
+              <a:graphicFrameLocks xmlns:a="http://schemas.openxmlformats.org/drawingml/2006/main" noChangeAspect="1"/>
+            </wp:cNvGraphicFramePr>
+            <a:graphic xmlns:a="http://schemas.openxmlformats.org/drawingml/2006/main">
+              <a:graphicData uri="http://schemas.openxmlformats.org/drawingml/2006/picture">
+                <pic:pic xmlns:pic="http://schemas.openxmlformats.org/drawingml/2006/picture">
+                  <pic:nvPicPr>
+                    <pic:cNvPr id="0" name=""/>
+                    <pic:cNvPicPr/>
+                  </pic:nvPicPr>
+                  <pic:blipFill>
+                    <a:blip r:embed="rId9">
+                      <a:extLst>
+                        <a:ext uri="{28A0092B-C50C-407E-A947-70E740481C1C}">
+                          <a14:useLocalDpi xmlns:a14="http://schemas.microsoft.com/office/drawing/2010/main" val="0"/>
+                        </a:ext>
+                      </a:extLst>
+                    </a:blip>
+                    <a:stretch>
+                      <a:fillRect/>
+                    </a:stretch>
+                  </pic:blipFill>
+                  <pic:spPr>
+                    <a:xfrm>
+                      <a:off x="0" y="0"/>
+                      <a:ext cx="5703599" cy="3251941"/>
+                    </a:xfrm>
+                    <a:prstGeom prst="rect">
+                      <a:avLst/>
+                    </a:prstGeom>
+                  </pic:spPr>
+                </pic:pic>
+              </a:graphicData>
+            </a:graphic>
+            <wp14:sizeRelH relativeFrom="page">
+              <wp14:pctWidth>0</wp14:pctWidth>
+            </wp14:sizeRelH>
+            <wp14:sizeRelV relativeFrom="page">
+              <wp14:pctHeight>0</wp14:pctHeight>
+            </wp14:sizeRelV>
+          </wp:anchor>
+        </w:drawing>
+      </w:r>
+    </w:p>
+    <w:p/>
+    <w:p/>
+    <w:p/>
+    <w:p/>
+    <w:p/>
+    <w:p/>
+    <w:p/>
+    <w:p/>
+    <w:p>
+      <w:pPr>
+        <w:spacing w:before="0" w:after="0" w:line="240" w:lineRule="auto"/>
+      </w:pPr>
+    </w:p>
+    <w:p>
+      <w:pPr>
+        <w:spacing w:before="0" w:after="0" w:line="240" w:lineRule="auto"/>
+      </w:pPr>
+      <w:r>
+        <w:t>Cluster Centers:</w:t>
+      </w:r>
+    </w:p>
+    <w:p>
+      <w:pPr>
+        <w:spacing w:before="0" w:after="0" w:line="240" w:lineRule="auto"/>
+      </w:pPr>
+      <w:r>
+        <w:t>(</w:t>
+      </w:r>
+      <w:proofErr w:type="spellStart"/>
+      <w:r>
+        <w:t>Xave</w:t>
+      </w:r>
+      <w:proofErr w:type="spellEnd"/>
+      <w:r>
+        <w:t xml:space="preserve">, </w:t>
+      </w:r>
+      <w:proofErr w:type="spellStart"/>
+      <w:r>
+        <w:t>Yave</w:t>
+      </w:r>
+      <w:proofErr w:type="spellEnd"/>
+      <w:r>
+        <w:t xml:space="preserve">, </w:t>
+      </w:r>
+      <w:proofErr w:type="spellStart"/>
+      <w:r>
+        <w:t>NumPoints</w:t>
+      </w:r>
+      <w:proofErr w:type="spellEnd"/>
+      <w:r>
+        <w:t>)</w:t>
+      </w:r>
+    </w:p>
+    <w:p>
+      <w:pPr>
+        <w:spacing w:before="0" w:after="0" w:line="240" w:lineRule="auto"/>
+      </w:pPr>
+      <w:r>
+        <w:t>{1: (4.6250000000000009, 5.375, 8),</w:t>
+      </w:r>
+    </w:p>
+    <w:p>
+      <w:pPr>
+        <w:spacing w:before="0" w:after="0" w:line="240" w:lineRule="auto"/>
+      </w:pPr>
+      <w:r>
+        <w:t xml:space="preserve"> 2: (18.333333333333336, 16.333333333333332, 6),</w:t>
+      </w:r>
+    </w:p>
+    <w:p>
+      <w:pPr>
+        <w:spacing w:before="0" w:after="0" w:line="240" w:lineRule="auto"/>
+      </w:pPr>
+      <w:r>
+        <w:t xml:space="preserve"> 3: (11.0, 0.0, 1),</w:t>
+      </w:r>
+    </w:p>
+    <w:p>
+      <w:pPr>
+        <w:spacing w:before="0" w:after="0" w:line="240" w:lineRule="auto"/>
+      </w:pPr>
+      <w:r>
+        <w:t xml:space="preserve"> 4: (1.0, 19.0, 1)}</w:t>
+      </w:r>
+    </w:p>
+    <w:p>
+      <w:pPr>
+        <w:spacing w:before="0" w:after="0" w:line="240" w:lineRule="auto"/>
+      </w:pPr>
+    </w:p>
+    <w:p>
+      <w:pPr>
+        <w:spacing w:before="0" w:after="0" w:line="240" w:lineRule="auto"/>
+      </w:pPr>
+      <w:r>
+        <w:t>Data points order:</w:t>
+      </w:r>
+    </w:p>
+    <w:p>
+      <w:pPr>
+        <w:spacing w:before="0" w:after="0" w:line="240" w:lineRule="auto"/>
+      </w:pPr>
+      <w:r>
+        <w:t xml:space="preserve">     X   </w:t>
+      </w:r>
+      <w:proofErr w:type="gramStart"/>
+      <w:r>
+        <w:t>Y  Cluster</w:t>
+      </w:r>
+      <w:proofErr w:type="gramEnd"/>
+    </w:p>
+    <w:p>
+      <w:pPr>
+        <w:spacing w:before="0" w:after="0" w:line="240" w:lineRule="auto"/>
+      </w:pPr>
+      <w:r>
+        <w:t xml:space="preserve">15   </w:t>
+      </w:r>
+      <w:proofErr w:type="gramStart"/>
+      <w:r>
+        <w:t>5  11</w:t>
+      </w:r>
+      <w:proofErr w:type="gramEnd"/>
+      <w:r>
+        <w:t xml:space="preserve">        1</w:t>
+      </w:r>
+    </w:p>
+    <w:p>
+      <w:pPr>
+        <w:spacing w:before="0" w:after="0" w:line="240" w:lineRule="auto"/>
+      </w:pPr>
+      <w:r>
+        <w:t>14   0   9        1</w:t>
+      </w:r>
+    </w:p>
+    <w:p>
+      <w:pPr>
+        <w:spacing w:before="0" w:after="0" w:line="240" w:lineRule="auto"/>
+      </w:pPr>
+      <w:r>
+        <w:t>13   1   4        1</w:t>
+      </w:r>
+    </w:p>
+    <w:p>
+      <w:pPr>
+        <w:spacing w:before="0" w:after="0" w:line="240" w:lineRule="auto"/>
+      </w:pPr>
+      <w:r>
+        <w:t xml:space="preserve">12   </w:t>
+      </w:r>
+      <w:proofErr w:type="gramStart"/>
+      <w:r>
+        <w:t>1  19</w:t>
+      </w:r>
+      <w:proofErr w:type="gramEnd"/>
+      <w:r>
+        <w:t xml:space="preserve">        4</w:t>
+      </w:r>
+    </w:p>
+    <w:p>
+      <w:pPr>
+        <w:spacing w:before="0" w:after="0" w:line="240" w:lineRule="auto"/>
+      </w:pPr>
+      <w:proofErr w:type="gramStart"/>
+      <w:r>
+        <w:t>11  21</w:t>
+      </w:r>
+      <w:proofErr w:type="gramEnd"/>
+      <w:r>
+        <w:t xml:space="preserve">  18        2</w:t>
+      </w:r>
+    </w:p>
+    <w:p>
+      <w:pPr>
+        <w:spacing w:before="0" w:after="0" w:line="240" w:lineRule="auto"/>
+      </w:pPr>
+      <w:r>
+        <w:t xml:space="preserve">10   </w:t>
+      </w:r>
+      <w:proofErr w:type="gramStart"/>
+      <w:r>
+        <w:t>7  15</w:t>
+      </w:r>
+      <w:proofErr w:type="gramEnd"/>
+      <w:r>
+        <w:t xml:space="preserve">        1</w:t>
+      </w:r>
+    </w:p>
+    <w:p>
+      <w:pPr>
+        <w:spacing w:before="0" w:after="0" w:line="240" w:lineRule="auto"/>
+      </w:pPr>
+      <w:r>
+        <w:lastRenderedPageBreak/>
+        <w:t xml:space="preserve">9    </w:t>
+      </w:r>
+      <w:proofErr w:type="gramStart"/>
+      <w:r>
+        <w:t>4  18</w:t>
+      </w:r>
+      <w:proofErr w:type="gramEnd"/>
+      <w:r>
+        <w:t xml:space="preserve">        1</w:t>
+      </w:r>
+    </w:p>
+    <w:p>
+      <w:pPr>
+        <w:spacing w:before="0" w:after="0" w:line="240" w:lineRule="auto"/>
+      </w:pPr>
+      <w:r>
+        <w:t xml:space="preserve">8    </w:t>
+      </w:r>
+      <w:proofErr w:type="gramStart"/>
+      <w:r>
+        <w:t>5  11</w:t>
+      </w:r>
+      <w:proofErr w:type="gramEnd"/>
+      <w:r>
+        <w:t xml:space="preserve">        1</w:t>
+      </w:r>
+    </w:p>
+    <w:p>
+      <w:pPr>
+        <w:spacing w:before="0" w:after="0" w:line="240" w:lineRule="auto"/>
+      </w:pPr>
+      <w:r>
+        <w:t xml:space="preserve">7   </w:t>
+      </w:r>
+      <w:proofErr w:type="gramStart"/>
+      <w:r>
+        <w:t>18  17</w:t>
+      </w:r>
+      <w:proofErr w:type="gramEnd"/>
+      <w:r>
+        <w:t xml:space="preserve">        2</w:t>
+      </w:r>
+    </w:p>
+    <w:p>
+      <w:pPr>
+        <w:spacing w:before="0" w:after="0" w:line="240" w:lineRule="auto"/>
+      </w:pPr>
+      <w:r>
+        <w:t xml:space="preserve">6   </w:t>
+      </w:r>
+      <w:proofErr w:type="gramStart"/>
+      <w:r>
+        <w:t>19  22</w:t>
+      </w:r>
+      <w:proofErr w:type="gramEnd"/>
+      <w:r>
+        <w:t xml:space="preserve">        2</w:t>
+      </w:r>
+    </w:p>
+    <w:p>
+      <w:pPr>
+        <w:spacing w:before="0" w:after="0" w:line="240" w:lineRule="auto"/>
+      </w:pPr>
+      <w:r>
+        <w:t xml:space="preserve">5    </w:t>
+      </w:r>
+      <w:proofErr w:type="gramStart"/>
+      <w:r>
+        <w:t>9  20</w:t>
+      </w:r>
+      <w:proofErr w:type="gramEnd"/>
+      <w:r>
+        <w:t xml:space="preserve">        1</w:t>
+      </w:r>
+    </w:p>
+    <w:p>
+      <w:pPr>
+        <w:spacing w:before="0" w:after="0" w:line="240" w:lineRule="auto"/>
+      </w:pPr>
+      <w:r>
+        <w:t xml:space="preserve">4   </w:t>
+      </w:r>
+      <w:proofErr w:type="gramStart"/>
+      <w:r>
+        <w:t>18  12</w:t>
+      </w:r>
+      <w:proofErr w:type="gramEnd"/>
+      <w:r>
+        <w:t xml:space="preserve">        2</w:t>
+      </w:r>
+    </w:p>
+    <w:p>
+      <w:pPr>
+        <w:spacing w:before="0" w:after="0" w:line="240" w:lineRule="auto"/>
+      </w:pPr>
+      <w:r>
+        <w:t>3   11   0        3</w:t>
+      </w:r>
+    </w:p>
+    <w:p>
+      <w:pPr>
+        <w:spacing w:before="0" w:after="0" w:line="240" w:lineRule="auto"/>
+      </w:pPr>
+      <w:r>
+        <w:t>2   15   4        2</w:t>
+      </w:r>
+    </w:p>
+    <w:p>
+      <w:pPr>
+        <w:spacing w:before="0" w:after="0" w:line="240" w:lineRule="auto"/>
+      </w:pPr>
+      <w:r>
+        <w:t>1   19   7        2</w:t>
+      </w:r>
+    </w:p>
+    <w:p>
+      <w:pPr>
+        <w:spacing w:before="0" w:after="0" w:line="240" w:lineRule="auto"/>
+      </w:pPr>
+      <w:r>
+        <w:t xml:space="preserve">0    </w:t>
+      </w:r>
+      <w:proofErr w:type="gramStart"/>
+      <w:r>
+        <w:t>6  12</w:t>
+      </w:r>
+      <w:proofErr w:type="gramEnd"/>
+      <w:r>
+        <w:t xml:space="preserve">        1</w:t>
+      </w:r>
+    </w:p>
+    <w:p>
+      <w:pPr>
+        <w:spacing w:before="0" w:after="0" w:line="240" w:lineRule="auto"/>
+      </w:pPr>
+    </w:p>
+    <w:p>
+      <w:pPr>
+        <w:spacing w:before="0" w:after="0" w:line="240" w:lineRule="auto"/>
+      </w:pPr>
+    </w:p>
+    <w:p>
+      <w:pPr>
+        <w:pStyle w:val="ListParagraph"/>
+        <w:spacing w:before="0"/>
+      </w:pPr>
+      <w:r>
+        <w:t>C</w:t>
+      </w:r>
+      <w:r>
+        <w:t>.)</w:t>
+      </w:r>
+      <w:r>
+        <w:t xml:space="preserve"> </w:t>
+      </w:r>
+      <w:r>
+        <w:t xml:space="preserve">Use Rand index to find the difference between the two </w:t>
+      </w:r>
+      <w:proofErr w:type="spellStart"/>
+      <w:r>
+        <w:t>clusterings</w:t>
+      </w:r>
+      <w:proofErr w:type="spellEnd"/>
+      <w:r>
+        <w:t xml:space="preserve"> obtained in (a) and (b).  Informally, identify the cluster in (a) that has been altered the most in clustering done in (b). Give informal explanation of why this cluster broke apart the most.</w:t>
+      </w:r>
+    </w:p>
+    <w:p>
+      <w:pPr>
+        <w:pStyle w:val="ListParagraph"/>
+        <w:spacing w:before="0"/>
+      </w:pPr>
+    </w:p>
+    <w:p>
+      <w:pPr>
+        <w:pStyle w:val="ListParagraph"/>
+        <w:spacing w:before="0"/>
+      </w:pPr>
+    </w:p>
+    <w:p>
+      <w:pPr>
+        <w:pStyle w:val="ListParagraph"/>
+        <w:spacing w:before="0"/>
+        <w:ind w:left="0"/>
+      </w:pPr>
+    </w:p>
+    <w:p>
+      <w:pPr>
+        <w:spacing w:before="0" w:after="0" w:line="240" w:lineRule="auto"/>
+        <w:ind w:left="720"/>
+      </w:pPr>
     </w:p>
     <w:sectPr>
-      <w:headerReference w:type="default" r:id="rId7"/>
+      <w:headerReference w:type="default" r:id="rId10"/>
       <w:pgSz w:w="12240" w:h="15840"/>
       <w:pgMar w:top="1440" w:right="1440" w:bottom="1440" w:left="1440" w:header="720" w:footer="720" w:gutter="0"/>
       <w:cols w:space="720"/>
@@ -94,6 +979,189 @@
     </w:pPr>
   </w:p>
 </w:hdr>
+</file>
+
+<file path=word/numbering.xml><?xml version="1.0" encoding="utf-8"?>
+<w:numbering xmlns:wpc="http://schemas.microsoft.com/office/word/2010/wordprocessingCanvas" xmlns:mc="http://schemas.openxmlformats.org/markup-compatibility/2006" xmlns:o="urn:schemas-microsoft-com:office:office" xmlns:r="http://schemas.openxmlformats.org/officeDocument/2006/relationships" xmlns:m="http://schemas.openxmlformats.org/officeDocument/2006/math" xmlns:v="urn:schemas-microsoft-com:vml" xmlns:wp14="http://schemas.microsoft.com/office/word/2010/wordprocessingDrawing" xmlns:wp="http://schemas.openxmlformats.org/drawingml/2006/wordprocessingDrawing" xmlns:w10="urn:schemas-microsoft-com:office:word" xmlns:w="http://schemas.openxmlformats.org/wordprocessingml/2006/main" xmlns:w14="http://schemas.microsoft.com/office/word/2010/wordml" xmlns:wpg="http://schemas.microsoft.com/office/word/2010/wordprocessingGroup" xmlns:wpi="http://schemas.microsoft.com/office/word/2010/wordprocessingInk" xmlns:wne="http://schemas.microsoft.com/office/word/2006/wordml" xmlns:wps="http://schemas.microsoft.com/office/word/2010/wordprocessingShape" mc:Ignorable="w14 wp14">
+  <w:abstractNum w:abstractNumId="0">
+    <w:nsid w:val="177A6428"/>
+    <w:multiLevelType w:val="hybridMultilevel"/>
+    <w:tmpl w:val="2E76E2CA"/>
+    <w:lvl w:ilvl="0" w:tplc="0409000F">
+      <w:start w:val="1"/>
+      <w:numFmt w:val="decimal"/>
+      <w:lvlText w:val="%1."/>
+      <w:lvlJc w:val="left"/>
+      <w:pPr>
+        <w:ind w:left="720" w:hanging="360"/>
+      </w:pPr>
+    </w:lvl>
+    <w:lvl w:ilvl="1" w:tplc="04090019" w:tentative="1">
+      <w:start w:val="1"/>
+      <w:numFmt w:val="lowerLetter"/>
+      <w:lvlText w:val="%2."/>
+      <w:lvlJc w:val="left"/>
+      <w:pPr>
+        <w:ind w:left="1440" w:hanging="360"/>
+      </w:pPr>
+    </w:lvl>
+    <w:lvl w:ilvl="2" w:tplc="0409001B" w:tentative="1">
+      <w:start w:val="1"/>
+      <w:numFmt w:val="lowerRoman"/>
+      <w:lvlText w:val="%3."/>
+      <w:lvlJc w:val="right"/>
+      <w:pPr>
+        <w:ind w:left="2160" w:hanging="180"/>
+      </w:pPr>
+    </w:lvl>
+    <w:lvl w:ilvl="3" w:tplc="0409000F" w:tentative="1">
+      <w:start w:val="1"/>
+      <w:numFmt w:val="decimal"/>
+      <w:lvlText w:val="%4."/>
+      <w:lvlJc w:val="left"/>
+      <w:pPr>
+        <w:ind w:left="2880" w:hanging="360"/>
+      </w:pPr>
+    </w:lvl>
+    <w:lvl w:ilvl="4" w:tplc="04090019" w:tentative="1">
+      <w:start w:val="1"/>
+      <w:numFmt w:val="lowerLetter"/>
+      <w:lvlText w:val="%5."/>
+      <w:lvlJc w:val="left"/>
+      <w:pPr>
+        <w:ind w:left="3600" w:hanging="360"/>
+      </w:pPr>
+    </w:lvl>
+    <w:lvl w:ilvl="5" w:tplc="0409001B" w:tentative="1">
+      <w:start w:val="1"/>
+      <w:numFmt w:val="lowerRoman"/>
+      <w:lvlText w:val="%6."/>
+      <w:lvlJc w:val="right"/>
+      <w:pPr>
+        <w:ind w:left="4320" w:hanging="180"/>
+      </w:pPr>
+    </w:lvl>
+    <w:lvl w:ilvl="6" w:tplc="0409000F" w:tentative="1">
+      <w:start w:val="1"/>
+      <w:numFmt w:val="decimal"/>
+      <w:lvlText w:val="%7."/>
+      <w:lvlJc w:val="left"/>
+      <w:pPr>
+        <w:ind w:left="5040" w:hanging="360"/>
+      </w:pPr>
+    </w:lvl>
+    <w:lvl w:ilvl="7" w:tplc="04090019" w:tentative="1">
+      <w:start w:val="1"/>
+      <w:numFmt w:val="lowerLetter"/>
+      <w:lvlText w:val="%8."/>
+      <w:lvlJc w:val="left"/>
+      <w:pPr>
+        <w:ind w:left="5760" w:hanging="360"/>
+      </w:pPr>
+    </w:lvl>
+    <w:lvl w:ilvl="8" w:tplc="0409001B" w:tentative="1">
+      <w:start w:val="1"/>
+      <w:numFmt w:val="lowerRoman"/>
+      <w:lvlText w:val="%9."/>
+      <w:lvlJc w:val="right"/>
+      <w:pPr>
+        <w:ind w:left="6480" w:hanging="180"/>
+      </w:pPr>
+    </w:lvl>
+  </w:abstractNum>
+  <w:abstractNum w:abstractNumId="1">
+    <w:nsid w:val="48AD5A9D"/>
+    <w:multiLevelType w:val="hybridMultilevel"/>
+    <w:tmpl w:val="1B0E460E"/>
+    <w:lvl w:ilvl="0" w:tplc="0409000F">
+      <w:start w:val="1"/>
+      <w:numFmt w:val="decimal"/>
+      <w:lvlText w:val="%1."/>
+      <w:lvlJc w:val="left"/>
+      <w:pPr>
+        <w:ind w:left="720" w:hanging="360"/>
+      </w:pPr>
+    </w:lvl>
+    <w:lvl w:ilvl="1" w:tplc="04090019">
+      <w:start w:val="1"/>
+      <w:numFmt w:val="lowerLetter"/>
+      <w:lvlText w:val="%2."/>
+      <w:lvlJc w:val="left"/>
+      <w:pPr>
+        <w:ind w:left="1440" w:hanging="360"/>
+      </w:pPr>
+    </w:lvl>
+    <w:lvl w:ilvl="2" w:tplc="0409001B" w:tentative="1">
+      <w:start w:val="1"/>
+      <w:numFmt w:val="lowerRoman"/>
+      <w:lvlText w:val="%3."/>
+      <w:lvlJc w:val="right"/>
+      <w:pPr>
+        <w:ind w:left="2160" w:hanging="180"/>
+      </w:pPr>
+    </w:lvl>
+    <w:lvl w:ilvl="3" w:tplc="0409000F" w:tentative="1">
+      <w:start w:val="1"/>
+      <w:numFmt w:val="decimal"/>
+      <w:lvlText w:val="%4."/>
+      <w:lvlJc w:val="left"/>
+      <w:pPr>
+        <w:ind w:left="2880" w:hanging="360"/>
+      </w:pPr>
+    </w:lvl>
+    <w:lvl w:ilvl="4" w:tplc="04090019" w:tentative="1">
+      <w:start w:val="1"/>
+      <w:numFmt w:val="lowerLetter"/>
+      <w:lvlText w:val="%5."/>
+      <w:lvlJc w:val="left"/>
+      <w:pPr>
+        <w:ind w:left="3600" w:hanging="360"/>
+      </w:pPr>
+    </w:lvl>
+    <w:lvl w:ilvl="5" w:tplc="0409001B" w:tentative="1">
+      <w:start w:val="1"/>
+      <w:numFmt w:val="lowerRoman"/>
+      <w:lvlText w:val="%6."/>
+      <w:lvlJc w:val="right"/>
+      <w:pPr>
+        <w:ind w:left="4320" w:hanging="180"/>
+      </w:pPr>
+    </w:lvl>
+    <w:lvl w:ilvl="6" w:tplc="0409000F" w:tentative="1">
+      <w:start w:val="1"/>
+      <w:numFmt w:val="decimal"/>
+      <w:lvlText w:val="%7."/>
+      <w:lvlJc w:val="left"/>
+      <w:pPr>
+        <w:ind w:left="5040" w:hanging="360"/>
+      </w:pPr>
+    </w:lvl>
+    <w:lvl w:ilvl="7" w:tplc="04090019" w:tentative="1">
+      <w:start w:val="1"/>
+      <w:numFmt w:val="lowerLetter"/>
+      <w:lvlText w:val="%8."/>
+      <w:lvlJc w:val="left"/>
+      <w:pPr>
+        <w:ind w:left="5760" w:hanging="360"/>
+      </w:pPr>
+    </w:lvl>
+    <w:lvl w:ilvl="8" w:tplc="0409001B" w:tentative="1">
+      <w:start w:val="1"/>
+      <w:numFmt w:val="lowerRoman"/>
+      <w:lvlText w:val="%9."/>
+      <w:lvlJc w:val="right"/>
+      <w:pPr>
+        <w:ind w:left="6480" w:hanging="180"/>
+      </w:pPr>
+    </w:lvl>
+  </w:abstractNum>
+  <w:num w:numId="1">
+    <w:abstractNumId w:val="0"/>
+  </w:num>
+  <w:num w:numId="2">
+    <w:abstractNumId w:val="1"/>
+  </w:num>
+</w:numbering>
 </file>
 
 <file path=word/styles.xml><?xml version="1.0" encoding="utf-8"?>
@@ -265,6 +1333,29 @@
       <w:szCs w:val="20"/>
     </w:rPr>
   </w:style>
+  <w:style w:type="paragraph" w:styleId="Heading1">
+    <w:name w:val="heading 1"/>
+    <w:basedOn w:val="Normal"/>
+    <w:next w:val="Normal"/>
+    <w:link w:val="Heading1Char"/>
+    <w:uiPriority w:val="9"/>
+    <w:qFormat/>
+    <w:rsid w:val="00745987"/>
+    <w:pPr>
+      <w:keepNext/>
+      <w:keepLines/>
+      <w:spacing w:before="480" w:after="0"/>
+      <w:outlineLvl w:val="0"/>
+    </w:pPr>
+    <w:rPr>
+      <w:rFonts w:asciiTheme="majorHAnsi" w:eastAsiaTheme="majorEastAsia" w:hAnsiTheme="majorHAnsi" w:cstheme="majorBidi"/>
+      <w:b/>
+      <w:bCs/>
+      <w:color w:val="365F91" w:themeColor="accent1" w:themeShade="BF"/>
+      <w:sz w:val="28"/>
+      <w:szCs w:val="28"/>
+    </w:rPr>
+  </w:style>
   <w:style w:type="character" w:default="1" w:styleId="DefaultParagraphFont">
     <w:name w:val="Default Paragraph Font"/>
     <w:uiPriority w:val="1"/>
@@ -414,6 +1505,32 @@
       <w:sz w:val="16"/>
       <w:szCs w:val="16"/>
     </w:rPr>
+  </w:style>
+  <w:style w:type="character" w:customStyle="1" w:styleId="Heading1Char">
+    <w:name w:val="Heading 1 Char"/>
+    <w:basedOn w:val="DefaultParagraphFont"/>
+    <w:link w:val="Heading1"/>
+    <w:uiPriority w:val="9"/>
+    <w:rsid w:val="00745987"/>
+    <w:rPr>
+      <w:rFonts w:asciiTheme="majorHAnsi" w:eastAsiaTheme="majorEastAsia" w:hAnsiTheme="majorHAnsi" w:cstheme="majorBidi"/>
+      <w:b/>
+      <w:bCs/>
+      <w:color w:val="365F91" w:themeColor="accent1" w:themeShade="BF"/>
+      <w:sz w:val="28"/>
+      <w:szCs w:val="28"/>
+    </w:rPr>
+  </w:style>
+  <w:style w:type="paragraph" w:styleId="ListParagraph">
+    <w:name w:val="List Paragraph"/>
+    <w:basedOn w:val="Normal"/>
+    <w:uiPriority w:val="34"/>
+    <w:qFormat/>
+    <w:rsid w:val="00745987"/>
+    <w:pPr>
+      <w:ind w:left="720"/>
+      <w:contextualSpacing/>
+    </w:pPr>
   </w:style>
 </w:styles>
 </file>
@@ -587,6 +1704,29 @@
       <w:szCs w:val="20"/>
     </w:rPr>
   </w:style>
+  <w:style w:type="paragraph" w:styleId="Heading1">
+    <w:name w:val="heading 1"/>
+    <w:basedOn w:val="Normal"/>
+    <w:next w:val="Normal"/>
+    <w:link w:val="Heading1Char"/>
+    <w:uiPriority w:val="9"/>
+    <w:qFormat/>
+    <w:rsid w:val="00745987"/>
+    <w:pPr>
+      <w:keepNext/>
+      <w:keepLines/>
+      <w:spacing w:before="480" w:after="0"/>
+      <w:outlineLvl w:val="0"/>
+    </w:pPr>
+    <w:rPr>
+      <w:rFonts w:asciiTheme="majorHAnsi" w:eastAsiaTheme="majorEastAsia" w:hAnsiTheme="majorHAnsi" w:cstheme="majorBidi"/>
+      <w:b/>
+      <w:bCs/>
+      <w:color w:val="365F91" w:themeColor="accent1" w:themeShade="BF"/>
+      <w:sz w:val="28"/>
+      <w:szCs w:val="28"/>
+    </w:rPr>
+  </w:style>
   <w:style w:type="character" w:default="1" w:styleId="DefaultParagraphFont">
     <w:name w:val="Default Paragraph Font"/>
     <w:uiPriority w:val="1"/>
@@ -736,6 +1876,32 @@
       <w:sz w:val="16"/>
       <w:szCs w:val="16"/>
     </w:rPr>
+  </w:style>
+  <w:style w:type="character" w:customStyle="1" w:styleId="Heading1Char">
+    <w:name w:val="Heading 1 Char"/>
+    <w:basedOn w:val="DefaultParagraphFont"/>
+    <w:link w:val="Heading1"/>
+    <w:uiPriority w:val="9"/>
+    <w:rsid w:val="00745987"/>
+    <w:rPr>
+      <w:rFonts w:asciiTheme="majorHAnsi" w:eastAsiaTheme="majorEastAsia" w:hAnsiTheme="majorHAnsi" w:cstheme="majorBidi"/>
+      <w:b/>
+      <w:bCs/>
+      <w:color w:val="365F91" w:themeColor="accent1" w:themeShade="BF"/>
+      <w:sz w:val="28"/>
+      <w:szCs w:val="28"/>
+    </w:rPr>
+  </w:style>
+  <w:style w:type="paragraph" w:styleId="ListParagraph">
+    <w:name w:val="List Paragraph"/>
+    <w:basedOn w:val="Normal"/>
+    <w:uiPriority w:val="34"/>
+    <w:qFormat/>
+    <w:rsid w:val="00745987"/>
+    <w:pPr>
+      <w:ind w:left="720"/>
+      <w:contextualSpacing/>
+    </w:pPr>
   </w:style>
 </w:styles>
 </file>

</xml_diff>

<commit_message>
Implemented answers to question 1
</commit_message>
<xml_diff>
--- a/Data Analysis HW4 Answers.docx
+++ b/Data Analysis HW4 Answers.docx
@@ -40,7 +40,7 @@
           <w:noProof/>
         </w:rPr>
         <w:drawing>
-          <wp:anchor distT="0" distB="0" distL="114300" distR="114300" simplePos="0" relativeHeight="251660288" behindDoc="0" locked="0" layoutInCell="1" allowOverlap="1" wp14:anchorId="37DF8525" wp14:editId="1503A0A1">
+          <wp:anchor distT="0" distB="0" distL="114300" distR="114300" simplePos="0" relativeHeight="251660288" behindDoc="0" locked="0" layoutInCell="1" allowOverlap="1" wp14:anchorId="2D71F3AA" wp14:editId="079D7CEE">
             <wp:simplePos x="0" y="0"/>
             <wp:positionH relativeFrom="column">
               <wp:posOffset>95250</wp:posOffset>
@@ -103,375 +103,525 @@
         <w:t xml:space="preserve">Clustering plot when data points are plotted in order. </w:t>
       </w:r>
     </w:p>
+    <w:p>
+      <w:r>
+        <w:rPr>
+          <w:noProof/>
+        </w:rPr>
+        <mc:AlternateContent>
+          <mc:Choice Requires="wps">
+            <w:drawing>
+              <wp:anchor distT="0" distB="0" distL="114300" distR="114300" simplePos="0" relativeHeight="251668480" behindDoc="0" locked="0" layoutInCell="1" allowOverlap="1" wp14:anchorId="694267C6" wp14:editId="3393F6D7">
+                <wp:simplePos x="0" y="0"/>
+                <wp:positionH relativeFrom="column">
+                  <wp:posOffset>3267075</wp:posOffset>
+                </wp:positionH>
+                <wp:positionV relativeFrom="paragraph">
+                  <wp:posOffset>247015</wp:posOffset>
+                </wp:positionV>
+                <wp:extent cx="762000" cy="771525"/>
+                <wp:effectExtent l="0" t="0" r="19050" b="28575"/>
+                <wp:wrapNone/>
+                <wp:docPr id="9" name="Oval 9"/>
+                <wp:cNvGraphicFramePr/>
+                <a:graphic xmlns:a="http://schemas.openxmlformats.org/drawingml/2006/main">
+                  <a:graphicData uri="http://schemas.microsoft.com/office/word/2010/wordprocessingShape">
+                    <wps:wsp>
+                      <wps:cNvSpPr/>
+                      <wps:spPr>
+                        <a:xfrm>
+                          <a:off x="0" y="0"/>
+                          <a:ext cx="762000" cy="771525"/>
+                        </a:xfrm>
+                        <a:prstGeom prst="ellipse">
+                          <a:avLst/>
+                        </a:prstGeom>
+                        <a:noFill/>
+                      </wps:spPr>
+                      <wps:style>
+                        <a:lnRef idx="2">
+                          <a:schemeClr val="accent1"/>
+                        </a:lnRef>
+                        <a:fillRef idx="1">
+                          <a:schemeClr val="lt1"/>
+                        </a:fillRef>
+                        <a:effectRef idx="0">
+                          <a:schemeClr val="accent1"/>
+                        </a:effectRef>
+                        <a:fontRef idx="minor">
+                          <a:schemeClr val="dk1"/>
+                        </a:fontRef>
+                      </wps:style>
+                      <wps:bodyPr rot="0" spcFirstLastPara="0" vertOverflow="overflow" horzOverflow="overflow" vert="horz" wrap="square" lIns="91440" tIns="45720" rIns="91440" bIns="45720" numCol="1" spcCol="0" rtlCol="0" fromWordArt="0" anchor="ctr" anchorCtr="0" forceAA="0" compatLnSpc="1">
+                        <a:prstTxWarp prst="textNoShape">
+                          <a:avLst/>
+                        </a:prstTxWarp>
+                        <a:noAutofit/>
+                      </wps:bodyPr>
+                    </wps:wsp>
+                  </a:graphicData>
+                </a:graphic>
+                <wp14:sizeRelH relativeFrom="margin">
+                  <wp14:pctWidth>0</wp14:pctWidth>
+                </wp14:sizeRelH>
+                <wp14:sizeRelV relativeFrom="margin">
+                  <wp14:pctHeight>0</wp14:pctHeight>
+                </wp14:sizeRelV>
+              </wp:anchor>
+            </w:drawing>
+          </mc:Choice>
+          <mc:Fallback>
+            <w:pict>
+              <v:oval id="Oval 9" o:spid="_x0000_s1026" style="position:absolute;margin-left:257.25pt;margin-top:19.45pt;width:60pt;height:60.75pt;z-index:251668480;visibility:visible;mso-wrap-style:square;mso-width-percent:0;mso-height-percent:0;mso-wrap-distance-left:9pt;mso-wrap-distance-top:0;mso-wrap-distance-right:9pt;mso-wrap-distance-bottom:0;mso-position-horizontal:absolute;mso-position-horizontal-relative:text;mso-position-vertical:absolute;mso-position-vertical-relative:text;mso-width-percent:0;mso-height-percent:0;mso-width-relative:margin;mso-height-relative:margin;v-text-anchor:middle" o:gfxdata="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" filled="f" strokecolor="#4f81bd [3204]" strokeweight="2pt"/>
+            </w:pict>
+          </mc:Fallback>
+        </mc:AlternateContent>
+      </w:r>
+      <w:r>
+        <w:rPr>
+          <w:noProof/>
+        </w:rPr>
+        <mc:AlternateContent>
+          <mc:Choice Requires="wps">
+            <w:drawing>
+              <wp:anchor distT="0" distB="0" distL="114300" distR="114300" simplePos="0" relativeHeight="251662336" behindDoc="0" locked="0" layoutInCell="1" allowOverlap="1" wp14:anchorId="4E715CC3" wp14:editId="6E0089B1">
+                <wp:simplePos x="0" y="0"/>
+                <wp:positionH relativeFrom="column">
+                  <wp:posOffset>1038225</wp:posOffset>
+                </wp:positionH>
+                <wp:positionV relativeFrom="paragraph">
+                  <wp:posOffset>304165</wp:posOffset>
+                </wp:positionV>
+                <wp:extent cx="1485900" cy="1123950"/>
+                <wp:effectExtent l="0" t="0" r="19050" b="19050"/>
+                <wp:wrapNone/>
+                <wp:docPr id="6" name="Oval 6"/>
+                <wp:cNvGraphicFramePr/>
+                <a:graphic xmlns:a="http://schemas.openxmlformats.org/drawingml/2006/main">
+                  <a:graphicData uri="http://schemas.microsoft.com/office/word/2010/wordprocessingShape">
+                    <wps:wsp>
+                      <wps:cNvSpPr/>
+                      <wps:spPr>
+                        <a:xfrm>
+                          <a:off x="0" y="0"/>
+                          <a:ext cx="1485900" cy="1123950"/>
+                        </a:xfrm>
+                        <a:prstGeom prst="ellipse">
+                          <a:avLst/>
+                        </a:prstGeom>
+                        <a:noFill/>
+                      </wps:spPr>
+                      <wps:style>
+                        <a:lnRef idx="2">
+                          <a:schemeClr val="accent1"/>
+                        </a:lnRef>
+                        <a:fillRef idx="1">
+                          <a:schemeClr val="lt1"/>
+                        </a:fillRef>
+                        <a:effectRef idx="0">
+                          <a:schemeClr val="accent1"/>
+                        </a:effectRef>
+                        <a:fontRef idx="minor">
+                          <a:schemeClr val="dk1"/>
+                        </a:fontRef>
+                      </wps:style>
+                      <wps:bodyPr rot="0" spcFirstLastPara="0" vertOverflow="overflow" horzOverflow="overflow" vert="horz" wrap="square" lIns="91440" tIns="45720" rIns="91440" bIns="45720" numCol="1" spcCol="0" rtlCol="0" fromWordArt="0" anchor="ctr" anchorCtr="0" forceAA="0" compatLnSpc="1">
+                        <a:prstTxWarp prst="textNoShape">
+                          <a:avLst/>
+                        </a:prstTxWarp>
+                        <a:noAutofit/>
+                      </wps:bodyPr>
+                    </wps:wsp>
+                  </a:graphicData>
+                </a:graphic>
+              </wp:anchor>
+            </w:drawing>
+          </mc:Choice>
+          <mc:Fallback>
+            <w:pict>
+              <v:oval id="Oval 6" o:spid="_x0000_s1026" style="position:absolute;margin-left:81.75pt;margin-top:23.95pt;width:117pt;height:88.5pt;z-index:251662336;visibility:visible;mso-wrap-style:square;mso-wrap-distance-left:9pt;mso-wrap-distance-top:0;mso-wrap-distance-right:9pt;mso-wrap-distance-bottom:0;mso-position-horizontal:absolute;mso-position-horizontal-relative:text;mso-position-vertical:absolute;mso-position-vertical-relative:text;v-text-anchor:middle" o:gfxdata="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" filled="f" strokecolor="#4f81bd [3204]" strokeweight="2pt"/>
+            </w:pict>
+          </mc:Fallback>
+        </mc:AlternateContent>
+      </w:r>
+    </w:p>
     <w:p/>
-    <w:p/>
-    <w:p>
-      <w:proofErr w:type="gramStart"/>
+    <w:p>
       <w:r>
         <w:t>s</w:t>
       </w:r>
-      <w:bookmarkStart w:id="0" w:name="_GoBack"/>
-      <w:bookmarkEnd w:id="0"/>
-      <w:proofErr w:type="gramEnd"/>
+    </w:p>
+    <w:p>
+      <w:r>
+        <w:rPr>
+          <w:noProof/>
+        </w:rPr>
+        <mc:AlternateContent>
+          <mc:Choice Requires="wps">
+            <w:drawing>
+              <wp:anchor distT="0" distB="0" distL="114300" distR="114300" simplePos="0" relativeHeight="251666432" behindDoc="0" locked="0" layoutInCell="1" allowOverlap="1" wp14:anchorId="25AF37E0" wp14:editId="4DFF477E">
+                <wp:simplePos x="0" y="0"/>
+                <wp:positionH relativeFrom="column">
+                  <wp:posOffset>2661285</wp:posOffset>
+                </wp:positionH>
+                <wp:positionV relativeFrom="paragraph">
+                  <wp:posOffset>1905</wp:posOffset>
+                </wp:positionV>
+                <wp:extent cx="884626" cy="1693604"/>
+                <wp:effectExtent l="228600" t="0" r="239395" b="0"/>
+                <wp:wrapNone/>
+                <wp:docPr id="8" name="Oval 8"/>
+                <wp:cNvGraphicFramePr/>
+                <a:graphic xmlns:a="http://schemas.openxmlformats.org/drawingml/2006/main">
+                  <a:graphicData uri="http://schemas.microsoft.com/office/word/2010/wordprocessingShape">
+                    <wps:wsp>
+                      <wps:cNvSpPr/>
+                      <wps:spPr>
+                        <a:xfrm rot="2533747">
+                          <a:off x="0" y="0"/>
+                          <a:ext cx="884626" cy="1693604"/>
+                        </a:xfrm>
+                        <a:prstGeom prst="ellipse">
+                          <a:avLst/>
+                        </a:prstGeom>
+                        <a:noFill/>
+                      </wps:spPr>
+                      <wps:style>
+                        <a:lnRef idx="2">
+                          <a:schemeClr val="accent1"/>
+                        </a:lnRef>
+                        <a:fillRef idx="1">
+                          <a:schemeClr val="lt1"/>
+                        </a:fillRef>
+                        <a:effectRef idx="0">
+                          <a:schemeClr val="accent1"/>
+                        </a:effectRef>
+                        <a:fontRef idx="minor">
+                          <a:schemeClr val="dk1"/>
+                        </a:fontRef>
+                      </wps:style>
+                      <wps:bodyPr rot="0" spcFirstLastPara="0" vertOverflow="overflow" horzOverflow="overflow" vert="horz" wrap="square" lIns="91440" tIns="45720" rIns="91440" bIns="45720" numCol="1" spcCol="0" rtlCol="0" fromWordArt="0" anchor="ctr" anchorCtr="0" forceAA="0" compatLnSpc="1">
+                        <a:prstTxWarp prst="textNoShape">
+                          <a:avLst/>
+                        </a:prstTxWarp>
+                        <a:noAutofit/>
+                      </wps:bodyPr>
+                    </wps:wsp>
+                  </a:graphicData>
+                </a:graphic>
+                <wp14:sizeRelH relativeFrom="margin">
+                  <wp14:pctWidth>0</wp14:pctWidth>
+                </wp14:sizeRelH>
+                <wp14:sizeRelV relativeFrom="margin">
+                  <wp14:pctHeight>0</wp14:pctHeight>
+                </wp14:sizeRelV>
+              </wp:anchor>
+            </w:drawing>
+          </mc:Choice>
+          <mc:Fallback>
+            <w:pict>
+              <v:oval id="Oval 8" o:spid="_x0000_s1026" style="position:absolute;margin-left:209.55pt;margin-top:.15pt;width:69.65pt;height:133.35pt;rotation:2767527fd;z-index:251666432;visibility:visible;mso-wrap-style:square;mso-width-percent:0;mso-height-percent:0;mso-wrap-distance-left:9pt;mso-wrap-distance-top:0;mso-wrap-distance-right:9pt;mso-wrap-distance-bottom:0;mso-position-horizontal:absolute;mso-position-horizontal-relative:text;mso-position-vertical:absolute;mso-position-vertical-relative:text;mso-width-percent:0;mso-height-percent:0;mso-width-relative:margin;mso-height-relative:margin;v-text-anchor:middle" o:gfxdata="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" filled="f" strokecolor="#4f81bd [3204]" strokeweight="2pt"/>
+            </w:pict>
+          </mc:Fallback>
+        </mc:AlternateContent>
+      </w:r>
+    </w:p>
+    <w:p>
+      <w:r>
+        <w:rPr>
+          <w:noProof/>
+        </w:rPr>
+        <mc:AlternateContent>
+          <mc:Choice Requires="wps">
+            <w:drawing>
+              <wp:anchor distT="0" distB="0" distL="114300" distR="114300" simplePos="0" relativeHeight="251664384" behindDoc="0" locked="0" layoutInCell="1" allowOverlap="1" wp14:anchorId="556692AD" wp14:editId="5B15D1E2">
+                <wp:simplePos x="0" y="0"/>
+                <wp:positionH relativeFrom="column">
+                  <wp:posOffset>866775</wp:posOffset>
+                </wp:positionH>
+                <wp:positionV relativeFrom="paragraph">
+                  <wp:posOffset>45085</wp:posOffset>
+                </wp:positionV>
+                <wp:extent cx="495300" cy="819150"/>
+                <wp:effectExtent l="0" t="0" r="19050" b="19050"/>
+                <wp:wrapNone/>
+                <wp:docPr id="7" name="Oval 7"/>
+                <wp:cNvGraphicFramePr/>
+                <a:graphic xmlns:a="http://schemas.openxmlformats.org/drawingml/2006/main">
+                  <a:graphicData uri="http://schemas.microsoft.com/office/word/2010/wordprocessingShape">
+                    <wps:wsp>
+                      <wps:cNvSpPr/>
+                      <wps:spPr>
+                        <a:xfrm>
+                          <a:off x="0" y="0"/>
+                          <a:ext cx="495300" cy="819150"/>
+                        </a:xfrm>
+                        <a:prstGeom prst="ellipse">
+                          <a:avLst/>
+                        </a:prstGeom>
+                        <a:noFill/>
+                      </wps:spPr>
+                      <wps:style>
+                        <a:lnRef idx="2">
+                          <a:schemeClr val="accent1"/>
+                        </a:lnRef>
+                        <a:fillRef idx="1">
+                          <a:schemeClr val="lt1"/>
+                        </a:fillRef>
+                        <a:effectRef idx="0">
+                          <a:schemeClr val="accent1"/>
+                        </a:effectRef>
+                        <a:fontRef idx="minor">
+                          <a:schemeClr val="dk1"/>
+                        </a:fontRef>
+                      </wps:style>
+                      <wps:bodyPr rot="0" spcFirstLastPara="0" vertOverflow="overflow" horzOverflow="overflow" vert="horz" wrap="square" lIns="91440" tIns="45720" rIns="91440" bIns="45720" numCol="1" spcCol="0" rtlCol="0" fromWordArt="0" anchor="ctr" anchorCtr="0" forceAA="0" compatLnSpc="1">
+                        <a:prstTxWarp prst="textNoShape">
+                          <a:avLst/>
+                        </a:prstTxWarp>
+                        <a:noAutofit/>
+                      </wps:bodyPr>
+                    </wps:wsp>
+                  </a:graphicData>
+                </a:graphic>
+                <wp14:sizeRelH relativeFrom="margin">
+                  <wp14:pctWidth>0</wp14:pctWidth>
+                </wp14:sizeRelH>
+                <wp14:sizeRelV relativeFrom="margin">
+                  <wp14:pctHeight>0</wp14:pctHeight>
+                </wp14:sizeRelV>
+              </wp:anchor>
+            </w:drawing>
+          </mc:Choice>
+          <mc:Fallback>
+            <w:pict>
+              <v:oval id="Oval 7" o:spid="_x0000_s1026" style="position:absolute;margin-left:68.25pt;margin-top:3.55pt;width:39pt;height:64.5pt;z-index:251664384;visibility:visible;mso-wrap-style:square;mso-width-percent:0;mso-height-percent:0;mso-wrap-distance-left:9pt;mso-wrap-distance-top:0;mso-wrap-distance-right:9pt;mso-wrap-distance-bottom:0;mso-position-horizontal:absolute;mso-position-horizontal-relative:text;mso-position-vertical:absolute;mso-position-vertical-relative:text;mso-width-percent:0;mso-height-percent:0;mso-width-relative:margin;mso-height-relative:margin;v-text-anchor:middle" o:gfxdata="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" filled="f" strokecolor="#4f81bd [3204]" strokeweight="2pt"/>
+            </w:pict>
+          </mc:Fallback>
+        </mc:AlternateContent>
+      </w:r>
     </w:p>
     <w:p/>
     <w:p/>
     <w:p/>
     <w:p/>
+    <w:p>
+      <w:pPr>
+        <w:spacing w:before="0" w:after="0" w:line="240" w:lineRule="auto"/>
+      </w:pPr>
+      <w:r>
+        <w:t>Cluster Centers:</w:t>
+      </w:r>
+    </w:p>
+    <w:p>
+      <w:pPr>
+        <w:spacing w:before="0" w:after="0" w:line="240" w:lineRule="auto"/>
+      </w:pPr>
+      <w:r>
+        <w:t>(Xave, Yave, NumPoints)</w:t>
+      </w:r>
+    </w:p>
+    <w:p>
+      <w:pPr>
+        <w:spacing w:before="0" w:after="0" w:line="240" w:lineRule="auto"/>
+      </w:pPr>
+      <w:r>
+        <w:t>{1: (5.2857142857142865, 15.142857142857142, 7),</w:t>
+      </w:r>
+    </w:p>
+    <w:p>
+      <w:pPr>
+        <w:spacing w:before="0" w:after="0" w:line="240" w:lineRule="auto"/>
+      </w:pPr>
+      <w:r>
+        <w:t xml:space="preserve"> 2: (15.75, 5.75, 4),</w:t>
+      </w:r>
+    </w:p>
+    <w:p>
+      <w:pPr>
+        <w:spacing w:before="0" w:after="0" w:line="240" w:lineRule="auto"/>
+      </w:pPr>
+      <w:r>
+        <w:t xml:space="preserve"> 3: (19.333333333333332, 19.0, 3),</w:t>
+      </w:r>
+    </w:p>
+    <w:p>
+      <w:pPr>
+        <w:spacing w:before="0" w:after="0" w:line="240" w:lineRule="auto"/>
+      </w:pPr>
+      <w:r>
+        <w:t xml:space="preserve"> 4: (0.5, 6.5, 2)}</w:t>
+      </w:r>
+    </w:p>
+    <w:p>
+      <w:pPr>
+        <w:spacing w:before="0" w:after="0" w:line="240" w:lineRule="auto"/>
+      </w:pPr>
+    </w:p>
+    <w:p>
+      <w:pPr>
+        <w:spacing w:before="0" w:after="0" w:line="240" w:lineRule="auto"/>
+      </w:pPr>
+      <w:r>
+        <w:t>Data point order:</w:t>
+      </w:r>
+    </w:p>
+    <w:p>
+      <w:pPr>
+        <w:spacing w:before="0" w:after="0" w:line="240" w:lineRule="auto"/>
+      </w:pPr>
+      <w:r>
+        <w:t xml:space="preserve">     X   Y  Cluster</w:t>
+      </w:r>
+    </w:p>
+    <w:p>
+      <w:pPr>
+        <w:spacing w:before="0" w:after="0" w:line="240" w:lineRule="auto"/>
+      </w:pPr>
+      <w:r>
+        <w:t>0    6  12        1</w:t>
+      </w:r>
+    </w:p>
+    <w:p>
+      <w:pPr>
+        <w:spacing w:before="0" w:after="0" w:line="240" w:lineRule="auto"/>
+      </w:pPr>
+      <w:r>
+        <w:t>1   19   7        2</w:t>
+      </w:r>
+    </w:p>
+    <w:p>
+      <w:pPr>
+        <w:spacing w:before="0" w:after="0" w:line="240" w:lineRule="auto"/>
+      </w:pPr>
+      <w:r>
+        <w:t>2   15   4        2</w:t>
+      </w:r>
+    </w:p>
+    <w:p>
+      <w:pPr>
+        <w:spacing w:before="0" w:after="0" w:line="240" w:lineRule="auto"/>
+      </w:pPr>
+      <w:r>
+        <w:t>3   11   0        3</w:t>
+      </w:r>
+    </w:p>
+    <w:p>
+      <w:pPr>
+        <w:spacing w:before="0" w:after="0" w:line="240" w:lineRule="auto"/>
+      </w:pPr>
+      <w:r>
+        <w:t>4   18  12        2</w:t>
+      </w:r>
+    </w:p>
+    <w:p>
+      <w:pPr>
+        <w:spacing w:before="0" w:after="0" w:line="240" w:lineRule="auto"/>
+      </w:pPr>
+      <w:r>
+        <w:t>5    9  20        1</w:t>
+      </w:r>
+    </w:p>
+    <w:p>
+      <w:pPr>
+        <w:spacing w:before="0" w:after="0" w:line="240" w:lineRule="auto"/>
+      </w:pPr>
+      <w:r>
+        <w:t>6   19  22        2</w:t>
+      </w:r>
+    </w:p>
+    <w:p>
+      <w:pPr>
+        <w:spacing w:before="0" w:after="0" w:line="240" w:lineRule="auto"/>
+      </w:pPr>
+      <w:r>
+        <w:t>7   18  17        2</w:t>
+      </w:r>
+    </w:p>
+    <w:p>
+      <w:pPr>
+        <w:spacing w:before="0" w:after="0" w:line="240" w:lineRule="auto"/>
+      </w:pPr>
+      <w:r>
+        <w:t>8    5  11        1</w:t>
+      </w:r>
+    </w:p>
+    <w:p>
+      <w:pPr>
+        <w:spacing w:before="0" w:after="0" w:line="240" w:lineRule="auto"/>
+      </w:pPr>
+      <w:r>
+        <w:lastRenderedPageBreak/>
+        <w:t>9    4  18        1</w:t>
+      </w:r>
+    </w:p>
+    <w:p>
+      <w:pPr>
+        <w:spacing w:before="0" w:after="0" w:line="240" w:lineRule="auto"/>
+      </w:pPr>
+      <w:r>
+        <w:t>10   7  15        1</w:t>
+      </w:r>
+    </w:p>
+    <w:p>
+      <w:pPr>
+        <w:spacing w:before="0" w:after="0" w:line="240" w:lineRule="auto"/>
+      </w:pPr>
+      <w:r>
+        <w:t>11  21  18        2</w:t>
+      </w:r>
+    </w:p>
+    <w:p>
+      <w:pPr>
+        <w:spacing w:before="0" w:after="0" w:line="240" w:lineRule="auto"/>
+      </w:pPr>
+      <w:r>
+        <w:t>12   1  19        4</w:t>
+      </w:r>
+    </w:p>
+    <w:p>
+      <w:pPr>
+        <w:spacing w:before="0" w:after="0" w:line="240" w:lineRule="auto"/>
+      </w:pPr>
+      <w:r>
+        <w:t>13   1   4        1</w:t>
+      </w:r>
+    </w:p>
+    <w:p>
+      <w:pPr>
+        <w:spacing w:before="0" w:after="0" w:line="240" w:lineRule="auto"/>
+      </w:pPr>
+      <w:r>
+        <w:t>14   0   9        1</w:t>
+      </w:r>
+    </w:p>
+    <w:p>
+      <w:pPr>
+        <w:spacing w:before="0" w:after="0" w:line="240" w:lineRule="auto"/>
+      </w:pPr>
+      <w:r>
+        <w:t>15   5  11        1</w:t>
+      </w:r>
+    </w:p>
     <w:p/>
-    <w:p/>
-    <w:p>
-      <w:pPr>
-        <w:spacing w:before="0" w:after="0" w:line="240" w:lineRule="auto"/>
-      </w:pPr>
-      <w:r>
-        <w:t>Cluster Centers:</w:t>
-      </w:r>
-    </w:p>
-    <w:p>
-      <w:pPr>
-        <w:spacing w:before="0" w:after="0" w:line="240" w:lineRule="auto"/>
-      </w:pPr>
-      <w:r>
-        <w:t>(</w:t>
-      </w:r>
-      <w:proofErr w:type="spellStart"/>
-      <w:r>
-        <w:t>Xave</w:t>
-      </w:r>
-      <w:proofErr w:type="spellEnd"/>
-      <w:r>
-        <w:t xml:space="preserve">, </w:t>
-      </w:r>
-      <w:proofErr w:type="spellStart"/>
-      <w:r>
-        <w:t>Yave</w:t>
-      </w:r>
-      <w:proofErr w:type="spellEnd"/>
-      <w:r>
-        <w:t xml:space="preserve">, </w:t>
-      </w:r>
-      <w:proofErr w:type="spellStart"/>
-      <w:r>
-        <w:t>NumPoints</w:t>
-      </w:r>
-      <w:proofErr w:type="spellEnd"/>
-      <w:r>
-        <w:t>)</w:t>
-      </w:r>
-    </w:p>
-    <w:p>
-      <w:pPr>
-        <w:spacing w:before="0" w:after="0" w:line="240" w:lineRule="auto"/>
-      </w:pPr>
-      <w:r>
-        <w:t>{1: (5.2857142857142865, 15.142857142857142, 7),</w:t>
-      </w:r>
-    </w:p>
-    <w:p>
-      <w:pPr>
-        <w:spacing w:before="0" w:after="0" w:line="240" w:lineRule="auto"/>
-      </w:pPr>
-      <w:r>
-        <w:t xml:space="preserve"> 2: (15.75, 5.75, 4),</w:t>
-      </w:r>
-    </w:p>
-    <w:p>
-      <w:pPr>
-        <w:spacing w:before="0" w:after="0" w:line="240" w:lineRule="auto"/>
-      </w:pPr>
-      <w:r>
-        <w:t xml:space="preserve"> 3: (19.333333333333332, 19.0, 3),</w:t>
-      </w:r>
-    </w:p>
-    <w:p>
-      <w:pPr>
-        <w:spacing w:before="0" w:after="0" w:line="240" w:lineRule="auto"/>
-      </w:pPr>
-      <w:r>
-        <w:t xml:space="preserve"> 4: (0.5, 6.5, 2)}</w:t>
-      </w:r>
-    </w:p>
-    <w:p>
-      <w:pPr>
-        <w:spacing w:before="0" w:after="0" w:line="240" w:lineRule="auto"/>
-      </w:pPr>
-    </w:p>
-    <w:p>
-      <w:pPr>
-        <w:spacing w:before="0" w:after="0" w:line="240" w:lineRule="auto"/>
-      </w:pPr>
-      <w:r>
-        <w:t>Data point order:</w:t>
-      </w:r>
-    </w:p>
-    <w:p>
-      <w:pPr>
-        <w:spacing w:before="0" w:after="0" w:line="240" w:lineRule="auto"/>
-      </w:pPr>
-      <w:r>
-        <w:t xml:space="preserve">     X   </w:t>
-      </w:r>
-      <w:proofErr w:type="gramStart"/>
-      <w:r>
-        <w:t>Y  Cluster</w:t>
-      </w:r>
-      <w:proofErr w:type="gramEnd"/>
-    </w:p>
-    <w:p>
-      <w:pPr>
-        <w:spacing w:before="0" w:after="0" w:line="240" w:lineRule="auto"/>
-      </w:pPr>
-      <w:r>
-        <w:t xml:space="preserve">0    </w:t>
-      </w:r>
-      <w:proofErr w:type="gramStart"/>
-      <w:r>
-        <w:t>6  12</w:t>
-      </w:r>
-      <w:proofErr w:type="gramEnd"/>
-      <w:r>
-        <w:t xml:space="preserve">        1</w:t>
-      </w:r>
-    </w:p>
-    <w:p>
-      <w:pPr>
-        <w:spacing w:before="0" w:after="0" w:line="240" w:lineRule="auto"/>
-      </w:pPr>
-      <w:r>
-        <w:t>1   19   7        2</w:t>
-      </w:r>
-    </w:p>
-    <w:p>
-      <w:pPr>
-        <w:spacing w:before="0" w:after="0" w:line="240" w:lineRule="auto"/>
-      </w:pPr>
-      <w:r>
-        <w:t>2   15   4        2</w:t>
-      </w:r>
-    </w:p>
-    <w:p>
-      <w:pPr>
-        <w:spacing w:before="0" w:after="0" w:line="240" w:lineRule="auto"/>
-      </w:pPr>
-      <w:r>
-        <w:t>3   11   0        3</w:t>
-      </w:r>
-    </w:p>
-    <w:p>
-      <w:pPr>
-        <w:spacing w:before="0" w:after="0" w:line="240" w:lineRule="auto"/>
-      </w:pPr>
-      <w:r>
-        <w:t xml:space="preserve">4   </w:t>
-      </w:r>
-      <w:proofErr w:type="gramStart"/>
-      <w:r>
-        <w:t>18  12</w:t>
-      </w:r>
-      <w:proofErr w:type="gramEnd"/>
-      <w:r>
-        <w:t xml:space="preserve">        2</w:t>
-      </w:r>
-    </w:p>
-    <w:p>
-      <w:pPr>
-        <w:spacing w:before="0" w:after="0" w:line="240" w:lineRule="auto"/>
-      </w:pPr>
-      <w:r>
-        <w:t xml:space="preserve">5    </w:t>
-      </w:r>
-      <w:proofErr w:type="gramStart"/>
-      <w:r>
-        <w:t>9  20</w:t>
-      </w:r>
-      <w:proofErr w:type="gramEnd"/>
-      <w:r>
-        <w:t xml:space="preserve">        1</w:t>
-      </w:r>
-    </w:p>
-    <w:p>
-      <w:pPr>
-        <w:spacing w:before="0" w:after="0" w:line="240" w:lineRule="auto"/>
-      </w:pPr>
-      <w:r>
-        <w:t xml:space="preserve">6   </w:t>
-      </w:r>
-      <w:proofErr w:type="gramStart"/>
-      <w:r>
-        <w:t>19  22</w:t>
-      </w:r>
-      <w:proofErr w:type="gramEnd"/>
-      <w:r>
-        <w:t xml:space="preserve">        2</w:t>
-      </w:r>
-    </w:p>
-    <w:p>
-      <w:pPr>
-        <w:spacing w:before="0" w:after="0" w:line="240" w:lineRule="auto"/>
-      </w:pPr>
-      <w:r>
-        <w:t xml:space="preserve">7   </w:t>
-      </w:r>
-      <w:proofErr w:type="gramStart"/>
-      <w:r>
-        <w:t>18  17</w:t>
-      </w:r>
-      <w:proofErr w:type="gramEnd"/>
-      <w:r>
-        <w:t xml:space="preserve">        2</w:t>
-      </w:r>
-    </w:p>
-    <w:p>
-      <w:pPr>
-        <w:spacing w:before="0" w:after="0" w:line="240" w:lineRule="auto"/>
-      </w:pPr>
-      <w:r>
-        <w:t xml:space="preserve">8    </w:t>
-      </w:r>
-      <w:proofErr w:type="gramStart"/>
-      <w:r>
-        <w:t>5  11</w:t>
-      </w:r>
-      <w:proofErr w:type="gramEnd"/>
-      <w:r>
-        <w:t xml:space="preserve">        1</w:t>
-      </w:r>
-    </w:p>
-    <w:p>
-      <w:pPr>
-        <w:spacing w:before="0" w:after="0" w:line="240" w:lineRule="auto"/>
-      </w:pPr>
-      <w:r>
-        <w:lastRenderedPageBreak/>
-        <w:t xml:space="preserve">9    </w:t>
-      </w:r>
-      <w:proofErr w:type="gramStart"/>
-      <w:r>
-        <w:t>4  18</w:t>
-      </w:r>
-      <w:proofErr w:type="gramEnd"/>
-      <w:r>
-        <w:t xml:space="preserve">        1</w:t>
-      </w:r>
-    </w:p>
-    <w:p>
-      <w:pPr>
-        <w:spacing w:before="0" w:after="0" w:line="240" w:lineRule="auto"/>
-      </w:pPr>
-      <w:r>
-        <w:t xml:space="preserve">10   </w:t>
-      </w:r>
-      <w:proofErr w:type="gramStart"/>
-      <w:r>
-        <w:t>7  15</w:t>
-      </w:r>
-      <w:proofErr w:type="gramEnd"/>
-      <w:r>
-        <w:t xml:space="preserve">        1</w:t>
-      </w:r>
-    </w:p>
-    <w:p>
-      <w:pPr>
-        <w:spacing w:before="0" w:after="0" w:line="240" w:lineRule="auto"/>
-      </w:pPr>
-      <w:proofErr w:type="gramStart"/>
-      <w:r>
-        <w:t>11  21</w:t>
-      </w:r>
-      <w:proofErr w:type="gramEnd"/>
-      <w:r>
-        <w:t xml:space="preserve">  18        2</w:t>
-      </w:r>
-    </w:p>
-    <w:p>
-      <w:pPr>
-        <w:spacing w:before="0" w:after="0" w:line="240" w:lineRule="auto"/>
-      </w:pPr>
-      <w:r>
-        <w:t xml:space="preserve">12   </w:t>
-      </w:r>
-      <w:proofErr w:type="gramStart"/>
-      <w:r>
-        <w:t>1  19</w:t>
-      </w:r>
-      <w:proofErr w:type="gramEnd"/>
-      <w:r>
-        <w:t xml:space="preserve">        4</w:t>
-      </w:r>
-    </w:p>
-    <w:p>
-      <w:pPr>
-        <w:spacing w:before="0" w:after="0" w:line="240" w:lineRule="auto"/>
-      </w:pPr>
-      <w:r>
-        <w:t>13   1   4        1</w:t>
-      </w:r>
-    </w:p>
-    <w:p>
-      <w:pPr>
-        <w:spacing w:before="0" w:after="0" w:line="240" w:lineRule="auto"/>
-      </w:pPr>
-      <w:r>
-        <w:t>14   0   9        1</w:t>
-      </w:r>
-    </w:p>
-    <w:p>
-      <w:pPr>
-        <w:spacing w:before="0" w:after="0" w:line="240" w:lineRule="auto"/>
-      </w:pPr>
-      <w:r>
-        <w:t xml:space="preserve">15   </w:t>
-      </w:r>
-      <w:proofErr w:type="gramStart"/>
-      <w:r>
-        <w:t>5  11</w:t>
-      </w:r>
-      <w:proofErr w:type="gramEnd"/>
-      <w:r>
-        <w:t xml:space="preserve">        1</w:t>
-      </w:r>
-    </w:p>
-    <w:p/>
-    <w:p>
-      <w:r>
-        <w:tab/>
-        <w:t>B</w:t>
-      </w:r>
-      <w:r>
-        <w:t xml:space="preserve">.) </w:t>
-      </w:r>
-      <w:r>
-        <w:t>Clustering plot when data points are plotted in</w:t>
-      </w:r>
-      <w:r>
-        <w:t xml:space="preserve"> reverse</w:t>
-      </w:r>
-      <w:r>
-        <w:t xml:space="preserve"> order</w:t>
-      </w:r>
-      <w:r>
-        <w:t>.</w:t>
-      </w:r>
-    </w:p>
     <w:p>
       <w:r>
         <w:rPr>
           <w:noProof/>
         </w:rPr>
         <w:drawing>
-          <wp:anchor distT="0" distB="0" distL="114300" distR="114300" simplePos="0" relativeHeight="251659264" behindDoc="0" locked="0" layoutInCell="1" allowOverlap="1">
+          <wp:anchor distT="0" distB="0" distL="114300" distR="114300" simplePos="0" relativeHeight="251661312" behindDoc="0" locked="0" layoutInCell="1" allowOverlap="1" wp14:anchorId="41CD8C61" wp14:editId="058F3125">
             <wp:simplePos x="0" y="0"/>
             <wp:positionH relativeFrom="column">
               <wp:posOffset>0</wp:posOffset>
             </wp:positionH>
             <wp:positionV relativeFrom="paragraph">
-              <wp:posOffset>3175</wp:posOffset>
+              <wp:posOffset>287020</wp:posOffset>
             </wp:positionV>
-            <wp:extent cx="5703599" cy="3251941"/>
+            <wp:extent cx="5703570" cy="3251835"/>
             <wp:effectExtent l="0" t="0" r="0" b="5715"/>
             <wp:wrapNone/>
-            <wp:docPr id="4" name="Picture 4"/>
+            <wp:docPr id="5" name="Picture 5"/>
             <wp:cNvGraphicFramePr>
               <a:graphicFrameLocks xmlns:a="http://schemas.openxmlformats.org/drawingml/2006/main" noChangeAspect="1"/>
             </wp:cNvGraphicFramePr>
@@ -497,7 +647,7 @@
                   <pic:spPr>
                     <a:xfrm>
                       <a:off x="0" y="0"/>
-                      <a:ext cx="5703599" cy="3251941"/>
+                      <a:ext cx="5703570" cy="3251835"/>
                     </a:xfrm>
                     <a:prstGeom prst="rect">
                       <a:avLst/>
@@ -515,15 +665,253 @@
           </wp:anchor>
         </w:drawing>
       </w:r>
+      <w:r>
+        <w:tab/>
+        <w:t>B</w:t>
+      </w:r>
+      <w:r>
+        <w:t xml:space="preserve">.) </w:t>
+      </w:r>
+      <w:r>
+        <w:t>Clustering plot when data points are plotted in</w:t>
+      </w:r>
+      <w:r>
+        <w:t xml:space="preserve"> reverse</w:t>
+      </w:r>
+      <w:r>
+        <w:t xml:space="preserve"> order</w:t>
+      </w:r>
+      <w:r>
+        <w:t>.</w:t>
+      </w:r>
+    </w:p>
+    <w:p>
+      <w:r>
+        <w:rPr>
+          <w:noProof/>
+        </w:rPr>
+        <mc:AlternateContent>
+          <mc:Choice Requires="wps">
+            <w:drawing>
+              <wp:anchor distT="0" distB="0" distL="114300" distR="114300" simplePos="0" relativeHeight="251674624" behindDoc="0" locked="0" layoutInCell="1" allowOverlap="1" wp14:anchorId="1FD72E01" wp14:editId="1D0C92B0">
+                <wp:simplePos x="0" y="0"/>
+                <wp:positionH relativeFrom="column">
+                  <wp:posOffset>800100</wp:posOffset>
+                </wp:positionH>
+                <wp:positionV relativeFrom="paragraph">
+                  <wp:posOffset>182880</wp:posOffset>
+                </wp:positionV>
+                <wp:extent cx="1609725" cy="2085340"/>
+                <wp:effectExtent l="152400" t="0" r="142875" b="0"/>
+                <wp:wrapNone/>
+                <wp:docPr id="12" name="Oval 12"/>
+                <wp:cNvGraphicFramePr/>
+                <a:graphic xmlns:a="http://schemas.openxmlformats.org/drawingml/2006/main">
+                  <a:graphicData uri="http://schemas.microsoft.com/office/word/2010/wordprocessingShape">
+                    <wps:wsp>
+                      <wps:cNvSpPr/>
+                      <wps:spPr>
+                        <a:xfrm rot="2671004">
+                          <a:off x="0" y="0"/>
+                          <a:ext cx="1609725" cy="2085340"/>
+                        </a:xfrm>
+                        <a:prstGeom prst="ellipse">
+                          <a:avLst/>
+                        </a:prstGeom>
+                        <a:noFill/>
+                      </wps:spPr>
+                      <wps:style>
+                        <a:lnRef idx="2">
+                          <a:schemeClr val="accent1"/>
+                        </a:lnRef>
+                        <a:fillRef idx="1">
+                          <a:schemeClr val="lt1"/>
+                        </a:fillRef>
+                        <a:effectRef idx="0">
+                          <a:schemeClr val="accent1"/>
+                        </a:effectRef>
+                        <a:fontRef idx="minor">
+                          <a:schemeClr val="dk1"/>
+                        </a:fontRef>
+                      </wps:style>
+                      <wps:bodyPr rot="0" spcFirstLastPara="0" vertOverflow="overflow" horzOverflow="overflow" vert="horz" wrap="square" lIns="91440" tIns="45720" rIns="91440" bIns="45720" numCol="1" spcCol="0" rtlCol="0" fromWordArt="0" anchor="ctr" anchorCtr="0" forceAA="0" compatLnSpc="1">
+                        <a:prstTxWarp prst="textNoShape">
+                          <a:avLst/>
+                        </a:prstTxWarp>
+                        <a:noAutofit/>
+                      </wps:bodyPr>
+                    </wps:wsp>
+                  </a:graphicData>
+                </a:graphic>
+                <wp14:sizeRelH relativeFrom="margin">
+                  <wp14:pctWidth>0</wp14:pctWidth>
+                </wp14:sizeRelH>
+                <wp14:sizeRelV relativeFrom="margin">
+                  <wp14:pctHeight>0</wp14:pctHeight>
+                </wp14:sizeRelV>
+              </wp:anchor>
+            </w:drawing>
+          </mc:Choice>
+          <mc:Fallback>
+            <w:pict>
+              <v:oval id="Oval 12" o:spid="_x0000_s1026" style="position:absolute;margin-left:63pt;margin-top:14.4pt;width:126.75pt;height:164.2pt;rotation:2917449fd;z-index:251674624;visibility:visible;mso-wrap-style:square;mso-width-percent:0;mso-height-percent:0;mso-wrap-distance-left:9pt;mso-wrap-distance-top:0;mso-wrap-distance-right:9pt;mso-wrap-distance-bottom:0;mso-position-horizontal:absolute;mso-position-horizontal-relative:text;mso-position-vertical:absolute;mso-position-vertical-relative:text;mso-width-percent:0;mso-height-percent:0;mso-width-relative:margin;mso-height-relative:margin;v-text-anchor:middle" o:gfxdata="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" filled="f" strokecolor="#4f81bd [3204]" strokeweight="2pt"/>
+            </w:pict>
+          </mc:Fallback>
+        </mc:AlternateContent>
+      </w:r>
+      <w:r>
+        <w:rPr>
+          <w:noProof/>
+        </w:rPr>
+        <mc:AlternateContent>
+          <mc:Choice Requires="wps">
+            <w:drawing>
+              <wp:anchor distT="0" distB="0" distL="114300" distR="114300" simplePos="0" relativeHeight="251670528" behindDoc="0" locked="0" layoutInCell="1" allowOverlap="1" wp14:anchorId="08154E44" wp14:editId="34684977">
+                <wp:simplePos x="0" y="0"/>
+                <wp:positionH relativeFrom="column">
+                  <wp:posOffset>3209925</wp:posOffset>
+                </wp:positionH>
+                <wp:positionV relativeFrom="paragraph">
+                  <wp:posOffset>288925</wp:posOffset>
+                </wp:positionV>
+                <wp:extent cx="933450" cy="1123950"/>
+                <wp:effectExtent l="0" t="0" r="19050" b="19050"/>
+                <wp:wrapNone/>
+                <wp:docPr id="10" name="Oval 10"/>
+                <wp:cNvGraphicFramePr/>
+                <a:graphic xmlns:a="http://schemas.openxmlformats.org/drawingml/2006/main">
+                  <a:graphicData uri="http://schemas.microsoft.com/office/word/2010/wordprocessingShape">
+                    <wps:wsp>
+                      <wps:cNvSpPr/>
+                      <wps:spPr>
+                        <a:xfrm>
+                          <a:off x="0" y="0"/>
+                          <a:ext cx="933450" cy="1123950"/>
+                        </a:xfrm>
+                        <a:prstGeom prst="ellipse">
+                          <a:avLst/>
+                        </a:prstGeom>
+                        <a:noFill/>
+                      </wps:spPr>
+                      <wps:style>
+                        <a:lnRef idx="2">
+                          <a:schemeClr val="accent1"/>
+                        </a:lnRef>
+                        <a:fillRef idx="1">
+                          <a:schemeClr val="lt1"/>
+                        </a:fillRef>
+                        <a:effectRef idx="0">
+                          <a:schemeClr val="accent1"/>
+                        </a:effectRef>
+                        <a:fontRef idx="minor">
+                          <a:schemeClr val="dk1"/>
+                        </a:fontRef>
+                      </wps:style>
+                      <wps:bodyPr rot="0" spcFirstLastPara="0" vertOverflow="overflow" horzOverflow="overflow" vert="horz" wrap="square" lIns="91440" tIns="45720" rIns="91440" bIns="45720" numCol="1" spcCol="0" rtlCol="0" fromWordArt="0" anchor="ctr" anchorCtr="0" forceAA="0" compatLnSpc="1">
+                        <a:prstTxWarp prst="textNoShape">
+                          <a:avLst/>
+                        </a:prstTxWarp>
+                        <a:noAutofit/>
+                      </wps:bodyPr>
+                    </wps:wsp>
+                  </a:graphicData>
+                </a:graphic>
+                <wp14:sizeRelH relativeFrom="margin">
+                  <wp14:pctWidth>0</wp14:pctWidth>
+                </wp14:sizeRelH>
+              </wp:anchor>
+            </w:drawing>
+          </mc:Choice>
+          <mc:Fallback>
+            <w:pict>
+              <v:oval id="Oval 10" o:spid="_x0000_s1026" style="position:absolute;margin-left:252.75pt;margin-top:22.75pt;width:73.5pt;height:88.5pt;z-index:251670528;visibility:visible;mso-wrap-style:square;mso-width-percent:0;mso-wrap-distance-left:9pt;mso-wrap-distance-top:0;mso-wrap-distance-right:9pt;mso-wrap-distance-bottom:0;mso-position-horizontal:absolute;mso-position-horizontal-relative:text;mso-position-vertical:absolute;mso-position-vertical-relative:text;mso-width-percent:0;mso-width-relative:margin;v-text-anchor:middle" o:gfxdata="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" filled="f" strokecolor="#4f81bd [3204]" strokeweight="2pt"/>
+            </w:pict>
+          </mc:Fallback>
+        </mc:AlternateContent>
+      </w:r>
+    </w:p>
+    <w:p/>
+    <w:p/>
+    <w:p>
+      <w:r>
+        <w:rPr>
+          <w:noProof/>
+        </w:rPr>
+        <mc:AlternateContent>
+          <mc:Choice Requires="wps">
+            <w:drawing>
+              <wp:anchor distT="0" distB="0" distL="114300" distR="114300" simplePos="0" relativeHeight="251672576" behindDoc="0" locked="0" layoutInCell="1" allowOverlap="1" wp14:anchorId="79DEA6AB" wp14:editId="6DACD778">
+                <wp:simplePos x="0" y="0"/>
+                <wp:positionH relativeFrom="column">
+                  <wp:posOffset>2897505</wp:posOffset>
+                </wp:positionH>
+                <wp:positionV relativeFrom="paragraph">
+                  <wp:posOffset>147955</wp:posOffset>
+                </wp:positionV>
+                <wp:extent cx="407035" cy="1902460"/>
+                <wp:effectExtent l="0" t="328612" r="0" b="331153"/>
+                <wp:wrapNone/>
+                <wp:docPr id="11" name="Oval 11"/>
+                <wp:cNvGraphicFramePr/>
+                <a:graphic xmlns:a="http://schemas.openxmlformats.org/drawingml/2006/main">
+                  <a:graphicData uri="http://schemas.microsoft.com/office/word/2010/wordprocessingShape">
+                    <wps:wsp>
+                      <wps:cNvSpPr/>
+                      <wps:spPr>
+                        <a:xfrm rot="3570096">
+                          <a:off x="0" y="0"/>
+                          <a:ext cx="407035" cy="1902460"/>
+                        </a:xfrm>
+                        <a:prstGeom prst="ellipse">
+                          <a:avLst/>
+                        </a:prstGeom>
+                        <a:noFill/>
+                      </wps:spPr>
+                      <wps:style>
+                        <a:lnRef idx="2">
+                          <a:schemeClr val="accent1"/>
+                        </a:lnRef>
+                        <a:fillRef idx="1">
+                          <a:schemeClr val="lt1"/>
+                        </a:fillRef>
+                        <a:effectRef idx="0">
+                          <a:schemeClr val="accent1"/>
+                        </a:effectRef>
+                        <a:fontRef idx="minor">
+                          <a:schemeClr val="dk1"/>
+                        </a:fontRef>
+                      </wps:style>
+                      <wps:bodyPr rot="0" spcFirstLastPara="0" vertOverflow="overflow" horzOverflow="overflow" vert="horz" wrap="square" lIns="91440" tIns="45720" rIns="91440" bIns="45720" numCol="1" spcCol="0" rtlCol="0" fromWordArt="0" anchor="ctr" anchorCtr="0" forceAA="0" compatLnSpc="1">
+                        <a:prstTxWarp prst="textNoShape">
+                          <a:avLst/>
+                        </a:prstTxWarp>
+                        <a:noAutofit/>
+                      </wps:bodyPr>
+                    </wps:wsp>
+                  </a:graphicData>
+                </a:graphic>
+                <wp14:sizeRelH relativeFrom="margin">
+                  <wp14:pctWidth>0</wp14:pctWidth>
+                </wp14:sizeRelH>
+                <wp14:sizeRelV relativeFrom="margin">
+                  <wp14:pctHeight>0</wp14:pctHeight>
+                </wp14:sizeRelV>
+              </wp:anchor>
+            </w:drawing>
+          </mc:Choice>
+          <mc:Fallback>
+            <w:pict>
+              <v:oval id="Oval 11" o:spid="_x0000_s1026" style="position:absolute;margin-left:228.15pt;margin-top:11.65pt;width:32.05pt;height:149.8pt;rotation:3899497fd;z-index:251672576;visibility:visible;mso-wrap-style:square;mso-width-percent:0;mso-height-percent:0;mso-wrap-distance-left:9pt;mso-wrap-distance-top:0;mso-wrap-distance-right:9pt;mso-wrap-distance-bottom:0;mso-position-horizontal:absolute;mso-position-horizontal-relative:text;mso-position-vertical:absolute;mso-position-vertical-relative:text;mso-width-percent:0;mso-height-percent:0;mso-width-relative:margin;mso-height-relative:margin;v-text-anchor:middle" o:gfxdata="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" filled="f" strokecolor="#4f81bd [3204]" strokeweight="2pt"/>
+            </w:pict>
+          </mc:Fallback>
+        </mc:AlternateContent>
+      </w:r>
     </w:p>
     <w:p/>
     <w:p/>
     <w:p/>
     <w:p/>
     <w:p/>
-    <w:p/>
-    <w:p/>
-    <w:p/>
     <w:p>
       <w:pPr>
         <w:spacing w:before="0" w:after="0" w:line="240" w:lineRule="auto"/>
@@ -542,63 +930,31 @@
         <w:spacing w:before="0" w:after="0" w:line="240" w:lineRule="auto"/>
       </w:pPr>
       <w:r>
-        <w:t>(</w:t>
-      </w:r>
-      <w:proofErr w:type="spellStart"/>
-      <w:r>
-        <w:t>Xave</w:t>
-      </w:r>
-      <w:proofErr w:type="spellEnd"/>
-      <w:r>
-        <w:t xml:space="preserve">, </w:t>
-      </w:r>
-      <w:proofErr w:type="spellStart"/>
-      <w:r>
-        <w:t>Yave</w:t>
-      </w:r>
-      <w:proofErr w:type="spellEnd"/>
-      <w:r>
-        <w:t xml:space="preserve">, </w:t>
-      </w:r>
-      <w:proofErr w:type="spellStart"/>
-      <w:r>
-        <w:t>NumPoints</w:t>
-      </w:r>
-      <w:proofErr w:type="spellEnd"/>
-      <w:r>
-        <w:t>)</w:t>
-      </w:r>
-    </w:p>
-    <w:p>
-      <w:pPr>
-        <w:spacing w:before="0" w:after="0" w:line="240" w:lineRule="auto"/>
-      </w:pPr>
-      <w:r>
-        <w:t>{1: (4.6250000000000009, 5.375, 8),</w:t>
-      </w:r>
-    </w:p>
-    <w:p>
-      <w:pPr>
-        <w:spacing w:before="0" w:after="0" w:line="240" w:lineRule="auto"/>
-      </w:pPr>
-      <w:r>
-        <w:t xml:space="preserve"> 2: (18.333333333333336, 16.333333333333332, 6),</w:t>
-      </w:r>
-    </w:p>
-    <w:p>
-      <w:pPr>
-        <w:spacing w:before="0" w:after="0" w:line="240" w:lineRule="auto"/>
-      </w:pPr>
-      <w:r>
-        <w:t xml:space="preserve"> 3: (11.0, 0.0, 1),</w:t>
-      </w:r>
-    </w:p>
-    <w:p>
-      <w:pPr>
-        <w:spacing w:before="0" w:after="0" w:line="240" w:lineRule="auto"/>
-      </w:pPr>
-      <w:r>
-        <w:t xml:space="preserve"> 4: (1.0, 19.0, 1)}</w:t>
+        <w:t>(Xave, Yave, NumPoints)</w:t>
+      </w:r>
+    </w:p>
+    <w:p>
+      <w:pPr>
+        <w:spacing w:before="0" w:after="0" w:line="240" w:lineRule="auto"/>
+      </w:pPr>
+      <w:r>
+        <w:t>{1: (4.2222222222222223, 13.222222222222221, 9),</w:t>
+      </w:r>
+    </w:p>
+    <w:p>
+      <w:pPr>
+        <w:spacing w:before="0" w:after="0" w:line="240" w:lineRule="auto"/>
+      </w:pPr>
+      <w:r>
+        <w:t xml:space="preserve"> 2: (19.0, 17.25, 4),</w:t>
+      </w:r>
+    </w:p>
+    <w:p>
+      <w:pPr>
+        <w:spacing w:before="0" w:after="0" w:line="240" w:lineRule="auto"/>
+      </w:pPr>
+      <w:r>
+        <w:t xml:space="preserve"> 3: (15.0, 3.666666666666667, 3)}</w:t>
       </w:r>
     </w:p>
     <w:p>
@@ -619,28 +975,15 @@
         <w:spacing w:before="0" w:after="0" w:line="240" w:lineRule="auto"/>
       </w:pPr>
       <w:r>
-        <w:t xml:space="preserve">     X   </w:t>
-      </w:r>
-      <w:proofErr w:type="gramStart"/>
-      <w:r>
-        <w:t>Y  Cluster</w:t>
-      </w:r>
-      <w:proofErr w:type="gramEnd"/>
-    </w:p>
-    <w:p>
-      <w:pPr>
-        <w:spacing w:before="0" w:after="0" w:line="240" w:lineRule="auto"/>
-      </w:pPr>
-      <w:r>
-        <w:t xml:space="preserve">15   </w:t>
-      </w:r>
-      <w:proofErr w:type="gramStart"/>
-      <w:r>
-        <w:t>5  11</w:t>
-      </w:r>
-      <w:proofErr w:type="gramEnd"/>
-      <w:r>
-        <w:t xml:space="preserve">        1</w:t>
+        <w:t xml:space="preserve">     X   Y  Cluster</w:t>
+      </w:r>
+    </w:p>
+    <w:p>
+      <w:pPr>
+        <w:spacing w:before="0" w:after="0" w:line="240" w:lineRule="auto"/>
+      </w:pPr>
+      <w:r>
+        <w:t>15   5  11        1</w:t>
       </w:r>
     </w:p>
     <w:p>
@@ -664,44 +1007,31 @@
         <w:spacing w:before="0" w:after="0" w:line="240" w:lineRule="auto"/>
       </w:pPr>
       <w:r>
-        <w:t xml:space="preserve">12   </w:t>
-      </w:r>
-      <w:proofErr w:type="gramStart"/>
-      <w:r>
-        <w:t>1  19</w:t>
-      </w:r>
-      <w:proofErr w:type="gramEnd"/>
-      <w:r>
-        <w:t xml:space="preserve">        4</w:t>
-      </w:r>
-    </w:p>
-    <w:p>
-      <w:pPr>
-        <w:spacing w:before="0" w:after="0" w:line="240" w:lineRule="auto"/>
-      </w:pPr>
-      <w:proofErr w:type="gramStart"/>
-      <w:r>
-        <w:t>11  21</w:t>
-      </w:r>
-      <w:proofErr w:type="gramEnd"/>
-      <w:r>
-        <w:t xml:space="preserve">  18        2</w:t>
-      </w:r>
-    </w:p>
-    <w:p>
-      <w:pPr>
-        <w:spacing w:before="0" w:after="0" w:line="240" w:lineRule="auto"/>
-      </w:pPr>
-      <w:r>
-        <w:t xml:space="preserve">10   </w:t>
-      </w:r>
-      <w:proofErr w:type="gramStart"/>
-      <w:r>
-        <w:t>7  15</w:t>
-      </w:r>
-      <w:proofErr w:type="gramEnd"/>
-      <w:r>
-        <w:t xml:space="preserve">        1</w:t>
+        <w:t>12   1  19        4</w:t>
+      </w:r>
+    </w:p>
+    <w:p>
+      <w:pPr>
+        <w:spacing w:before="0" w:after="0" w:line="240" w:lineRule="auto"/>
+      </w:pPr>
+      <w:r>
+        <w:t>11  21  18        2</w:t>
+      </w:r>
+    </w:p>
+    <w:p>
+      <w:pPr>
+        <w:spacing w:before="0" w:after="0" w:line="240" w:lineRule="auto"/>
+      </w:pPr>
+      <w:r>
+        <w:t>10   7  15        1</w:t>
+      </w:r>
+    </w:p>
+    <w:p>
+      <w:pPr>
+        <w:spacing w:before="0" w:after="0" w:line="240" w:lineRule="auto"/>
+      </w:pPr>
+      <w:r>
+        <w:t>9    4  18        1</w:t>
       </w:r>
     </w:p>
     <w:p>
@@ -710,95 +1040,39 @@
       </w:pPr>
       <w:r>
         <w:lastRenderedPageBreak/>
-        <w:t xml:space="preserve">9    </w:t>
-      </w:r>
-      <w:proofErr w:type="gramStart"/>
-      <w:r>
-        <w:t>4  18</w:t>
-      </w:r>
-      <w:proofErr w:type="gramEnd"/>
-      <w:r>
-        <w:t xml:space="preserve">        1</w:t>
-      </w:r>
-    </w:p>
-    <w:p>
-      <w:pPr>
-        <w:spacing w:before="0" w:after="0" w:line="240" w:lineRule="auto"/>
-      </w:pPr>
-      <w:r>
-        <w:t xml:space="preserve">8    </w:t>
-      </w:r>
-      <w:proofErr w:type="gramStart"/>
-      <w:r>
-        <w:t>5  11</w:t>
-      </w:r>
-      <w:proofErr w:type="gramEnd"/>
-      <w:r>
-        <w:t xml:space="preserve">        1</w:t>
-      </w:r>
-    </w:p>
-    <w:p>
-      <w:pPr>
-        <w:spacing w:before="0" w:after="0" w:line="240" w:lineRule="auto"/>
-      </w:pPr>
-      <w:r>
-        <w:t xml:space="preserve">7   </w:t>
-      </w:r>
-      <w:proofErr w:type="gramStart"/>
-      <w:r>
-        <w:t>18  17</w:t>
-      </w:r>
-      <w:proofErr w:type="gramEnd"/>
-      <w:r>
-        <w:t xml:space="preserve">        2</w:t>
-      </w:r>
-    </w:p>
-    <w:p>
-      <w:pPr>
-        <w:spacing w:before="0" w:after="0" w:line="240" w:lineRule="auto"/>
-      </w:pPr>
-      <w:r>
-        <w:t xml:space="preserve">6   </w:t>
-      </w:r>
-      <w:proofErr w:type="gramStart"/>
-      <w:r>
-        <w:t>19  22</w:t>
-      </w:r>
-      <w:proofErr w:type="gramEnd"/>
-      <w:r>
-        <w:t xml:space="preserve">        2</w:t>
-      </w:r>
-    </w:p>
-    <w:p>
-      <w:pPr>
-        <w:spacing w:before="0" w:after="0" w:line="240" w:lineRule="auto"/>
-      </w:pPr>
-      <w:r>
-        <w:t xml:space="preserve">5    </w:t>
-      </w:r>
-      <w:proofErr w:type="gramStart"/>
-      <w:r>
-        <w:t>9  20</w:t>
-      </w:r>
-      <w:proofErr w:type="gramEnd"/>
-      <w:r>
-        <w:t xml:space="preserve">        1</w:t>
-      </w:r>
-    </w:p>
-    <w:p>
-      <w:pPr>
-        <w:spacing w:before="0" w:after="0" w:line="240" w:lineRule="auto"/>
-      </w:pPr>
-      <w:r>
-        <w:t xml:space="preserve">4   </w:t>
-      </w:r>
-      <w:proofErr w:type="gramStart"/>
-      <w:r>
-        <w:t>18  12</w:t>
-      </w:r>
-      <w:proofErr w:type="gramEnd"/>
-      <w:r>
-        <w:t xml:space="preserve">        2</w:t>
+        <w:t>8    5  11        1</w:t>
+      </w:r>
+    </w:p>
+    <w:p>
+      <w:pPr>
+        <w:spacing w:before="0" w:after="0" w:line="240" w:lineRule="auto"/>
+      </w:pPr>
+      <w:r>
+        <w:t>7   18  17        2</w:t>
+      </w:r>
+    </w:p>
+    <w:p>
+      <w:pPr>
+        <w:spacing w:before="0" w:after="0" w:line="240" w:lineRule="auto"/>
+      </w:pPr>
+      <w:r>
+        <w:t>6   19  22        2</w:t>
+      </w:r>
+    </w:p>
+    <w:p>
+      <w:pPr>
+        <w:spacing w:before="0" w:after="0" w:line="240" w:lineRule="auto"/>
+      </w:pPr>
+      <w:r>
+        <w:t>5    9  20        1</w:t>
+      </w:r>
+    </w:p>
+    <w:p>
+      <w:pPr>
+        <w:spacing w:before="0" w:after="0" w:line="240" w:lineRule="auto"/>
+      </w:pPr>
+      <w:r>
+        <w:t>4   18  12        2</w:t>
       </w:r>
     </w:p>
     <w:p>
@@ -830,63 +1104,17 @@
         <w:spacing w:before="0" w:after="0" w:line="240" w:lineRule="auto"/>
       </w:pPr>
       <w:r>
-        <w:t xml:space="preserve">0    </w:t>
-      </w:r>
-      <w:proofErr w:type="gramStart"/>
-      <w:r>
-        <w:t>6  12</w:t>
-      </w:r>
-      <w:proofErr w:type="gramEnd"/>
-      <w:r>
-        <w:t xml:space="preserve">        1</w:t>
-      </w:r>
-    </w:p>
-    <w:p>
-      <w:pPr>
-        <w:spacing w:before="0" w:after="0" w:line="240" w:lineRule="auto"/>
-      </w:pPr>
-    </w:p>
-    <w:p>
-      <w:pPr>
-        <w:spacing w:before="0" w:after="0" w:line="240" w:lineRule="auto"/>
-      </w:pPr>
-    </w:p>
-    <w:p>
-      <w:pPr>
-        <w:pStyle w:val="ListParagraph"/>
-        <w:spacing w:before="0"/>
-      </w:pPr>
-      <w:r>
-        <w:t>C</w:t>
-      </w:r>
-      <w:r>
-        <w:t>.)</w:t>
-      </w:r>
-      <w:r>
-        <w:t xml:space="preserve"> </w:t>
-      </w:r>
-      <w:r>
-        <w:t xml:space="preserve">Use Rand index to find the difference between the two </w:t>
-      </w:r>
-      <w:proofErr w:type="spellStart"/>
-      <w:r>
-        <w:t>clusterings</w:t>
-      </w:r>
-      <w:proofErr w:type="spellEnd"/>
-      <w:r>
-        <w:t xml:space="preserve"> obtained in (a) and (b).  Informally, identify the cluster in (a) that has been altered the most in clustering done in (b). Give informal explanation of why this cluster broke apart the most.</w:t>
-      </w:r>
-    </w:p>
-    <w:p>
-      <w:pPr>
-        <w:pStyle w:val="ListParagraph"/>
-        <w:spacing w:before="0"/>
-      </w:pPr>
-    </w:p>
-    <w:p>
-      <w:pPr>
-        <w:pStyle w:val="ListParagraph"/>
-        <w:spacing w:before="0"/>
+        <w:t>0    6  12        1</w:t>
+      </w:r>
+    </w:p>
+    <w:p>
+      <w:pPr>
+        <w:spacing w:before="0" w:after="0" w:line="240" w:lineRule="auto"/>
+      </w:pPr>
+    </w:p>
+    <w:p>
+      <w:pPr>
+        <w:spacing w:before="0" w:after="0" w:line="240" w:lineRule="auto"/>
       </w:pPr>
     </w:p>
     <w:p>
@@ -895,12 +1123,1187 @@
         <w:spacing w:before="0"/>
         <w:ind w:left="0"/>
       </w:pPr>
+      <w:r>
+        <w:t>C</w:t>
+      </w:r>
+      <w:r>
+        <w:t>.)</w:t>
+      </w:r>
+      <w:r>
+        <w:t xml:space="preserve"> </w:t>
+      </w:r>
+      <w:r>
+        <w:t>Use Rand index to find the difference between the two clusterings obtained in (a) and (b).  Informally, identify the cluster in (a) that has been altered the most in clustering done in (b). Give informal explanation of why this cluster broke apart the most.</w:t>
+      </w:r>
+    </w:p>
+    <w:p>
+      <w:pPr>
+        <w:pStyle w:val="ListParagraph"/>
+        <w:spacing w:before="0"/>
+      </w:pPr>
+    </w:p>
+    <w:p>
+      <w:pPr>
+        <w:pStyle w:val="ListParagraph"/>
+        <w:spacing w:before="0"/>
+      </w:pPr>
+    </w:p>
+    <w:p>
+      <w:pPr>
+        <w:pStyle w:val="ListParagraph"/>
+        <w:spacing w:before="0"/>
+        <w:ind w:left="0"/>
+      </w:pPr>
+      <w:r>
+        <w:rPr>
+          <w:b/>
+        </w:rPr>
+        <w:t xml:space="preserve">Rand Index </w:t>
+      </w:r>
+      <w:r>
+        <w:t xml:space="preserve"> </w:t>
+      </w:r>
+    </w:p>
+    <w:p>
+      <w:pPr>
+        <w:pStyle w:val="ListParagraph"/>
+        <w:spacing w:before="0"/>
+        <w:ind w:left="0"/>
+      </w:pPr>
+      <w:r>
+        <w:t>Rand Index: 0.566666666667</w:t>
+      </w:r>
+    </w:p>
+    <w:p>
+      <w:pPr>
+        <w:pStyle w:val="ListParagraph"/>
+        <w:spacing w:before="0"/>
+        <w:ind w:left="0"/>
+      </w:pPr>
+    </w:p>
+    <w:p>
+      <w:pPr>
+        <w:pStyle w:val="ListParagraph"/>
+        <w:spacing w:before="0"/>
+        <w:ind w:left="0"/>
+      </w:pPr>
+      <w:r>
+        <w:rPr>
+          <w:b/>
+        </w:rPr>
+        <w:t>Cluster identification and explanation:</w:t>
+      </w:r>
+      <w:r>
+        <w:t xml:space="preserve"> The cluster from part A that was changed the most was cluster 1 and 2. Clusters 1 and 2 both merged in the second clustering to form one large cluster. This makes sense </w:t>
+      </w:r>
+      <w:r>
+        <w:t xml:space="preserve">when analyzing two parts of the algorithm. First is the fact that distance to a cluster is based off of the centroid of the cluster. Second is the order that the points are evaluated. </w:t>
+      </w:r>
+      <w:r>
+        <w:t xml:space="preserve">When moving through the original data point list, points (1, 4), (0, 9), </w:t>
+      </w:r>
+      <w:r>
+        <w:t xml:space="preserve">and </w:t>
+      </w:r>
+      <w:r>
+        <w:t xml:space="preserve">(5, 11) aren’t evaluated until </w:t>
+      </w:r>
+      <w:r>
+        <w:t>after most of the other points. By this time, the centroid of cluster 1 has moved far enough away that points (1, 4) and (0, 9) are no longer close enough to be considered to be a part of cluster 1. So, they are put in their own cluster. When the algorithm iterates through the lis</w:t>
+      </w:r>
+      <w:r>
+        <w:t xml:space="preserve">t of data points backwards, points </w:t>
+      </w:r>
+      <w:r>
+        <w:t>(1, 4), (0, 9), and (5, 11)</w:t>
+      </w:r>
+      <w:r>
+        <w:t xml:space="preserve"> are evaluated first. Thus, the centroid for cluster 1 is close enough to all of these points to include them in the same cluster. Furthermore, because these points are evaluated first, the centroid for cluster 1 is allowed to move to a position close enough to include all of the data points</w:t>
+      </w:r>
     </w:p>
     <w:p>
       <w:pPr>
         <w:spacing w:before="0" w:after="0" w:line="240" w:lineRule="auto"/>
         <w:ind w:left="720"/>
       </w:pPr>
+    </w:p>
+    <w:p>
+      <w:pPr>
+        <w:spacing w:before="0" w:after="0" w:line="240" w:lineRule="auto"/>
+        <w:rPr>
+          <w:b/>
+        </w:rPr>
+      </w:pPr>
+      <w:r>
+        <w:rPr>
+          <w:b/>
+        </w:rPr>
+        <w:t>Python Code for Question 1</w:t>
+      </w:r>
+    </w:p>
+    <w:p>
+      <w:pPr>
+        <w:spacing w:before="0" w:after="0" w:line="240" w:lineRule="auto"/>
+      </w:pPr>
+    </w:p>
+    <w:p>
+      <w:pPr>
+        <w:spacing w:before="0" w:after="0" w:line="240" w:lineRule="auto"/>
+      </w:pPr>
+      <w:r>
+        <w:t>def prob1():</w:t>
+      </w:r>
+    </w:p>
+    <w:p>
+      <w:pPr>
+        <w:spacing w:before="0" w:after="0" w:line="240" w:lineRule="auto"/>
+      </w:pPr>
+      <w:r>
+        <w:t xml:space="preserve">    global prob1Data</w:t>
+      </w:r>
+    </w:p>
+    <w:p>
+      <w:pPr>
+        <w:spacing w:before="0" w:after="0" w:line="240" w:lineRule="auto"/>
+      </w:pPr>
+      <w:r>
+        <w:t xml:space="preserve">    global clusterCenters</w:t>
+      </w:r>
+    </w:p>
+    <w:p>
+      <w:pPr>
+        <w:spacing w:before="0" w:after="0" w:line="240" w:lineRule="auto"/>
+      </w:pPr>
+      <w:r>
+        <w:t xml:space="preserve">    global clusterCenters2</w:t>
+      </w:r>
+    </w:p>
+    <w:p>
+      <w:pPr>
+        <w:spacing w:before="0" w:after="0" w:line="240" w:lineRule="auto"/>
+      </w:pPr>
+      <w:r>
+        <w:t xml:space="preserve">    global prob1Data2    </w:t>
+      </w:r>
+    </w:p>
+    <w:p>
+      <w:pPr>
+        <w:spacing w:before="0" w:after="0" w:line="240" w:lineRule="auto"/>
+      </w:pPr>
+      <w:r>
+        <w:t xml:space="preserve">    </w:t>
+      </w:r>
+    </w:p>
+    <w:p>
+      <w:pPr>
+        <w:spacing w:before="0" w:after="0" w:line="240" w:lineRule="auto"/>
+      </w:pPr>
+      <w:r>
+        <w:lastRenderedPageBreak/>
+        <w:t xml:space="preserve">    listdat = [(6, 12), (19, 7), (15, 4), (11, 0), </w:t>
+      </w:r>
+    </w:p>
+    <w:p>
+      <w:pPr>
+        <w:spacing w:before="0" w:after="0" w:line="240" w:lineRule="auto"/>
+      </w:pPr>
+      <w:r>
+        <w:t xml:space="preserve">                              (18, 12), (9, 20), (19, 22), (18, 17), </w:t>
+      </w:r>
+    </w:p>
+    <w:p>
+      <w:pPr>
+        <w:spacing w:before="0" w:after="0" w:line="240" w:lineRule="auto"/>
+      </w:pPr>
+      <w:r>
+        <w:t xml:space="preserve">                            (5, 11), (4, 18), (7, 15), (21, 18), (1, 19), </w:t>
+      </w:r>
+    </w:p>
+    <w:p>
+      <w:pPr>
+        <w:spacing w:before="0" w:after="0" w:line="240" w:lineRule="auto"/>
+      </w:pPr>
+      <w:r>
+        <w:t xml:space="preserve">                            (1, 4), (0, 9), (5, 11)]    </w:t>
+      </w:r>
+    </w:p>
+    <w:p>
+      <w:pPr>
+        <w:spacing w:before="0" w:after="0" w:line="240" w:lineRule="auto"/>
+      </w:pPr>
+      <w:r>
+        <w:t xml:space="preserve">    </w:t>
+      </w:r>
+    </w:p>
+    <w:p>
+      <w:pPr>
+        <w:spacing w:before="0" w:after="0" w:line="240" w:lineRule="auto"/>
+      </w:pPr>
+      <w:r>
+        <w:t xml:space="preserve">    #Initialize the data</w:t>
+      </w:r>
+    </w:p>
+    <w:p>
+      <w:pPr>
+        <w:spacing w:before="0" w:after="0" w:line="240" w:lineRule="auto"/>
+      </w:pPr>
+      <w:r>
+        <w:t xml:space="preserve">    prob1Data = pd.DataFrame(listdat, columns=['X','Y'])</w:t>
+      </w:r>
+    </w:p>
+    <w:p>
+      <w:pPr>
+        <w:spacing w:before="0" w:after="0" w:line="240" w:lineRule="auto"/>
+      </w:pPr>
+      <w:r>
+        <w:t xml:space="preserve">    prob1Data['Cluster'] = pd.Series(np.zeros(prob1Data.shape[0]))</w:t>
+      </w:r>
+    </w:p>
+    <w:p>
+      <w:pPr>
+        <w:spacing w:before="0" w:after="0" w:line="240" w:lineRule="auto"/>
+      </w:pPr>
+      <w:r>
+        <w:t xml:space="preserve">    #Reverse the data order and create a new data set for it.</w:t>
+      </w:r>
+    </w:p>
+    <w:p>
+      <w:pPr>
+        <w:spacing w:before="0" w:after="0" w:line="240" w:lineRule="auto"/>
+      </w:pPr>
+      <w:r>
+        <w:t xml:space="preserve">    listdat.reverse()</w:t>
+      </w:r>
+    </w:p>
+    <w:p>
+      <w:pPr>
+        <w:spacing w:before="0" w:after="0" w:line="240" w:lineRule="auto"/>
+      </w:pPr>
+      <w:r>
+        <w:t xml:space="preserve">    prob1Data2 = pd.DataFrame(listdat, columns=['X','Y'])</w:t>
+      </w:r>
+    </w:p>
+    <w:p>
+      <w:pPr>
+        <w:spacing w:before="0" w:after="0" w:line="240" w:lineRule="auto"/>
+      </w:pPr>
+      <w:r>
+        <w:t xml:space="preserve">    prob1Data2['Cluster'] = pd.Series(np.zeros(prob1Data.shape[0]))</w:t>
+      </w:r>
+    </w:p>
+    <w:p>
+      <w:pPr>
+        <w:spacing w:before="0" w:after="0" w:line="240" w:lineRule="auto"/>
+      </w:pPr>
+    </w:p>
+    <w:p>
+      <w:pPr>
+        <w:spacing w:before="0" w:after="0" w:line="240" w:lineRule="auto"/>
+      </w:pPr>
+      <w:r>
+        <w:t xml:space="preserve">    #RUN PART A</w:t>
+      </w:r>
+    </w:p>
+    <w:p>
+      <w:pPr>
+        <w:spacing w:before="0" w:after="0" w:line="240" w:lineRule="auto"/>
+      </w:pPr>
+      <w:r>
+        <w:t xml:space="preserve">    clusterCenters = sequantialClusteringAlgorithm(prob1Data)</w:t>
+      </w:r>
+    </w:p>
+    <w:p>
+      <w:pPr>
+        <w:spacing w:before="0" w:after="0" w:line="240" w:lineRule="auto"/>
+      </w:pPr>
+      <w:r>
+        <w:t xml:space="preserve">    #Plot the data on a scatter plot. </w:t>
+      </w:r>
+    </w:p>
+    <w:p>
+      <w:pPr>
+        <w:spacing w:before="0" w:after="0" w:line="240" w:lineRule="auto"/>
+      </w:pPr>
+      <w:r>
+        <w:t xml:space="preserve">    colorHandles = []</w:t>
+      </w:r>
+    </w:p>
+    <w:p>
+      <w:pPr>
+        <w:spacing w:before="0" w:after="0" w:line="240" w:lineRule="auto"/>
+      </w:pPr>
+      <w:r>
+        <w:t xml:space="preserve">    #Make a list to hold the plotted cluster radi.</w:t>
+      </w:r>
+    </w:p>
+    <w:p>
+      <w:pPr>
+        <w:spacing w:before="0" w:after="0" w:line="240" w:lineRule="auto"/>
+      </w:pPr>
+      <w:r>
+        <w:t xml:space="preserve">    clusterCircles = []</w:t>
+      </w:r>
+    </w:p>
+    <w:p>
+      <w:pPr>
+        <w:spacing w:before="0" w:after="0" w:line="240" w:lineRule="auto"/>
+      </w:pPr>
+      <w:r>
+        <w:t xml:space="preserve">    #Create each cluster scatter plot.</w:t>
+      </w:r>
+    </w:p>
+    <w:p>
+      <w:pPr>
+        <w:spacing w:before="0" w:after="0" w:line="240" w:lineRule="auto"/>
+      </w:pPr>
+      <w:r>
+        <w:t xml:space="preserve">    for cluster in range(1, 5):</w:t>
+      </w:r>
+    </w:p>
+    <w:p>
+      <w:pPr>
+        <w:spacing w:before="0" w:after="0" w:line="240" w:lineRule="auto"/>
+      </w:pPr>
+      <w:r>
+        <w:t xml:space="preserve">        randColor = [random.random(), random.random(), random.random()]</w:t>
+      </w:r>
+    </w:p>
+    <w:p>
+      <w:pPr>
+        <w:spacing w:before="0" w:after="0" w:line="240" w:lineRule="auto"/>
+      </w:pPr>
+      <w:r>
+        <w:t xml:space="preserve">        colorHandles.append(matplotlib.patches.Patch(color=randColor, label='K=' + str(cluster)))      </w:t>
+      </w:r>
+    </w:p>
+    <w:p>
+      <w:pPr>
+        <w:spacing w:before="0" w:after="0" w:line="240" w:lineRule="auto"/>
+      </w:pPr>
+      <w:r>
+        <w:t xml:space="preserve">        plt.scatter(prob1Data[prob1Data.Cluster == cluster].X, prob1Data[prob1Data.Cluster == cluster].Y, label="Cluster " + str(cluster), color=randColor)     </w:t>
+      </w:r>
+    </w:p>
+    <w:p>
+      <w:pPr>
+        <w:spacing w:before="0" w:after="0" w:line="240" w:lineRule="auto"/>
+      </w:pPr>
+      <w:r>
+        <w:t xml:space="preserve">        clusterCircles.append(plt.Circle((clusterCenters[cluster][0], clusterCenters[cluster][1]), 12, color=randColor, fill=False, clip_on=False))</w:t>
+      </w:r>
+    </w:p>
+    <w:p>
+      <w:pPr>
+        <w:spacing w:before="0" w:after="0" w:line="240" w:lineRule="auto"/>
+      </w:pPr>
+      <w:r>
+        <w:t xml:space="preserve">    #plt.scatter(prob1Data[prob1Data.Cluster == 1].X, prob1Data[prob1Data.Cluster == 1].Y, label='Cluster 1', color=)     </w:t>
+      </w:r>
+    </w:p>
+    <w:p>
+      <w:pPr>
+        <w:spacing w:before="0" w:after="0" w:line="240" w:lineRule="auto"/>
+      </w:pPr>
+      <w:r>
+        <w:t xml:space="preserve">    plt.legend(handles=colorHandles, bbox_to_anchor=(1.05, 1), loc=2, borderaxespad=0.)</w:t>
+      </w:r>
+    </w:p>
+    <w:p>
+      <w:pPr>
+        <w:spacing w:before="0" w:after="0" w:line="240" w:lineRule="auto"/>
+      </w:pPr>
+      <w:r>
+        <w:t xml:space="preserve">    plt.show()</w:t>
+      </w:r>
+    </w:p>
+    <w:p>
+      <w:pPr>
+        <w:spacing w:before="0" w:after="0" w:line="240" w:lineRule="auto"/>
+      </w:pPr>
+      <w:r>
+        <w:t xml:space="preserve">    </w:t>
+      </w:r>
+    </w:p>
+    <w:p>
+      <w:pPr>
+        <w:spacing w:before="0" w:after="0" w:line="240" w:lineRule="auto"/>
+      </w:pPr>
+      <w:r>
+        <w:t xml:space="preserve">    #RUN PART B</w:t>
+      </w:r>
+    </w:p>
+    <w:p>
+      <w:pPr>
+        <w:spacing w:before="0" w:after="0" w:line="240" w:lineRule="auto"/>
+      </w:pPr>
+      <w:r>
+        <w:t xml:space="preserve">    plt.clf() </w:t>
+      </w:r>
+    </w:p>
+    <w:p>
+      <w:pPr>
+        <w:spacing w:before="0" w:after="0" w:line="240" w:lineRule="auto"/>
+      </w:pPr>
+      <w:r>
+        <w:t xml:space="preserve">    clusterCenters2 = sequantialClusteringAlgorithm(prob1Data2)</w:t>
+      </w:r>
+    </w:p>
+    <w:p>
+      <w:pPr>
+        <w:spacing w:before="0" w:after="0" w:line="240" w:lineRule="auto"/>
+      </w:pPr>
+      <w:r>
+        <w:t xml:space="preserve">    #Plot the data on a scatter plot. </w:t>
+      </w:r>
+    </w:p>
+    <w:p>
+      <w:pPr>
+        <w:spacing w:before="0" w:after="0" w:line="240" w:lineRule="auto"/>
+      </w:pPr>
+      <w:r>
+        <w:t xml:space="preserve">    colorHandles = []</w:t>
+      </w:r>
+    </w:p>
+    <w:p>
+      <w:pPr>
+        <w:spacing w:before="0" w:after="0" w:line="240" w:lineRule="auto"/>
+      </w:pPr>
+      <w:r>
+        <w:t xml:space="preserve">    #Create each cluster scatter plot.</w:t>
+      </w:r>
+    </w:p>
+    <w:p>
+      <w:pPr>
+        <w:spacing w:before="0" w:after="0" w:line="240" w:lineRule="auto"/>
+      </w:pPr>
+      <w:r>
+        <w:t xml:space="preserve">    for cluster in range(1, 5):</w:t>
+      </w:r>
+    </w:p>
+    <w:p>
+      <w:pPr>
+        <w:spacing w:before="0" w:after="0" w:line="240" w:lineRule="auto"/>
+      </w:pPr>
+      <w:r>
+        <w:t xml:space="preserve">        randColor = [random.random(), random.random(), random.random()]</w:t>
+      </w:r>
+    </w:p>
+    <w:p>
+      <w:pPr>
+        <w:spacing w:before="0" w:after="0" w:line="240" w:lineRule="auto"/>
+      </w:pPr>
+      <w:r>
+        <w:t xml:space="preserve">        colorHandles.append(matplotlib.patches.Patch(color=randColor, label='K=' + str(cluster)))      </w:t>
+      </w:r>
+    </w:p>
+    <w:p>
+      <w:pPr>
+        <w:spacing w:before="0" w:after="0" w:line="240" w:lineRule="auto"/>
+      </w:pPr>
+      <w:r>
+        <w:t xml:space="preserve">        plt.scatter(prob1Data2[prob1Data2.Cluster == cluster].X, prob1Data2[prob1Data2.Cluster == cluster].Y, label="Cluster " + str(cluster), color=randColor)     </w:t>
+      </w:r>
+    </w:p>
+    <w:p>
+      <w:pPr>
+        <w:spacing w:before="0" w:after="0" w:line="240" w:lineRule="auto"/>
+      </w:pPr>
+      <w:r>
+        <w:t xml:space="preserve">    plt.legend(handles=colorHandles, bbox_to_anchor=(1.05, 1), loc=2, borderaxespad=0.)</w:t>
+      </w:r>
+    </w:p>
+    <w:p>
+      <w:pPr>
+        <w:spacing w:before="0" w:after="0" w:line="240" w:lineRule="auto"/>
+      </w:pPr>
+      <w:r>
+        <w:lastRenderedPageBreak/>
+        <w:t xml:space="preserve">    plt.show()</w:t>
+      </w:r>
+    </w:p>
+    <w:p>
+      <w:pPr>
+        <w:spacing w:before="0" w:after="0" w:line="240" w:lineRule="auto"/>
+      </w:pPr>
+      <w:r>
+        <w:t xml:space="preserve">    </w:t>
+      </w:r>
+    </w:p>
+    <w:p>
+      <w:pPr>
+        <w:spacing w:before="0" w:after="0" w:line="240" w:lineRule="auto"/>
+      </w:pPr>
+      <w:r>
+        <w:t xml:space="preserve">    #RUN PART C    </w:t>
+      </w:r>
+    </w:p>
+    <w:p>
+      <w:pPr>
+        <w:spacing w:before="0" w:after="0" w:line="240" w:lineRule="auto"/>
+      </w:pPr>
+      <w:r>
+        <w:t xml:space="preserve">    randindex = randIndex(prob1Data, prob1Data2)</w:t>
+      </w:r>
+    </w:p>
+    <w:p>
+      <w:pPr>
+        <w:spacing w:before="0" w:after="0" w:line="240" w:lineRule="auto"/>
+      </w:pPr>
+      <w:r>
+        <w:t xml:space="preserve">    print("Rand Index: " + str(randindex))</w:t>
+      </w:r>
+    </w:p>
+    <w:p>
+      <w:pPr>
+        <w:spacing w:before="0" w:after="0" w:line="240" w:lineRule="auto"/>
+      </w:pPr>
+    </w:p>
+    <w:p>
+      <w:pPr>
+        <w:spacing w:before="0" w:after="0" w:line="240" w:lineRule="auto"/>
+      </w:pPr>
+    </w:p>
+    <w:p>
+      <w:pPr>
+        <w:spacing w:before="0" w:after="0" w:line="240" w:lineRule="auto"/>
+      </w:pPr>
+      <w:r>
+        <w:t>'''</w:t>
+      </w:r>
+    </w:p>
+    <w:p>
+      <w:pPr>
+        <w:spacing w:before="0" w:after="0" w:line="240" w:lineRule="auto"/>
+      </w:pPr>
+      <w:r>
+        <w:t>Clusters 1, 2, and 3.</w:t>
+      </w:r>
+    </w:p>
+    <w:p>
+      <w:pPr>
+        <w:spacing w:before="0" w:after="0" w:line="240" w:lineRule="auto"/>
+      </w:pPr>
+    </w:p>
+    <w:p>
+      <w:pPr>
+        <w:spacing w:before="0" w:after="0" w:line="240" w:lineRule="auto"/>
+      </w:pPr>
+      <w:r>
+        <w:t>Using incremental average newave = oldave + (an−oldave)/n.</w:t>
+      </w:r>
+    </w:p>
+    <w:p>
+      <w:pPr>
+        <w:spacing w:before="0" w:after="0" w:line="240" w:lineRule="auto"/>
+      </w:pPr>
+      <w:r>
+        <w:t>'''</w:t>
+      </w:r>
+    </w:p>
+    <w:p>
+      <w:pPr>
+        <w:spacing w:before="0" w:after="0" w:line="240" w:lineRule="auto"/>
+      </w:pPr>
+      <w:r>
+        <w:t>def sequantialClusteringAlgorithm(dataSet):</w:t>
+      </w:r>
+    </w:p>
+    <w:p>
+      <w:pPr>
+        <w:spacing w:before="0" w:after="0" w:line="240" w:lineRule="auto"/>
+      </w:pPr>
+      <w:r>
+        <w:t xml:space="preserve">    clusterCenters = {}</w:t>
+      </w:r>
+    </w:p>
+    <w:p>
+      <w:pPr>
+        <w:spacing w:before="0" w:after="0" w:line="240" w:lineRule="auto"/>
+      </w:pPr>
+      <w:r>
+        <w:t xml:space="preserve">    #Algorithm Parameters. </w:t>
+      </w:r>
+    </w:p>
+    <w:p>
+      <w:pPr>
+        <w:spacing w:before="0" w:after="0" w:line="240" w:lineRule="auto"/>
+      </w:pPr>
+      <w:r>
+        <w:t xml:space="preserve">    theta = 12</w:t>
+      </w:r>
+    </w:p>
+    <w:p>
+      <w:pPr>
+        <w:spacing w:before="0" w:after="0" w:line="240" w:lineRule="auto"/>
+      </w:pPr>
+      <w:r>
+        <w:t xml:space="preserve">    maxClusters = 4</w:t>
+      </w:r>
+    </w:p>
+    <w:p>
+      <w:pPr>
+        <w:spacing w:before="0" w:after="0" w:line="240" w:lineRule="auto"/>
+      </w:pPr>
+      <w:r>
+        <w:t xml:space="preserve">    numClusters = 1</w:t>
+      </w:r>
+    </w:p>
+    <w:p>
+      <w:pPr>
+        <w:spacing w:before="0" w:after="0" w:line="240" w:lineRule="auto"/>
+      </w:pPr>
+    </w:p>
+    <w:p>
+      <w:pPr>
+        <w:spacing w:before="0" w:after="0" w:line="240" w:lineRule="auto"/>
+      </w:pPr>
+      <w:r>
+        <w:t xml:space="preserve">    #Set first point to its own cluster. </w:t>
+      </w:r>
+    </w:p>
+    <w:p>
+      <w:pPr>
+        <w:spacing w:before="0" w:after="0" w:line="240" w:lineRule="auto"/>
+      </w:pPr>
+      <w:r>
+        <w:t xml:space="preserve">    #For each data point</w:t>
+      </w:r>
+    </w:p>
+    <w:p>
+      <w:pPr>
+        <w:spacing w:before="0" w:after="0" w:line="240" w:lineRule="auto"/>
+      </w:pPr>
+      <w:r>
+        <w:t xml:space="preserve">    #1) Calculate distance to closest cluster center</w:t>
+      </w:r>
+    </w:p>
+    <w:p>
+      <w:pPr>
+        <w:spacing w:before="0" w:after="0" w:line="240" w:lineRule="auto"/>
+      </w:pPr>
+      <w:r>
+        <w:t xml:space="preserve">    #2) If dist &lt; alg and numClusters &lt; 4</w:t>
+      </w:r>
+    </w:p>
+    <w:p>
+      <w:pPr>
+        <w:spacing w:before="0" w:after="0" w:line="240" w:lineRule="auto"/>
+      </w:pPr>
+      <w:r>
+        <w:t xml:space="preserve">        #Create new cluster with data point.</w:t>
+      </w:r>
+    </w:p>
+    <w:p>
+      <w:pPr>
+        <w:spacing w:before="0" w:after="0" w:line="240" w:lineRule="auto"/>
+      </w:pPr>
+      <w:r>
+        <w:t xml:space="preserve">    #3) Else, add data point to cluster. </w:t>
+      </w:r>
+    </w:p>
+    <w:p>
+      <w:pPr>
+        <w:spacing w:before="0" w:after="0" w:line="240" w:lineRule="auto"/>
+      </w:pPr>
+    </w:p>
+    <w:p>
+      <w:pPr>
+        <w:spacing w:before="0" w:after="0" w:line="240" w:lineRule="auto"/>
+      </w:pPr>
+      <w:r>
+        <w:t xml:space="preserve">    clusterCenters[numClusters] = (dataSet.ix[0].X, dataSet.ix[0].Y, 1)</w:t>
+      </w:r>
+    </w:p>
+    <w:p>
+      <w:pPr>
+        <w:spacing w:before="0" w:after="0" w:line="240" w:lineRule="auto"/>
+      </w:pPr>
+      <w:r>
+        <w:t xml:space="preserve">    dataSet['Cluster'].loc[0] = numClusters</w:t>
+      </w:r>
+    </w:p>
+    <w:p>
+      <w:pPr>
+        <w:spacing w:before="0" w:after="0" w:line="240" w:lineRule="auto"/>
+      </w:pPr>
+    </w:p>
+    <w:p>
+      <w:pPr>
+        <w:spacing w:before="0" w:after="0" w:line="240" w:lineRule="auto"/>
+      </w:pPr>
+      <w:r>
+        <w:t xml:space="preserve">    for index in range(1, dataSet.shape[0]):</w:t>
+      </w:r>
+    </w:p>
+    <w:p>
+      <w:pPr>
+        <w:spacing w:before="0" w:after="0" w:line="240" w:lineRule="auto"/>
+      </w:pPr>
+      <w:r>
+        <w:t xml:space="preserve">        distance = 999999999</w:t>
+      </w:r>
+    </w:p>
+    <w:p>
+      <w:pPr>
+        <w:spacing w:before="0" w:after="0" w:line="240" w:lineRule="auto"/>
+      </w:pPr>
+      <w:r>
+        <w:t xml:space="preserve">        clusterToAssign = 0</w:t>
+      </w:r>
+    </w:p>
+    <w:p>
+      <w:pPr>
+        <w:spacing w:before="0" w:after="0" w:line="240" w:lineRule="auto"/>
+      </w:pPr>
+      <w:r>
+        <w:t xml:space="preserve">        for cluster in clusterCenters.keys():</w:t>
+      </w:r>
+    </w:p>
+    <w:p>
+      <w:pPr>
+        <w:spacing w:before="0" w:after="0" w:line="240" w:lineRule="auto"/>
+      </w:pPr>
+      <w:r>
+        <w:t xml:space="preserve">            tempDist = dist(dataSet.ix[index], clusterCenters[cluster])</w:t>
+      </w:r>
+    </w:p>
+    <w:p>
+      <w:pPr>
+        <w:spacing w:before="0" w:after="0" w:line="240" w:lineRule="auto"/>
+      </w:pPr>
+      <w:r>
+        <w:t xml:space="preserve">            if tempDist &lt; distance:</w:t>
+      </w:r>
+    </w:p>
+    <w:p>
+      <w:pPr>
+        <w:spacing w:before="0" w:after="0" w:line="240" w:lineRule="auto"/>
+      </w:pPr>
+      <w:r>
+        <w:t xml:space="preserve">                distance = tempDist</w:t>
+      </w:r>
+    </w:p>
+    <w:p>
+      <w:pPr>
+        <w:spacing w:before="0" w:after="0" w:line="240" w:lineRule="auto"/>
+      </w:pPr>
+      <w:r>
+        <w:t xml:space="preserve">                clusterToAssign = cluster</w:t>
+      </w:r>
+    </w:p>
+    <w:p>
+      <w:pPr>
+        <w:spacing w:before="0" w:after="0" w:line="240" w:lineRule="auto"/>
+      </w:pPr>
+      <w:r>
+        <w:t xml:space="preserve">        if distance &lt;= theta and numClusters &lt;= maxClusters:</w:t>
+      </w:r>
+    </w:p>
+    <w:p>
+      <w:pPr>
+        <w:spacing w:before="0" w:after="0" w:line="240" w:lineRule="auto"/>
+      </w:pPr>
+      <w:r>
+        <w:t xml:space="preserve">            dataSet['Cluster'].loc[index] = clusterToAssign </w:t>
+      </w:r>
+    </w:p>
+    <w:p>
+      <w:pPr>
+        <w:spacing w:before="0" w:after="0" w:line="240" w:lineRule="auto"/>
+      </w:pPr>
+      <w:r>
+        <w:t xml:space="preserve">            newX = clusterCenters[clusterToAssign][0] + (dataSet.ix[index].X - clusterCenters[clusterToAssign][0])/(clusterCenters[clusterToAssign][2]+1.0) </w:t>
+      </w:r>
+    </w:p>
+    <w:p>
+      <w:pPr>
+        <w:spacing w:before="0" w:after="0" w:line="240" w:lineRule="auto"/>
+      </w:pPr>
+      <w:r>
+        <w:t xml:space="preserve">            newY = clusterCenters[clusterToAssign][1] + (dataSet.ix[index].Y - clusterCenters[clusterToAssign][1])/(clusterCenters[clusterToAssign][2]+1.0) </w:t>
+      </w:r>
+    </w:p>
+    <w:p>
+      <w:pPr>
+        <w:spacing w:before="0" w:after="0" w:line="240" w:lineRule="auto"/>
+      </w:pPr>
+      <w:r>
+        <w:t xml:space="preserve">            newSize = clusterCenters[clusterToAssign][2] + 1</w:t>
+      </w:r>
+    </w:p>
+    <w:p>
+      <w:pPr>
+        <w:spacing w:before="0" w:after="0" w:line="240" w:lineRule="auto"/>
+      </w:pPr>
+      <w:r>
+        <w:lastRenderedPageBreak/>
+        <w:t xml:space="preserve">            clusterCenters[clusterToAssign] = (newX, newY, newSize)</w:t>
+      </w:r>
+    </w:p>
+    <w:p>
+      <w:pPr>
+        <w:spacing w:before="0" w:after="0" w:line="240" w:lineRule="auto"/>
+      </w:pPr>
+      <w:r>
+        <w:t xml:space="preserve">            dataSet['Cluster'].loc[index] = clusterToAssign</w:t>
+      </w:r>
+    </w:p>
+    <w:p>
+      <w:pPr>
+        <w:spacing w:before="0" w:after="0" w:line="240" w:lineRule="auto"/>
+      </w:pPr>
+      <w:r>
+        <w:t xml:space="preserve">        elif distance &gt; theta and numClusters &lt; maxClusters:</w:t>
+      </w:r>
+    </w:p>
+    <w:p>
+      <w:pPr>
+        <w:spacing w:before="0" w:after="0" w:line="240" w:lineRule="auto"/>
+      </w:pPr>
+      <w:r>
+        <w:t xml:space="preserve">            numClusters += 1</w:t>
+      </w:r>
+    </w:p>
+    <w:p>
+      <w:pPr>
+        <w:spacing w:before="0" w:after="0" w:line="240" w:lineRule="auto"/>
+      </w:pPr>
+      <w:r>
+        <w:t xml:space="preserve">            dataSet['Cluster'].loc[index] = numClusters</w:t>
+      </w:r>
+    </w:p>
+    <w:p>
+      <w:pPr>
+        <w:spacing w:before="0" w:after="0" w:line="240" w:lineRule="auto"/>
+      </w:pPr>
+      <w:r>
+        <w:t xml:space="preserve">            clusterCenters[numClusters] = (dataSet.ix[index].X, dataSet.ix[index].Y, 1)</w:t>
+      </w:r>
+    </w:p>
+    <w:p>
+      <w:pPr>
+        <w:spacing w:before="0" w:after="0" w:line="240" w:lineRule="auto"/>
+      </w:pPr>
+      <w:r>
+        <w:t xml:space="preserve">            dataSet['Cluster'].loc[index] = numClusters</w:t>
+      </w:r>
+    </w:p>
+    <w:p>
+      <w:pPr>
+        <w:spacing w:before="0" w:after="0" w:line="240" w:lineRule="auto"/>
+      </w:pPr>
+      <w:r>
+        <w:t xml:space="preserve">        elif numClusters &gt;= maxClusters:</w:t>
+      </w:r>
+    </w:p>
+    <w:p>
+      <w:pPr>
+        <w:spacing w:before="0" w:after="0" w:line="240" w:lineRule="auto"/>
+      </w:pPr>
+      <w:r>
+        <w:t xml:space="preserve">            #print("At Max")</w:t>
+      </w:r>
+    </w:p>
+    <w:p>
+      <w:pPr>
+        <w:spacing w:before="0" w:after="0" w:line="240" w:lineRule="auto"/>
+      </w:pPr>
+      <w:r>
+        <w:t xml:space="preserve">            dataSet.ix[index].Cluster = clusterToAssign </w:t>
+      </w:r>
+    </w:p>
+    <w:p>
+      <w:pPr>
+        <w:spacing w:before="0" w:after="0" w:line="240" w:lineRule="auto"/>
+      </w:pPr>
+      <w:r>
+        <w:t xml:space="preserve">            newX = clusterCenters[clusterToAssign][0] + (dataSet.ix[index].X - clusterCenters[clusterToAssign][0])/(clusterCenters[clusterToAssign][2]+1.0) </w:t>
+      </w:r>
+    </w:p>
+    <w:p>
+      <w:pPr>
+        <w:spacing w:before="0" w:after="0" w:line="240" w:lineRule="auto"/>
+      </w:pPr>
+      <w:r>
+        <w:t xml:space="preserve">            newY = clusterCenters[clusterToAssign][1] + (dataSet.ix[index].Y - clusterCenters[clusterToAssign][1])/(clusterCenters[clusterToAssign][2]+1.0) </w:t>
+      </w:r>
+    </w:p>
+    <w:p>
+      <w:pPr>
+        <w:spacing w:before="0" w:after="0" w:line="240" w:lineRule="auto"/>
+      </w:pPr>
+      <w:r>
+        <w:t xml:space="preserve">            newSize = clusterCenters[clusterToAssign][2] + 1</w:t>
+      </w:r>
+    </w:p>
+    <w:p>
+      <w:pPr>
+        <w:spacing w:before="0" w:after="0" w:line="240" w:lineRule="auto"/>
+      </w:pPr>
+      <w:r>
+        <w:t xml:space="preserve">            clusterCenters[clusterToAssign] = (newX, newY, newSize)   </w:t>
+      </w:r>
+    </w:p>
+    <w:p>
+      <w:pPr>
+        <w:spacing w:before="0" w:after="0" w:line="240" w:lineRule="auto"/>
+      </w:pPr>
+      <w:r>
+        <w:t xml:space="preserve">            dataSet['Cluster'].loc[index] = clusterToAssign        </w:t>
+      </w:r>
+    </w:p>
+    <w:p>
+      <w:pPr>
+        <w:spacing w:before="0" w:after="0" w:line="240" w:lineRule="auto"/>
+      </w:pPr>
+      <w:r>
+        <w:t xml:space="preserve">    </w:t>
+      </w:r>
+    </w:p>
+    <w:p>
+      <w:pPr>
+        <w:spacing w:before="0" w:after="0" w:line="240" w:lineRule="auto"/>
+      </w:pPr>
+      <w:r>
+        <w:t xml:space="preserve">    return clusterCenters</w:t>
+      </w:r>
+    </w:p>
+    <w:p>
+      <w:pPr>
+        <w:spacing w:before="0" w:after="0" w:line="240" w:lineRule="auto"/>
+      </w:pPr>
+    </w:p>
+    <w:p>
+      <w:pPr>
+        <w:spacing w:before="0" w:after="0" w:line="240" w:lineRule="auto"/>
+      </w:pPr>
+      <w:r>
+        <w:t xml:space="preserve">    </w:t>
+      </w:r>
+    </w:p>
+    <w:p>
+      <w:pPr>
+        <w:spacing w:before="0" w:after="0" w:line="240" w:lineRule="auto"/>
+      </w:pPr>
+      <w:r>
+        <w:t>def dist(point1, point2):</w:t>
+      </w:r>
+    </w:p>
+    <w:p>
+      <w:pPr>
+        <w:spacing w:before="0" w:after="0" w:line="240" w:lineRule="auto"/>
+      </w:pPr>
+      <w:r>
+        <w:t xml:space="preserve">    sumsq = 0</w:t>
+      </w:r>
+    </w:p>
+    <w:p>
+      <w:pPr>
+        <w:spacing w:before="0" w:after="0" w:line="240" w:lineRule="auto"/>
+      </w:pPr>
+      <w:r>
+        <w:t xml:space="preserve">    for index in range(0, len(point1) - 1):</w:t>
+      </w:r>
+    </w:p>
+    <w:p>
+      <w:pPr>
+        <w:spacing w:before="0" w:after="0" w:line="240" w:lineRule="auto"/>
+      </w:pPr>
+      <w:r>
+        <w:t xml:space="preserve">        sumsq += math.pow(point1[index] - point2[index], 2)</w:t>
+      </w:r>
+    </w:p>
+    <w:p>
+      <w:pPr>
+        <w:spacing w:before="0" w:after="0" w:line="240" w:lineRule="auto"/>
+      </w:pPr>
+      <w:r>
+        <w:t xml:space="preserve">    return math.pow(sumsq,.5)</w:t>
+      </w:r>
+    </w:p>
+    <w:p>
+      <w:pPr>
+        <w:spacing w:before="0" w:after="0" w:line="240" w:lineRule="auto"/>
+      </w:pPr>
+    </w:p>
+    <w:p>
+      <w:pPr>
+        <w:spacing w:before="0" w:after="0" w:line="240" w:lineRule="auto"/>
+      </w:pPr>
+      <w:r>
+        <w:t>def randIndex(clustering1, clustering2):</w:t>
+      </w:r>
+    </w:p>
+    <w:p>
+      <w:pPr>
+        <w:spacing w:before="0" w:after="0" w:line="240" w:lineRule="auto"/>
+      </w:pPr>
+      <w:r>
+        <w:t xml:space="preserve">    f00 = 0</w:t>
+      </w:r>
+    </w:p>
+    <w:p>
+      <w:pPr>
+        <w:spacing w:before="0" w:after="0" w:line="240" w:lineRule="auto"/>
+      </w:pPr>
+      <w:r>
+        <w:t xml:space="preserve">    f01 = 0</w:t>
+      </w:r>
+    </w:p>
+    <w:p>
+      <w:pPr>
+        <w:spacing w:before="0" w:after="0" w:line="240" w:lineRule="auto"/>
+      </w:pPr>
+      <w:r>
+        <w:t xml:space="preserve">    f10 = 0</w:t>
+      </w:r>
+    </w:p>
+    <w:p>
+      <w:pPr>
+        <w:spacing w:before="0" w:after="0" w:line="240" w:lineRule="auto"/>
+      </w:pPr>
+      <w:r>
+        <w:t xml:space="preserve">    f11 = 0</w:t>
+      </w:r>
+    </w:p>
+    <w:p>
+      <w:pPr>
+        <w:spacing w:before="0" w:after="0" w:line="240" w:lineRule="auto"/>
+      </w:pPr>
+    </w:p>
+    <w:p>
+      <w:pPr>
+        <w:spacing w:before="0" w:after="0" w:line="240" w:lineRule="auto"/>
+      </w:pPr>
+      <w:r>
+        <w:t xml:space="preserve">    for firstIndex in range(0, clustering1.shape[0] - 1):</w:t>
+      </w:r>
+    </w:p>
+    <w:p>
+      <w:pPr>
+        <w:spacing w:before="0" w:after="0" w:line="240" w:lineRule="auto"/>
+      </w:pPr>
+      <w:r>
+        <w:t xml:space="preserve">        for secondIndex in range(firstIndex + 1, clustering1.shape[0]):</w:t>
+      </w:r>
+    </w:p>
+    <w:p>
+      <w:pPr>
+        <w:spacing w:before="0" w:after="0" w:line="240" w:lineRule="auto"/>
+      </w:pPr>
+      <w:r>
+        <w:t xml:space="preserve">            </w:t>
+      </w:r>
+    </w:p>
+    <w:p>
+      <w:pPr>
+        <w:spacing w:before="0" w:after="0" w:line="240" w:lineRule="auto"/>
+      </w:pPr>
+      <w:r>
+        <w:t xml:space="preserve">            if clustering1.iloc[firstIndex].Cluster != clustering1.iloc[secondIndex].Cluster and clustering2.iloc[firstIndex].Cluster != clustering2.iloc[secondIndex].Cluster:</w:t>
+      </w:r>
+    </w:p>
+    <w:p>
+      <w:pPr>
+        <w:spacing w:before="0" w:after="0" w:line="240" w:lineRule="auto"/>
+      </w:pPr>
+      <w:r>
+        <w:t xml:space="preserve">                f00 += 1</w:t>
+      </w:r>
+    </w:p>
+    <w:p>
+      <w:pPr>
+        <w:spacing w:before="0" w:after="0" w:line="240" w:lineRule="auto"/>
+      </w:pPr>
+      <w:r>
+        <w:t xml:space="preserve">            elif clustering1.iloc[firstIndex].Cluster != clustering1.iloc[secondIndex].Cluster and clustering2.iloc[firstIndex].Cluster == clustering2.iloc[secondIndex].Cluster:</w:t>
+      </w:r>
+    </w:p>
+    <w:p>
+      <w:pPr>
+        <w:spacing w:before="0" w:after="0" w:line="240" w:lineRule="auto"/>
+      </w:pPr>
+      <w:r>
+        <w:t xml:space="preserve">                f01 += 1</w:t>
+      </w:r>
+    </w:p>
+    <w:p>
+      <w:pPr>
+        <w:spacing w:before="0" w:after="0" w:line="240" w:lineRule="auto"/>
+      </w:pPr>
+      <w:r>
+        <w:t xml:space="preserve">            elif clustering1.iloc[firstIndex].Cluster == clustering1.iloc[secondIndex].Cluster and clustering2.iloc[firstIndex].Cluster != clustering2.iloc[secondIndex].Cluster:</w:t>
+      </w:r>
+    </w:p>
+    <w:p>
+      <w:pPr>
+        <w:spacing w:before="0" w:after="0" w:line="240" w:lineRule="auto"/>
+      </w:pPr>
+      <w:r>
+        <w:lastRenderedPageBreak/>
+        <w:t xml:space="preserve">                f10 += 1</w:t>
+      </w:r>
+    </w:p>
+    <w:p>
+      <w:pPr>
+        <w:spacing w:before="0" w:after="0" w:line="240" w:lineRule="auto"/>
+      </w:pPr>
+      <w:r>
+        <w:t xml:space="preserve">            elif clustering1.iloc[firstIndex].Cluster == clustering1.iloc[secondIndex].Cluster and clustering2.iloc[firstIndex].Cluster == clustering2.iloc[secondIndex].Cluster:</w:t>
+      </w:r>
+    </w:p>
+    <w:p>
+      <w:pPr>
+        <w:spacing w:before="0" w:after="0" w:line="240" w:lineRule="auto"/>
+      </w:pPr>
+      <w:r>
+        <w:t xml:space="preserve">                f11 += 1</w:t>
+      </w:r>
+    </w:p>
+    <w:p>
+      <w:pPr>
+        <w:spacing w:before="0" w:after="0" w:line="240" w:lineRule="auto"/>
+      </w:pPr>
+      <w:r>
+        <w:t xml:space="preserve">            </w:t>
+      </w:r>
+    </w:p>
+    <w:p>
+      <w:pPr>
+        <w:spacing w:before="0" w:after="0" w:line="240" w:lineRule="auto"/>
+      </w:pPr>
+      <w:r>
+        <w:t xml:space="preserve">    return (f00 + f11) / float(f00 + f01 + f10 + f11)</w:t>
+      </w:r>
+    </w:p>
+    <w:p>
+      <w:pPr>
+        <w:pStyle w:val="Heading1"/>
+      </w:pPr>
+      <w:r>
+        <w:t>Question 2</w:t>
+      </w:r>
+      <w:r>
+        <w:t xml:space="preserve"> Answers</w:t>
+      </w:r>
+    </w:p>
+    <w:p>
+      <w:pPr>
+        <w:spacing w:before="0" w:after="0" w:line="240" w:lineRule="auto"/>
+      </w:pPr>
+    </w:p>
+    <w:p>
+      <w:pPr>
+        <w:spacing w:before="0" w:after="0" w:line="240" w:lineRule="auto"/>
+      </w:pPr>
+      <w:r>
+        <w:t>A.)</w:t>
+      </w:r>
+      <w:r>
+        <w:t xml:space="preserve"> </w:t>
+      </w:r>
+      <w:bookmarkStart w:id="0" w:name="_GoBack"/>
+      <w:bookmarkEnd w:id="0"/>
     </w:p>
     <w:sectPr>
       <w:headerReference w:type="default" r:id="rId10"/>

</xml_diff>

<commit_message>
Most of problem 2 implemented
</commit_message>
<xml_diff>
--- a/Data Analysis HW4 Answers.docx
+++ b/Data Analysis HW4 Answers.docx
@@ -2302,11 +2302,1931 @@
       <w:r>
         <w:t xml:space="preserve"> </w:t>
       </w:r>
+      <w:r>
+        <w:t xml:space="preserve">Single Link Hierarchical Clustering </w:t>
+      </w:r>
+    </w:p>
+    <w:p>
+      <w:pPr>
+        <w:spacing w:before="0" w:after="0" w:line="240" w:lineRule="auto"/>
+      </w:pPr>
+    </w:p>
+    <w:p>
+      <w:pPr>
+        <w:spacing w:before="0" w:after="0" w:line="240" w:lineRule="auto"/>
+      </w:pPr>
+      <w:r>
+        <w:rPr>
+          <w:noProof/>
+        </w:rPr>
+        <w:drawing>
+          <wp:anchor distT="0" distB="0" distL="114300" distR="114300" simplePos="0" relativeHeight="251679744" behindDoc="0" locked="0" layoutInCell="1" allowOverlap="1" wp14:anchorId="7D6E374E" wp14:editId="084CABFE">
+            <wp:simplePos x="0" y="0"/>
+            <wp:positionH relativeFrom="column">
+              <wp:posOffset>209550</wp:posOffset>
+            </wp:positionH>
+            <wp:positionV relativeFrom="paragraph">
+              <wp:posOffset>3410585</wp:posOffset>
+            </wp:positionV>
+            <wp:extent cx="5703570" cy="3251835"/>
+            <wp:effectExtent l="0" t="0" r="0" b="5715"/>
+            <wp:wrapNone/>
+            <wp:docPr id="17" name="Picture 17"/>
+            <wp:cNvGraphicFramePr>
+              <a:graphicFrameLocks xmlns:a="http://schemas.openxmlformats.org/drawingml/2006/main" noChangeAspect="1"/>
+            </wp:cNvGraphicFramePr>
+            <a:graphic xmlns:a="http://schemas.openxmlformats.org/drawingml/2006/main">
+              <a:graphicData uri="http://schemas.openxmlformats.org/drawingml/2006/picture">
+                <pic:pic xmlns:pic="http://schemas.openxmlformats.org/drawingml/2006/picture">
+                  <pic:nvPicPr>
+                    <pic:cNvPr id="0" name=""/>
+                    <pic:cNvPicPr/>
+                  </pic:nvPicPr>
+                  <pic:blipFill>
+                    <a:blip r:embed="rId10">
+                      <a:extLst>
+                        <a:ext uri="{28A0092B-C50C-407E-A947-70E740481C1C}">
+                          <a14:useLocalDpi xmlns:a14="http://schemas.microsoft.com/office/drawing/2010/main" val="0"/>
+                        </a:ext>
+                      </a:extLst>
+                    </a:blip>
+                    <a:stretch>
+                      <a:fillRect/>
+                    </a:stretch>
+                  </pic:blipFill>
+                  <pic:spPr>
+                    <a:xfrm>
+                      <a:off x="0" y="0"/>
+                      <a:ext cx="5703570" cy="3251835"/>
+                    </a:xfrm>
+                    <a:prstGeom prst="rect">
+                      <a:avLst/>
+                    </a:prstGeom>
+                  </pic:spPr>
+                </pic:pic>
+              </a:graphicData>
+            </a:graphic>
+            <wp14:sizeRelH relativeFrom="page">
+              <wp14:pctWidth>0</wp14:pctWidth>
+            </wp14:sizeRelH>
+            <wp14:sizeRelV relativeFrom="page">
+              <wp14:pctHeight>0</wp14:pctHeight>
+            </wp14:sizeRelV>
+          </wp:anchor>
+        </w:drawing>
+      </w:r>
+      <w:r>
+        <w:rPr>
+          <w:noProof/>
+        </w:rPr>
+        <mc:AlternateContent>
+          <mc:Choice Requires="wps">
+            <w:drawing>
+              <wp:anchor distT="0" distB="0" distL="114300" distR="114300" simplePos="0" relativeHeight="251676672" behindDoc="0" locked="0" layoutInCell="1" allowOverlap="1" wp14:anchorId="0EEB4D79" wp14:editId="7407C331">
+                <wp:simplePos x="0" y="0"/>
+                <wp:positionH relativeFrom="column">
+                  <wp:posOffset>742950</wp:posOffset>
+                </wp:positionH>
+                <wp:positionV relativeFrom="paragraph">
+                  <wp:posOffset>1431925</wp:posOffset>
+                </wp:positionV>
+                <wp:extent cx="4267200" cy="9525"/>
+                <wp:effectExtent l="0" t="0" r="19050" b="28575"/>
+                <wp:wrapNone/>
+                <wp:docPr id="14" name="Straight Connector 14"/>
+                <wp:cNvGraphicFramePr/>
+                <a:graphic xmlns:a="http://schemas.openxmlformats.org/drawingml/2006/main">
+                  <a:graphicData uri="http://schemas.microsoft.com/office/word/2010/wordprocessingShape">
+                    <wps:wsp>
+                      <wps:cNvCnPr/>
+                      <wps:spPr>
+                        <a:xfrm flipV="1">
+                          <a:off x="0" y="0"/>
+                          <a:ext cx="4267200" cy="9525"/>
+                        </a:xfrm>
+                        <a:prstGeom prst="line">
+                          <a:avLst/>
+                        </a:prstGeom>
+                        <a:ln w="19050"/>
+                      </wps:spPr>
+                      <wps:style>
+                        <a:lnRef idx="1">
+                          <a:schemeClr val="accent1"/>
+                        </a:lnRef>
+                        <a:fillRef idx="0">
+                          <a:schemeClr val="accent1"/>
+                        </a:fillRef>
+                        <a:effectRef idx="0">
+                          <a:schemeClr val="accent1"/>
+                        </a:effectRef>
+                        <a:fontRef idx="minor">
+                          <a:schemeClr val="tx1"/>
+                        </a:fontRef>
+                      </wps:style>
+                      <wps:bodyPr/>
+                    </wps:wsp>
+                  </a:graphicData>
+                </a:graphic>
+              </wp:anchor>
+            </w:drawing>
+          </mc:Choice>
+          <mc:Fallback>
+            <w:pict>
+              <v:line id="Straight Connector 14" o:spid="_x0000_s1026" style="position:absolute;flip:y;z-index:251676672;visibility:visible;mso-wrap-style:square;mso-wrap-distance-left:9pt;mso-wrap-distance-top:0;mso-wrap-distance-right:9pt;mso-wrap-distance-bottom:0;mso-position-horizontal:absolute;mso-position-horizontal-relative:text;mso-position-vertical:absolute;mso-position-vertical-relative:text" from="58.5pt,112.75pt" to="394.5pt,113.5pt" o:gfxdata="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" strokecolor="#4579b8 [3044]" strokeweight="1.5pt"/>
+            </w:pict>
+          </mc:Fallback>
+        </mc:AlternateContent>
+      </w:r>
+      <w:r>
+        <w:rPr>
+          <w:noProof/>
+        </w:rPr>
+        <mc:AlternateContent>
+          <mc:Choice Requires="wps">
+            <w:drawing>
+              <wp:anchor distT="0" distB="0" distL="114300" distR="114300" simplePos="0" relativeHeight="251677696" behindDoc="0" locked="0" layoutInCell="1" allowOverlap="1" wp14:anchorId="68D81D65" wp14:editId="45EC896D">
+                <wp:simplePos x="0" y="0"/>
+                <wp:positionH relativeFrom="column">
+                  <wp:posOffset>285750</wp:posOffset>
+                </wp:positionH>
+                <wp:positionV relativeFrom="paragraph">
+                  <wp:posOffset>876935</wp:posOffset>
+                </wp:positionV>
+                <wp:extent cx="600075" cy="552450"/>
+                <wp:effectExtent l="0" t="0" r="66675" b="57150"/>
+                <wp:wrapNone/>
+                <wp:docPr id="15" name="Straight Arrow Connector 15"/>
+                <wp:cNvGraphicFramePr/>
+                <a:graphic xmlns:a="http://schemas.openxmlformats.org/drawingml/2006/main">
+                  <a:graphicData uri="http://schemas.microsoft.com/office/word/2010/wordprocessingShape">
+                    <wps:wsp>
+                      <wps:cNvCnPr/>
+                      <wps:spPr>
+                        <a:xfrm>
+                          <a:off x="0" y="0"/>
+                          <a:ext cx="600075" cy="552450"/>
+                        </a:xfrm>
+                        <a:prstGeom prst="straightConnector1">
+                          <a:avLst/>
+                        </a:prstGeom>
+                        <a:ln w="19050">
+                          <a:tailEnd type="arrow"/>
+                        </a:ln>
+                      </wps:spPr>
+                      <wps:style>
+                        <a:lnRef idx="1">
+                          <a:schemeClr val="accent1"/>
+                        </a:lnRef>
+                        <a:fillRef idx="0">
+                          <a:schemeClr val="accent1"/>
+                        </a:fillRef>
+                        <a:effectRef idx="0">
+                          <a:schemeClr val="accent1"/>
+                        </a:effectRef>
+                        <a:fontRef idx="minor">
+                          <a:schemeClr val="tx1"/>
+                        </a:fontRef>
+                      </wps:style>
+                      <wps:bodyPr/>
+                    </wps:wsp>
+                  </a:graphicData>
+                </a:graphic>
+              </wp:anchor>
+            </w:drawing>
+          </mc:Choice>
+          <mc:Fallback>
+            <w:pict>
+              <v:shapetype id="_x0000_t32" coordsize="21600,21600" o:spt="32" o:oned="t" path="m,l21600,21600e" filled="f">
+                <v:path arrowok="t" fillok="f" o:connecttype="none"/>
+                <o:lock v:ext="edit" shapetype="t"/>
+              </v:shapetype>
+              <v:shape id="Straight Arrow Connector 15" o:spid="_x0000_s1026" type="#_x0000_t32" style="position:absolute;margin-left:22.5pt;margin-top:69.05pt;width:47.25pt;height:43.5pt;z-index:251677696;visibility:visible;mso-wrap-style:square;mso-wrap-distance-left:9pt;mso-wrap-distance-top:0;mso-wrap-distance-right:9pt;mso-wrap-distance-bottom:0;mso-position-horizontal:absolute;mso-position-horizontal-relative:text;mso-position-vertical:absolute;mso-position-vertical-relative:text" o:gfxdata="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" strokecolor="#4579b8 [3044]" strokeweight="1.5pt">
+                <v:stroke endarrow="open"/>
+              </v:shape>
+            </w:pict>
+          </mc:Fallback>
+        </mc:AlternateContent>
+      </w:r>
+      <w:r>
+        <w:rPr>
+          <w:noProof/>
+        </w:rPr>
+        <mc:AlternateContent>
+          <mc:Choice Requires="wps">
+            <w:drawing>
+              <wp:anchor distT="0" distB="0" distL="114300" distR="114300" simplePos="0" relativeHeight="251682816" behindDoc="0" locked="0" layoutInCell="1" allowOverlap="1" wp14:anchorId="1E60FD5B" wp14:editId="09E44EF9">
+                <wp:simplePos x="0" y="0"/>
+                <wp:positionH relativeFrom="column">
+                  <wp:posOffset>3173730</wp:posOffset>
+                </wp:positionH>
+                <wp:positionV relativeFrom="paragraph">
+                  <wp:posOffset>3642360</wp:posOffset>
+                </wp:positionV>
+                <wp:extent cx="1073150" cy="2150110"/>
+                <wp:effectExtent l="95250" t="0" r="107950" b="0"/>
+                <wp:wrapNone/>
+                <wp:docPr id="19" name="Oval 19"/>
+                <wp:cNvGraphicFramePr/>
+                <a:graphic xmlns:a="http://schemas.openxmlformats.org/drawingml/2006/main">
+                  <a:graphicData uri="http://schemas.microsoft.com/office/word/2010/wordprocessingShape">
+                    <wps:wsp>
+                      <wps:cNvSpPr/>
+                      <wps:spPr>
+                        <a:xfrm rot="1123114">
+                          <a:off x="0" y="0"/>
+                          <a:ext cx="1073150" cy="2150110"/>
+                        </a:xfrm>
+                        <a:prstGeom prst="ellipse">
+                          <a:avLst/>
+                        </a:prstGeom>
+                        <a:noFill/>
+                      </wps:spPr>
+                      <wps:style>
+                        <a:lnRef idx="2">
+                          <a:schemeClr val="accent1">
+                            <a:shade val="50000"/>
+                          </a:schemeClr>
+                        </a:lnRef>
+                        <a:fillRef idx="1">
+                          <a:schemeClr val="accent1"/>
+                        </a:fillRef>
+                        <a:effectRef idx="0">
+                          <a:schemeClr val="accent1"/>
+                        </a:effectRef>
+                        <a:fontRef idx="minor">
+                          <a:schemeClr val="lt1"/>
+                        </a:fontRef>
+                      </wps:style>
+                      <wps:bodyPr rot="0" spcFirstLastPara="0" vertOverflow="overflow" horzOverflow="overflow" vert="horz" wrap="square" lIns="91440" tIns="45720" rIns="91440" bIns="45720" numCol="1" spcCol="0" rtlCol="0" fromWordArt="0" anchor="ctr" anchorCtr="0" forceAA="0" compatLnSpc="1">
+                        <a:prstTxWarp prst="textNoShape">
+                          <a:avLst/>
+                        </a:prstTxWarp>
+                        <a:noAutofit/>
+                      </wps:bodyPr>
+                    </wps:wsp>
+                  </a:graphicData>
+                </a:graphic>
+                <wp14:sizeRelH relativeFrom="margin">
+                  <wp14:pctWidth>0</wp14:pctWidth>
+                </wp14:sizeRelH>
+                <wp14:sizeRelV relativeFrom="margin">
+                  <wp14:pctHeight>0</wp14:pctHeight>
+                </wp14:sizeRelV>
+              </wp:anchor>
+            </w:drawing>
+          </mc:Choice>
+          <mc:Fallback>
+            <w:pict>
+              <v:oval id="Oval 19" o:spid="_x0000_s1026" style="position:absolute;margin-left:249.9pt;margin-top:286.8pt;width:84.5pt;height:169.3pt;rotation:1226740fd;z-index:251682816;visibility:visible;mso-wrap-style:square;mso-width-percent:0;mso-height-percent:0;mso-wrap-distance-left:9pt;mso-wrap-distance-top:0;mso-wrap-distance-right:9pt;mso-wrap-distance-bottom:0;mso-position-horizontal:absolute;mso-position-horizontal-relative:text;mso-position-vertical:absolute;mso-position-vertical-relative:text;mso-width-percent:0;mso-height-percent:0;mso-width-relative:margin;mso-height-relative:margin;v-text-anchor:middle" o:gfxdata="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" filled="f" strokecolor="#243f60 [1604]" strokeweight="2pt"/>
+            </w:pict>
+          </mc:Fallback>
+        </mc:AlternateContent>
+      </w:r>
+      <w:r>
+        <w:rPr>
+          <w:noProof/>
+        </w:rPr>
+        <mc:AlternateContent>
+          <mc:Choice Requires="wps">
+            <w:drawing>
+              <wp:anchor distT="0" distB="0" distL="114300" distR="114300" simplePos="0" relativeHeight="251684864" behindDoc="0" locked="0" layoutInCell="1" allowOverlap="1" wp14:anchorId="16B661CE" wp14:editId="6DD2C9EA">
+                <wp:simplePos x="0" y="0"/>
+                <wp:positionH relativeFrom="column">
+                  <wp:posOffset>2632075</wp:posOffset>
+                </wp:positionH>
+                <wp:positionV relativeFrom="paragraph">
+                  <wp:posOffset>5737225</wp:posOffset>
+                </wp:positionV>
+                <wp:extent cx="318770" cy="354965"/>
+                <wp:effectExtent l="19050" t="19050" r="24130" b="26035"/>
+                <wp:wrapNone/>
+                <wp:docPr id="20" name="Oval 20"/>
+                <wp:cNvGraphicFramePr/>
+                <a:graphic xmlns:a="http://schemas.openxmlformats.org/drawingml/2006/main">
+                  <a:graphicData uri="http://schemas.microsoft.com/office/word/2010/wordprocessingShape">
+                    <wps:wsp>
+                      <wps:cNvSpPr/>
+                      <wps:spPr>
+                        <a:xfrm rot="1123114" flipV="1">
+                          <a:off x="0" y="0"/>
+                          <a:ext cx="318770" cy="354965"/>
+                        </a:xfrm>
+                        <a:prstGeom prst="ellipse">
+                          <a:avLst/>
+                        </a:prstGeom>
+                        <a:noFill/>
+                      </wps:spPr>
+                      <wps:style>
+                        <a:lnRef idx="2">
+                          <a:schemeClr val="accent1">
+                            <a:shade val="50000"/>
+                          </a:schemeClr>
+                        </a:lnRef>
+                        <a:fillRef idx="1">
+                          <a:schemeClr val="accent1"/>
+                        </a:fillRef>
+                        <a:effectRef idx="0">
+                          <a:schemeClr val="accent1"/>
+                        </a:effectRef>
+                        <a:fontRef idx="minor">
+                          <a:schemeClr val="lt1"/>
+                        </a:fontRef>
+                      </wps:style>
+                      <wps:bodyPr rot="0" spcFirstLastPara="0" vertOverflow="overflow" horzOverflow="overflow" vert="horz" wrap="square" lIns="91440" tIns="45720" rIns="91440" bIns="45720" numCol="1" spcCol="0" rtlCol="0" fromWordArt="0" anchor="ctr" anchorCtr="0" forceAA="0" compatLnSpc="1">
+                        <a:prstTxWarp prst="textNoShape">
+                          <a:avLst/>
+                        </a:prstTxWarp>
+                        <a:noAutofit/>
+                      </wps:bodyPr>
+                    </wps:wsp>
+                  </a:graphicData>
+                </a:graphic>
+                <wp14:sizeRelH relativeFrom="margin">
+                  <wp14:pctWidth>0</wp14:pctWidth>
+                </wp14:sizeRelH>
+                <wp14:sizeRelV relativeFrom="margin">
+                  <wp14:pctHeight>0</wp14:pctHeight>
+                </wp14:sizeRelV>
+              </wp:anchor>
+            </w:drawing>
+          </mc:Choice>
+          <mc:Fallback>
+            <w:pict>
+              <v:oval id="Oval 20" o:spid="_x0000_s1026" style="position:absolute;margin-left:207.25pt;margin-top:451.75pt;width:25.1pt;height:27.95pt;rotation:-1226740fd;flip:y;z-index:251684864;visibility:visible;mso-wrap-style:square;mso-width-percent:0;mso-height-percent:0;mso-wrap-distance-left:9pt;mso-wrap-distance-top:0;mso-wrap-distance-right:9pt;mso-wrap-distance-bottom:0;mso-position-horizontal:absolute;mso-position-horizontal-relative:text;mso-position-vertical:absolute;mso-position-vertical-relative:text;mso-width-percent:0;mso-height-percent:0;mso-width-relative:margin;mso-height-relative:margin;v-text-anchor:middle" o:gfxdata="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" filled="f" strokecolor="#243f60 [1604]" strokeweight="2pt"/>
+            </w:pict>
+          </mc:Fallback>
+        </mc:AlternateContent>
+      </w:r>
+      <w:r>
+        <w:rPr>
+          <w:noProof/>
+        </w:rPr>
+        <w:drawing>
+          <wp:anchor distT="0" distB="0" distL="114300" distR="114300" simplePos="0" relativeHeight="251675648" behindDoc="0" locked="0" layoutInCell="1" allowOverlap="1" wp14:anchorId="4A990B0C" wp14:editId="6C499A8E">
+            <wp:simplePos x="0" y="0"/>
+            <wp:positionH relativeFrom="column">
+              <wp:posOffset>552450</wp:posOffset>
+            </wp:positionH>
+            <wp:positionV relativeFrom="paragraph">
+              <wp:posOffset>86360</wp:posOffset>
+            </wp:positionV>
+            <wp:extent cx="4547235" cy="3213735"/>
+            <wp:effectExtent l="0" t="0" r="5715" b="5715"/>
+            <wp:wrapNone/>
+            <wp:docPr id="13" name="Picture 13"/>
+            <wp:cNvGraphicFramePr>
+              <a:graphicFrameLocks xmlns:a="http://schemas.openxmlformats.org/drawingml/2006/main" noChangeAspect="1"/>
+            </wp:cNvGraphicFramePr>
+            <a:graphic xmlns:a="http://schemas.openxmlformats.org/drawingml/2006/main">
+              <a:graphicData uri="http://schemas.openxmlformats.org/drawingml/2006/picture">
+                <pic:pic xmlns:pic="http://schemas.openxmlformats.org/drawingml/2006/picture">
+                  <pic:nvPicPr>
+                    <pic:cNvPr id="0" name=""/>
+                    <pic:cNvPicPr/>
+                  </pic:nvPicPr>
+                  <pic:blipFill>
+                    <a:blip r:embed="rId11">
+                      <a:extLst>
+                        <a:ext uri="{28A0092B-C50C-407E-A947-70E740481C1C}">
+                          <a14:useLocalDpi xmlns:a14="http://schemas.microsoft.com/office/drawing/2010/main" val="0"/>
+                        </a:ext>
+                      </a:extLst>
+                    </a:blip>
+                    <a:stretch>
+                      <a:fillRect/>
+                    </a:stretch>
+                  </pic:blipFill>
+                  <pic:spPr>
+                    <a:xfrm>
+                      <a:off x="0" y="0"/>
+                      <a:ext cx="4547235" cy="3213735"/>
+                    </a:xfrm>
+                    <a:prstGeom prst="rect">
+                      <a:avLst/>
+                    </a:prstGeom>
+                  </pic:spPr>
+                </pic:pic>
+              </a:graphicData>
+            </a:graphic>
+            <wp14:sizeRelH relativeFrom="page">
+              <wp14:pctWidth>0</wp14:pctWidth>
+            </wp14:sizeRelH>
+            <wp14:sizeRelV relativeFrom="page">
+              <wp14:pctHeight>0</wp14:pctHeight>
+            </wp14:sizeRelV>
+          </wp:anchor>
+        </w:drawing>
+      </w:r>
+      <w:r>
+        <w:rPr>
+          <w:noProof/>
+        </w:rPr>
+        <mc:AlternateContent>
+          <mc:Choice Requires="wps">
+            <w:drawing>
+              <wp:anchor distT="0" distB="0" distL="114300" distR="114300" simplePos="0" relativeHeight="251680768" behindDoc="0" locked="0" layoutInCell="1" allowOverlap="1" wp14:anchorId="5EBB3990" wp14:editId="4F9C2C71">
+                <wp:simplePos x="0" y="0"/>
+                <wp:positionH relativeFrom="column">
+                  <wp:posOffset>1029970</wp:posOffset>
+                </wp:positionH>
+                <wp:positionV relativeFrom="paragraph">
+                  <wp:posOffset>3613150</wp:posOffset>
+                </wp:positionV>
+                <wp:extent cx="1528445" cy="2150110"/>
+                <wp:effectExtent l="133350" t="0" r="128905" b="0"/>
+                <wp:wrapNone/>
+                <wp:docPr id="18" name="Oval 18"/>
+                <wp:cNvGraphicFramePr/>
+                <a:graphic xmlns:a="http://schemas.openxmlformats.org/drawingml/2006/main">
+                  <a:graphicData uri="http://schemas.microsoft.com/office/word/2010/wordprocessingShape">
+                    <wps:wsp>
+                      <wps:cNvSpPr/>
+                      <wps:spPr>
+                        <a:xfrm rot="2106214">
+                          <a:off x="0" y="0"/>
+                          <a:ext cx="1528445" cy="2150110"/>
+                        </a:xfrm>
+                        <a:prstGeom prst="ellipse">
+                          <a:avLst/>
+                        </a:prstGeom>
+                        <a:noFill/>
+                      </wps:spPr>
+                      <wps:style>
+                        <a:lnRef idx="2">
+                          <a:schemeClr val="accent1">
+                            <a:shade val="50000"/>
+                          </a:schemeClr>
+                        </a:lnRef>
+                        <a:fillRef idx="1">
+                          <a:schemeClr val="accent1"/>
+                        </a:fillRef>
+                        <a:effectRef idx="0">
+                          <a:schemeClr val="accent1"/>
+                        </a:effectRef>
+                        <a:fontRef idx="minor">
+                          <a:schemeClr val="lt1"/>
+                        </a:fontRef>
+                      </wps:style>
+                      <wps:bodyPr rot="0" spcFirstLastPara="0" vertOverflow="overflow" horzOverflow="overflow" vert="horz" wrap="square" lIns="91440" tIns="45720" rIns="91440" bIns="45720" numCol="1" spcCol="0" rtlCol="0" fromWordArt="0" anchor="ctr" anchorCtr="0" forceAA="0" compatLnSpc="1">
+                        <a:prstTxWarp prst="textNoShape">
+                          <a:avLst/>
+                        </a:prstTxWarp>
+                        <a:noAutofit/>
+                      </wps:bodyPr>
+                    </wps:wsp>
+                  </a:graphicData>
+                </a:graphic>
+                <wp14:sizeRelH relativeFrom="margin">
+                  <wp14:pctWidth>0</wp14:pctWidth>
+                </wp14:sizeRelH>
+                <wp14:sizeRelV relativeFrom="margin">
+                  <wp14:pctHeight>0</wp14:pctHeight>
+                </wp14:sizeRelV>
+              </wp:anchor>
+            </w:drawing>
+          </mc:Choice>
+          <mc:Fallback>
+            <w:pict>
+              <v:oval id="Oval 18" o:spid="_x0000_s1026" style="position:absolute;margin-left:81.1pt;margin-top:284.5pt;width:120.35pt;height:169.3pt;rotation:2300547fd;z-index:251680768;visibility:visible;mso-wrap-style:square;mso-width-percent:0;mso-height-percent:0;mso-wrap-distance-left:9pt;mso-wrap-distance-top:0;mso-wrap-distance-right:9pt;mso-wrap-distance-bottom:0;mso-position-horizontal:absolute;mso-position-horizontal-relative:text;mso-position-vertical:absolute;mso-position-vertical-relative:text;mso-width-percent:0;mso-height-percent:0;mso-width-relative:margin;mso-height-relative:margin;v-text-anchor:middle" o:gfxdata="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" filled="f" strokecolor="#243f60 [1604]" strokeweight="2pt"/>
+            </w:pict>
+          </mc:Fallback>
+        </mc:AlternateContent>
+      </w:r>
+      <w:r>
+        <w:rPr>
+          <w:noProof/>
+        </w:rPr>
+        <mc:AlternateContent>
+          <mc:Choice Requires="wps">
+            <w:drawing>
+              <wp:anchor distT="0" distB="0" distL="114300" distR="114300" simplePos="0" relativeHeight="251678720" behindDoc="0" locked="0" layoutInCell="1" allowOverlap="1" wp14:anchorId="3561D0CE" wp14:editId="04943BF1">
+                <wp:simplePos x="0" y="0"/>
+                <wp:positionH relativeFrom="column">
+                  <wp:posOffset>-752475</wp:posOffset>
+                </wp:positionH>
+                <wp:positionV relativeFrom="paragraph">
+                  <wp:posOffset>495935</wp:posOffset>
+                </wp:positionV>
+                <wp:extent cx="962025" cy="1133475"/>
+                <wp:effectExtent l="0" t="0" r="28575" b="28575"/>
+                <wp:wrapNone/>
+                <wp:docPr id="16" name="Text Box 16"/>
+                <wp:cNvGraphicFramePr/>
+                <a:graphic xmlns:a="http://schemas.openxmlformats.org/drawingml/2006/main">
+                  <a:graphicData uri="http://schemas.microsoft.com/office/word/2010/wordprocessingShape">
+                    <wps:wsp>
+                      <wps:cNvSpPr txBox="1"/>
+                      <wps:spPr>
+                        <a:xfrm>
+                          <a:off x="0" y="0"/>
+                          <a:ext cx="962025" cy="1133475"/>
+                        </a:xfrm>
+                        <a:prstGeom prst="rect">
+                          <a:avLst/>
+                        </a:prstGeom>
+                        <a:solidFill>
+                          <a:schemeClr val="lt1"/>
+                        </a:solidFill>
+                        <a:ln w="6350">
+                          <a:solidFill>
+                            <a:prstClr val="black"/>
+                          </a:solidFill>
+                        </a:ln>
+                        <a:effectLst/>
+                      </wps:spPr>
+                      <wps:style>
+                        <a:lnRef idx="0">
+                          <a:schemeClr val="accent1"/>
+                        </a:lnRef>
+                        <a:fillRef idx="0">
+                          <a:schemeClr val="accent1"/>
+                        </a:fillRef>
+                        <a:effectRef idx="0">
+                          <a:schemeClr val="accent1"/>
+                        </a:effectRef>
+                        <a:fontRef idx="minor">
+                          <a:schemeClr val="dk1"/>
+                        </a:fontRef>
+                      </wps:style>
+                      <wps:txbx>
+                        <w:txbxContent>
+                          <w:p>
+                            <w:r>
+                              <w:t>Distance at 5.4 to split data into 3 clusters.</w:t>
+                            </w:r>
+                          </w:p>
+                        </w:txbxContent>
+                      </wps:txbx>
+                      <wps:bodyPr rot="0" spcFirstLastPara="0" vertOverflow="overflow" horzOverflow="overflow" vert="horz" wrap="square" lIns="91440" tIns="45720" rIns="91440" bIns="45720" numCol="1" spcCol="0" rtlCol="0" fromWordArt="0" anchor="t" anchorCtr="0" forceAA="0" compatLnSpc="1">
+                        <a:prstTxWarp prst="textNoShape">
+                          <a:avLst/>
+                        </a:prstTxWarp>
+                        <a:noAutofit/>
+                      </wps:bodyPr>
+                    </wps:wsp>
+                  </a:graphicData>
+                </a:graphic>
+                <wp14:sizeRelV relativeFrom="margin">
+                  <wp14:pctHeight>0</wp14:pctHeight>
+                </wp14:sizeRelV>
+              </wp:anchor>
+            </w:drawing>
+          </mc:Choice>
+          <mc:Fallback>
+            <w:pict>
+              <v:shapetype id="_x0000_t202" coordsize="21600,21600" o:spt="202" path="m,l,21600r21600,l21600,xe">
+                <v:stroke joinstyle="miter"/>
+                <v:path gradientshapeok="t" o:connecttype="rect"/>
+              </v:shapetype>
+              <v:shape id="Text Box 16" o:spid="_x0000_s1026" type="#_x0000_t202" style="position:absolute;margin-left:-59.25pt;margin-top:39.05pt;width:75.75pt;height:89.25pt;z-index:251678720;visibility:visible;mso-wrap-style:square;mso-height-percent:0;mso-wrap-distance-left:9pt;mso-wrap-distance-top:0;mso-wrap-distance-right:9pt;mso-wrap-distance-bottom:0;mso-position-horizontal:absolute;mso-position-horizontal-relative:text;mso-position-vertical:absolute;mso-position-vertical-relative:text;mso-height-percent:0;mso-height-relative:margin;v-text-anchor:top" o:gfxdata="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" fillcolor="white [3201]" strokeweight=".5pt">
+                <v:textbox>
+                  <w:txbxContent>
+                    <w:p>
+                      <w:r>
+                        <w:t>Distance at 5.4 to split data into 3 clusters.</w:t>
+                      </w:r>
+                    </w:p>
+                  </w:txbxContent>
+                </v:textbox>
+              </v:shape>
+            </w:pict>
+          </mc:Fallback>
+        </mc:AlternateContent>
+      </w:r>
+    </w:p>
+    <w:p>
+      <w:pPr>
+        <w:spacing w:before="0" w:after="0" w:line="240" w:lineRule="auto"/>
+      </w:pPr>
+    </w:p>
+    <w:p>
+      <w:pPr>
+        <w:spacing w:before="0" w:after="0" w:line="240" w:lineRule="auto"/>
+      </w:pPr>
+    </w:p>
+    <w:p>
+      <w:pPr>
+        <w:spacing w:before="0" w:after="0" w:line="240" w:lineRule="auto"/>
+      </w:pPr>
+    </w:p>
+    <w:p>
+      <w:pPr>
+        <w:spacing w:before="0" w:after="0" w:line="240" w:lineRule="auto"/>
+      </w:pPr>
+    </w:p>
+    <w:p>
+      <w:pPr>
+        <w:spacing w:before="0" w:after="0" w:line="240" w:lineRule="auto"/>
+      </w:pPr>
+    </w:p>
+    <w:p>
+      <w:pPr>
+        <w:spacing w:before="0" w:after="0" w:line="240" w:lineRule="auto"/>
+      </w:pPr>
+    </w:p>
+    <w:p>
+      <w:pPr>
+        <w:spacing w:before="0" w:after="0" w:line="240" w:lineRule="auto"/>
+      </w:pPr>
+    </w:p>
+    <w:p>
+      <w:pPr>
+        <w:spacing w:before="0" w:after="0" w:line="240" w:lineRule="auto"/>
+      </w:pPr>
+    </w:p>
+    <w:p>
+      <w:pPr>
+        <w:spacing w:before="0" w:after="0" w:line="240" w:lineRule="auto"/>
+      </w:pPr>
+    </w:p>
+    <w:p>
+      <w:pPr>
+        <w:spacing w:before="0" w:after="0" w:line="240" w:lineRule="auto"/>
+      </w:pPr>
+    </w:p>
+    <w:p>
+      <w:pPr>
+        <w:spacing w:before="0" w:after="0" w:line="240" w:lineRule="auto"/>
+      </w:pPr>
+    </w:p>
+    <w:p>
+      <w:pPr>
+        <w:spacing w:before="0" w:after="0" w:line="240" w:lineRule="auto"/>
+      </w:pPr>
+    </w:p>
+    <w:p>
+      <w:pPr>
+        <w:spacing w:before="0" w:after="0" w:line="240" w:lineRule="auto"/>
+      </w:pPr>
+    </w:p>
+    <w:p>
+      <w:pPr>
+        <w:spacing w:before="0" w:after="0" w:line="240" w:lineRule="auto"/>
+      </w:pPr>
+    </w:p>
+    <w:p>
+      <w:pPr>
+        <w:spacing w:before="0" w:after="0" w:line="240" w:lineRule="auto"/>
+      </w:pPr>
+    </w:p>
+    <w:p>
+      <w:pPr>
+        <w:spacing w:before="0" w:after="0" w:line="240" w:lineRule="auto"/>
+      </w:pPr>
+    </w:p>
+    <w:p>
+      <w:pPr>
+        <w:spacing w:before="0" w:after="0" w:line="240" w:lineRule="auto"/>
+      </w:pPr>
+    </w:p>
+    <w:p>
+      <w:pPr>
+        <w:spacing w:before="0" w:after="0" w:line="240" w:lineRule="auto"/>
+      </w:pPr>
+    </w:p>
+    <w:p>
+      <w:pPr>
+        <w:spacing w:before="0" w:after="0" w:line="240" w:lineRule="auto"/>
+      </w:pPr>
+    </w:p>
+    <w:p>
+      <w:pPr>
+        <w:spacing w:before="0" w:after="0" w:line="240" w:lineRule="auto"/>
+      </w:pPr>
+    </w:p>
+    <w:p>
+      <w:pPr>
+        <w:spacing w:before="0" w:after="0" w:line="240" w:lineRule="auto"/>
+      </w:pPr>
+    </w:p>
+    <w:p>
+      <w:pPr>
+        <w:spacing w:before="0" w:after="0" w:line="240" w:lineRule="auto"/>
+      </w:pPr>
+    </w:p>
+    <w:p>
+      <w:pPr>
+        <w:spacing w:before="0" w:after="0" w:line="240" w:lineRule="auto"/>
+      </w:pPr>
+    </w:p>
+    <w:p>
+      <w:pPr>
+        <w:spacing w:before="0" w:after="0" w:line="240" w:lineRule="auto"/>
+      </w:pPr>
+    </w:p>
+    <w:p>
+      <w:pPr>
+        <w:spacing w:before="0" w:after="0" w:line="240" w:lineRule="auto"/>
+      </w:pPr>
+    </w:p>
+    <w:p>
+      <w:pPr>
+        <w:spacing w:before="0" w:after="0" w:line="240" w:lineRule="auto"/>
+      </w:pPr>
+    </w:p>
+    <w:p>
+      <w:pPr>
+        <w:spacing w:before="0" w:after="0" w:line="240" w:lineRule="auto"/>
+      </w:pPr>
+    </w:p>
+    <w:p>
+      <w:pPr>
+        <w:spacing w:before="0" w:after="0" w:line="240" w:lineRule="auto"/>
+      </w:pPr>
+    </w:p>
+    <w:p>
+      <w:pPr>
+        <w:spacing w:before="0" w:after="0" w:line="240" w:lineRule="auto"/>
+      </w:pPr>
+    </w:p>
+    <w:p>
+      <w:pPr>
+        <w:spacing w:before="0" w:after="0" w:line="240" w:lineRule="auto"/>
+      </w:pPr>
+    </w:p>
+    <w:p>
+      <w:pPr>
+        <w:spacing w:before="0" w:after="0" w:line="240" w:lineRule="auto"/>
+      </w:pPr>
+    </w:p>
+    <w:p>
+      <w:pPr>
+        <w:spacing w:before="0" w:after="0" w:line="240" w:lineRule="auto"/>
+      </w:pPr>
+    </w:p>
+    <w:p>
+      <w:pPr>
+        <w:spacing w:before="0" w:after="0" w:line="240" w:lineRule="auto"/>
+      </w:pPr>
+      <w:r>
+        <w:t>B.) Complete Link Hierarchical Clustering</w:t>
+      </w:r>
+    </w:p>
+    <w:p>
+      <w:pPr>
+        <w:spacing w:before="0" w:after="0" w:line="240" w:lineRule="auto"/>
+      </w:pPr>
+      <w:r>
+        <mc:AlternateContent>
+          <mc:Choice Requires="wps">
+            <w:drawing>
+              <wp:anchor distT="0" distB="0" distL="114300" distR="114300" simplePos="0" relativeHeight="251689984" behindDoc="0" locked="0" layoutInCell="1" allowOverlap="1" wp14:anchorId="2A35C6B5" wp14:editId="6C14C6EC">
+                <wp:simplePos x="0" y="0"/>
+                <wp:positionH relativeFrom="column">
+                  <wp:posOffset>-904875</wp:posOffset>
+                </wp:positionH>
+                <wp:positionV relativeFrom="paragraph">
+                  <wp:posOffset>66040</wp:posOffset>
+                </wp:positionV>
+                <wp:extent cx="962025" cy="1133475"/>
+                <wp:effectExtent l="0" t="0" r="28575" b="28575"/>
+                <wp:wrapNone/>
+                <wp:docPr id="24" name="Text Box 24"/>
+                <wp:cNvGraphicFramePr/>
+                <a:graphic xmlns:a="http://schemas.openxmlformats.org/drawingml/2006/main">
+                  <a:graphicData uri="http://schemas.microsoft.com/office/word/2010/wordprocessingShape">
+                    <wps:wsp>
+                      <wps:cNvSpPr txBox="1"/>
+                      <wps:spPr>
+                        <a:xfrm>
+                          <a:off x="0" y="0"/>
+                          <a:ext cx="962025" cy="1133475"/>
+                        </a:xfrm>
+                        <a:prstGeom prst="rect">
+                          <a:avLst/>
+                        </a:prstGeom>
+                        <a:solidFill>
+                          <a:schemeClr val="lt1"/>
+                        </a:solidFill>
+                        <a:ln w="6350">
+                          <a:solidFill>
+                            <a:prstClr val="black"/>
+                          </a:solidFill>
+                        </a:ln>
+                        <a:effectLst/>
+                      </wps:spPr>
+                      <wps:style>
+                        <a:lnRef idx="0">
+                          <a:schemeClr val="accent1"/>
+                        </a:lnRef>
+                        <a:fillRef idx="0">
+                          <a:schemeClr val="accent1"/>
+                        </a:fillRef>
+                        <a:effectRef idx="0">
+                          <a:schemeClr val="accent1"/>
+                        </a:effectRef>
+                        <a:fontRef idx="minor">
+                          <a:schemeClr val="dk1"/>
+                        </a:fontRef>
+                      </wps:style>
+                      <wps:txbx>
+                        <w:txbxContent>
+                          <w:p>
+                            <w:r>
+                              <w:t>Distance at 20</w:t>
+                            </w:r>
+                            <w:r>
+                              <w:t xml:space="preserve"> to split data into 3 clusters.</w:t>
+                            </w:r>
+                          </w:p>
+                        </w:txbxContent>
+                      </wps:txbx>
+                      <wps:bodyPr rot="0" spcFirstLastPara="0" vertOverflow="overflow" horzOverflow="overflow" vert="horz" wrap="square" lIns="91440" tIns="45720" rIns="91440" bIns="45720" numCol="1" spcCol="0" rtlCol="0" fromWordArt="0" anchor="t" anchorCtr="0" forceAA="0" compatLnSpc="1">
+                        <a:prstTxWarp prst="textNoShape">
+                          <a:avLst/>
+                        </a:prstTxWarp>
+                        <a:noAutofit/>
+                      </wps:bodyPr>
+                    </wps:wsp>
+                  </a:graphicData>
+                </a:graphic>
+                <wp14:sizeRelV relativeFrom="margin">
+                  <wp14:pctHeight>0</wp14:pctHeight>
+                </wp14:sizeRelV>
+              </wp:anchor>
+            </w:drawing>
+          </mc:Choice>
+          <mc:Fallback>
+            <w:pict>
+              <v:shape id="Text Box 24" o:spid="_x0000_s1027" type="#_x0000_t202" style="position:absolute;margin-left:-71.25pt;margin-top:5.2pt;width:75.75pt;height:89.25pt;z-index:251689984;visibility:visible;mso-wrap-style:square;mso-height-percent:0;mso-wrap-distance-left:9pt;mso-wrap-distance-top:0;mso-wrap-distance-right:9pt;mso-wrap-distance-bottom:0;mso-position-horizontal:absolute;mso-position-horizontal-relative:text;mso-position-vertical:absolute;mso-position-vertical-relative:text;mso-height-percent:0;mso-height-relative:margin;v-text-anchor:top" o:gfxdata="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" fillcolor="white [3201]" strokeweight=".5pt">
+                <v:textbox>
+                  <w:txbxContent>
+                    <w:p>
+                      <w:r>
+                        <w:t>Distance at 20</w:t>
+                      </w:r>
+                      <w:r>
+                        <w:t xml:space="preserve"> to split data into 3 clusters.</w:t>
+                      </w:r>
+                    </w:p>
+                  </w:txbxContent>
+                </v:textbox>
+              </v:shape>
+            </w:pict>
+          </mc:Fallback>
+        </mc:AlternateContent>
+      </w:r>
+    </w:p>
+    <w:p>
+      <w:pPr>
+        <w:spacing w:before="0" w:after="0" w:line="240" w:lineRule="auto"/>
+      </w:pPr>
+      <w:r>
+        <w:rPr>
+          <w:noProof/>
+        </w:rPr>
+        <w:drawing>
+          <wp:anchor distT="0" distB="0" distL="114300" distR="114300" simplePos="0" relativeHeight="251685888" behindDoc="0" locked="0" layoutInCell="1" allowOverlap="1" wp14:anchorId="273B7308" wp14:editId="2EB8D1A6">
+            <wp:simplePos x="0" y="0"/>
+            <wp:positionH relativeFrom="column">
+              <wp:posOffset>276225</wp:posOffset>
+            </wp:positionH>
+            <wp:positionV relativeFrom="paragraph">
+              <wp:posOffset>3810</wp:posOffset>
+            </wp:positionV>
+            <wp:extent cx="4623853" cy="3213832"/>
+            <wp:effectExtent l="0" t="0" r="5715" b="5715"/>
+            <wp:wrapNone/>
+            <wp:docPr id="21" name="Picture 21"/>
+            <wp:cNvGraphicFramePr>
+              <a:graphicFrameLocks xmlns:a="http://schemas.openxmlformats.org/drawingml/2006/main" noChangeAspect="1"/>
+            </wp:cNvGraphicFramePr>
+            <a:graphic xmlns:a="http://schemas.openxmlformats.org/drawingml/2006/main">
+              <a:graphicData uri="http://schemas.openxmlformats.org/drawingml/2006/picture">
+                <pic:pic xmlns:pic="http://schemas.openxmlformats.org/drawingml/2006/picture">
+                  <pic:nvPicPr>
+                    <pic:cNvPr id="0" name=""/>
+                    <pic:cNvPicPr/>
+                  </pic:nvPicPr>
+                  <pic:blipFill>
+                    <a:blip r:embed="rId12">
+                      <a:extLst>
+                        <a:ext uri="{28A0092B-C50C-407E-A947-70E740481C1C}">
+                          <a14:useLocalDpi xmlns:a14="http://schemas.microsoft.com/office/drawing/2010/main" val="0"/>
+                        </a:ext>
+                      </a:extLst>
+                    </a:blip>
+                    <a:stretch>
+                      <a:fillRect/>
+                    </a:stretch>
+                  </pic:blipFill>
+                  <pic:spPr>
+                    <a:xfrm>
+                      <a:off x="0" y="0"/>
+                      <a:ext cx="4623853" cy="3213832"/>
+                    </a:xfrm>
+                    <a:prstGeom prst="rect">
+                      <a:avLst/>
+                    </a:prstGeom>
+                  </pic:spPr>
+                </pic:pic>
+              </a:graphicData>
+            </a:graphic>
+            <wp14:sizeRelH relativeFrom="page">
+              <wp14:pctWidth>0</wp14:pctWidth>
+            </wp14:sizeRelH>
+            <wp14:sizeRelV relativeFrom="page">
+              <wp14:pctHeight>0</wp14:pctHeight>
+            </wp14:sizeRelV>
+          </wp:anchor>
+        </w:drawing>
+      </w:r>
+    </w:p>
+    <w:p>
+      <w:pPr>
+        <w:spacing w:before="0" w:after="0" w:line="240" w:lineRule="auto"/>
+      </w:pPr>
+      <w:r>
+        <mc:AlternateContent>
+          <mc:Choice Requires="wps">
+            <w:drawing>
+              <wp:anchor distT="0" distB="0" distL="114300" distR="114300" simplePos="0" relativeHeight="251688960" behindDoc="0" locked="0" layoutInCell="1" allowOverlap="1" wp14:anchorId="1500BB8D" wp14:editId="5827BBAE">
+                <wp:simplePos x="0" y="0"/>
+                <wp:positionH relativeFrom="column">
+                  <wp:posOffset>47625</wp:posOffset>
+                </wp:positionH>
+                <wp:positionV relativeFrom="paragraph">
+                  <wp:posOffset>74930</wp:posOffset>
+                </wp:positionV>
+                <wp:extent cx="600075" cy="552450"/>
+                <wp:effectExtent l="0" t="0" r="66675" b="57150"/>
+                <wp:wrapNone/>
+                <wp:docPr id="23" name="Straight Arrow Connector 23"/>
+                <wp:cNvGraphicFramePr/>
+                <a:graphic xmlns:a="http://schemas.openxmlformats.org/drawingml/2006/main">
+                  <a:graphicData uri="http://schemas.microsoft.com/office/word/2010/wordprocessingShape">
+                    <wps:wsp>
+                      <wps:cNvCnPr/>
+                      <wps:spPr>
+                        <a:xfrm>
+                          <a:off x="0" y="0"/>
+                          <a:ext cx="600075" cy="552450"/>
+                        </a:xfrm>
+                        <a:prstGeom prst="straightConnector1">
+                          <a:avLst/>
+                        </a:prstGeom>
+                        <a:ln w="19050">
+                          <a:tailEnd type="arrow"/>
+                        </a:ln>
+                      </wps:spPr>
+                      <wps:style>
+                        <a:lnRef idx="1">
+                          <a:schemeClr val="accent1"/>
+                        </a:lnRef>
+                        <a:fillRef idx="0">
+                          <a:schemeClr val="accent1"/>
+                        </a:fillRef>
+                        <a:effectRef idx="0">
+                          <a:schemeClr val="accent1"/>
+                        </a:effectRef>
+                        <a:fontRef idx="minor">
+                          <a:schemeClr val="tx1"/>
+                        </a:fontRef>
+                      </wps:style>
+                      <wps:bodyPr/>
+                    </wps:wsp>
+                  </a:graphicData>
+                </a:graphic>
+              </wp:anchor>
+            </w:drawing>
+          </mc:Choice>
+          <mc:Fallback>
+            <w:pict>
+              <v:shape id="Straight Arrow Connector 23" o:spid="_x0000_s1026" type="#_x0000_t32" style="position:absolute;margin-left:3.75pt;margin-top:5.9pt;width:47.25pt;height:43.5pt;z-index:251688960;visibility:visible;mso-wrap-style:square;mso-wrap-distance-left:9pt;mso-wrap-distance-top:0;mso-wrap-distance-right:9pt;mso-wrap-distance-bottom:0;mso-position-horizontal:absolute;mso-position-horizontal-relative:text;mso-position-vertical:absolute;mso-position-vertical-relative:text" o:gfxdata="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" strokecolor="#4579b8 [3044]" strokeweight="1.5pt">
+                <v:stroke endarrow="open"/>
+              </v:shape>
+            </w:pict>
+          </mc:Fallback>
+        </mc:AlternateContent>
+      </w:r>
+    </w:p>
+    <w:p>
+      <w:pPr>
+        <w:spacing w:before="0" w:after="0" w:line="240" w:lineRule="auto"/>
+      </w:pPr>
+    </w:p>
+    <w:p>
+      <w:pPr>
+        <w:spacing w:before="0" w:after="0" w:line="240" w:lineRule="auto"/>
+      </w:pPr>
+    </w:p>
+    <w:p>
+      <w:pPr>
+        <w:spacing w:before="0" w:after="0" w:line="240" w:lineRule="auto"/>
+      </w:pPr>
+      <w:r>
+        <mc:AlternateContent>
+          <mc:Choice Requires="wps">
+            <w:drawing>
+              <wp:anchor distT="0" distB="0" distL="114300" distR="114300" simplePos="0" relativeHeight="251687936" behindDoc="0" locked="0" layoutInCell="1" allowOverlap="1" wp14:anchorId="75094445" wp14:editId="7F8D112F">
+                <wp:simplePos x="0" y="0"/>
+                <wp:positionH relativeFrom="column">
+                  <wp:posOffset>504825</wp:posOffset>
+                </wp:positionH>
+                <wp:positionV relativeFrom="paragraph">
+                  <wp:posOffset>71755</wp:posOffset>
+                </wp:positionV>
+                <wp:extent cx="4267200" cy="9525"/>
+                <wp:effectExtent l="0" t="0" r="19050" b="28575"/>
+                <wp:wrapNone/>
+                <wp:docPr id="22" name="Straight Connector 22"/>
+                <wp:cNvGraphicFramePr/>
+                <a:graphic xmlns:a="http://schemas.openxmlformats.org/drawingml/2006/main">
+                  <a:graphicData uri="http://schemas.microsoft.com/office/word/2010/wordprocessingShape">
+                    <wps:wsp>
+                      <wps:cNvCnPr/>
+                      <wps:spPr>
+                        <a:xfrm flipV="1">
+                          <a:off x="0" y="0"/>
+                          <a:ext cx="4267200" cy="9525"/>
+                        </a:xfrm>
+                        <a:prstGeom prst="line">
+                          <a:avLst/>
+                        </a:prstGeom>
+                        <a:ln w="19050"/>
+                      </wps:spPr>
+                      <wps:style>
+                        <a:lnRef idx="1">
+                          <a:schemeClr val="accent1"/>
+                        </a:lnRef>
+                        <a:fillRef idx="0">
+                          <a:schemeClr val="accent1"/>
+                        </a:fillRef>
+                        <a:effectRef idx="0">
+                          <a:schemeClr val="accent1"/>
+                        </a:effectRef>
+                        <a:fontRef idx="minor">
+                          <a:schemeClr val="tx1"/>
+                        </a:fontRef>
+                      </wps:style>
+                      <wps:bodyPr/>
+                    </wps:wsp>
+                  </a:graphicData>
+                </a:graphic>
+              </wp:anchor>
+            </w:drawing>
+          </mc:Choice>
+          <mc:Fallback>
+            <w:pict>
+              <v:line id="Straight Connector 22" o:spid="_x0000_s1026" style="position:absolute;flip:y;z-index:251687936;visibility:visible;mso-wrap-style:square;mso-wrap-distance-left:9pt;mso-wrap-distance-top:0;mso-wrap-distance-right:9pt;mso-wrap-distance-bottom:0;mso-position-horizontal:absolute;mso-position-horizontal-relative:text;mso-position-vertical:absolute;mso-position-vertical-relative:text" from="39.75pt,5.65pt" to="375.75pt,6.4pt" o:gfxdata="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" strokecolor="#4579b8 [3044]" strokeweight="1.5pt"/>
+            </w:pict>
+          </mc:Fallback>
+        </mc:AlternateContent>
+      </w:r>
+    </w:p>
+    <w:p>
+      <w:pPr>
+        <w:spacing w:before="0" w:after="0" w:line="240" w:lineRule="auto"/>
+      </w:pPr>
+    </w:p>
+    <w:p>
+      <w:pPr>
+        <w:spacing w:before="0" w:after="0" w:line="240" w:lineRule="auto"/>
+      </w:pPr>
+    </w:p>
+    <w:p>
+      <w:pPr>
+        <w:spacing w:before="0" w:after="0" w:line="240" w:lineRule="auto"/>
+      </w:pPr>
+    </w:p>
+    <w:p>
+      <w:pPr>
+        <w:spacing w:before="0" w:after="0" w:line="240" w:lineRule="auto"/>
+      </w:pPr>
+    </w:p>
+    <w:p>
+      <w:pPr>
+        <w:spacing w:before="0" w:after="0" w:line="240" w:lineRule="auto"/>
+      </w:pPr>
+    </w:p>
+    <w:p>
+      <w:pPr>
+        <w:spacing w:before="0" w:after="0" w:line="240" w:lineRule="auto"/>
+      </w:pPr>
+    </w:p>
+    <w:p>
+      <w:pPr>
+        <w:spacing w:before="0" w:after="0" w:line="240" w:lineRule="auto"/>
+      </w:pPr>
+    </w:p>
+    <w:p>
+      <w:pPr>
+        <w:spacing w:before="0" w:after="0" w:line="240" w:lineRule="auto"/>
+      </w:pPr>
+    </w:p>
+    <w:p>
+      <w:pPr>
+        <w:spacing w:before="0" w:after="0" w:line="240" w:lineRule="auto"/>
+      </w:pPr>
+    </w:p>
+    <w:p>
+      <w:pPr>
+        <w:spacing w:before="0" w:after="0" w:line="240" w:lineRule="auto"/>
+      </w:pPr>
+    </w:p>
+    <w:p>
+      <w:pPr>
+        <w:spacing w:before="0" w:after="0" w:line="240" w:lineRule="auto"/>
+      </w:pPr>
+    </w:p>
+    <w:p>
+      <w:pPr>
+        <w:spacing w:before="0" w:after="0" w:line="240" w:lineRule="auto"/>
+      </w:pPr>
+    </w:p>
+    <w:p>
+      <w:pPr>
+        <w:spacing w:before="0" w:after="0" w:line="240" w:lineRule="auto"/>
+      </w:pPr>
+      <w:r>
+        <w:rPr>
+          <w:noProof/>
+        </w:rPr>
+        <w:drawing>
+          <wp:anchor distT="0" distB="0" distL="114300" distR="114300" simplePos="0" relativeHeight="251691008" behindDoc="0" locked="0" layoutInCell="1" allowOverlap="1" wp14:anchorId="35AFADE4" wp14:editId="2FAEE47D">
+            <wp:simplePos x="0" y="0"/>
+            <wp:positionH relativeFrom="column">
+              <wp:posOffset>152400</wp:posOffset>
+            </wp:positionH>
+            <wp:positionV relativeFrom="paragraph">
+              <wp:posOffset>118110</wp:posOffset>
+            </wp:positionV>
+            <wp:extent cx="5703570" cy="3251835"/>
+            <wp:effectExtent l="0" t="0" r="0" b="5715"/>
+            <wp:wrapNone/>
+            <wp:docPr id="25" name="Picture 25"/>
+            <wp:cNvGraphicFramePr>
+              <a:graphicFrameLocks xmlns:a="http://schemas.openxmlformats.org/drawingml/2006/main" noChangeAspect="1"/>
+            </wp:cNvGraphicFramePr>
+            <a:graphic xmlns:a="http://schemas.openxmlformats.org/drawingml/2006/main">
+              <a:graphicData uri="http://schemas.openxmlformats.org/drawingml/2006/picture">
+                <pic:pic xmlns:pic="http://schemas.openxmlformats.org/drawingml/2006/picture">
+                  <pic:nvPicPr>
+                    <pic:cNvPr id="0" name=""/>
+                    <pic:cNvPicPr/>
+                  </pic:nvPicPr>
+                  <pic:blipFill>
+                    <a:blip r:embed="rId13">
+                      <a:extLst>
+                        <a:ext uri="{28A0092B-C50C-407E-A947-70E740481C1C}">
+                          <a14:useLocalDpi xmlns:a14="http://schemas.microsoft.com/office/drawing/2010/main" val="0"/>
+                        </a:ext>
+                      </a:extLst>
+                    </a:blip>
+                    <a:stretch>
+                      <a:fillRect/>
+                    </a:stretch>
+                  </pic:blipFill>
+                  <pic:spPr>
+                    <a:xfrm>
+                      <a:off x="0" y="0"/>
+                      <a:ext cx="5703570" cy="3251835"/>
+                    </a:xfrm>
+                    <a:prstGeom prst="rect">
+                      <a:avLst/>
+                    </a:prstGeom>
+                  </pic:spPr>
+                </pic:pic>
+              </a:graphicData>
+            </a:graphic>
+            <wp14:sizeRelH relativeFrom="page">
+              <wp14:pctWidth>0</wp14:pctWidth>
+            </wp14:sizeRelH>
+            <wp14:sizeRelV relativeFrom="page">
+              <wp14:pctHeight>0</wp14:pctHeight>
+            </wp14:sizeRelV>
+          </wp:anchor>
+        </w:drawing>
+      </w:r>
+    </w:p>
+    <w:p>
+      <w:pPr>
+        <w:spacing w:before="0" w:after="0" w:line="240" w:lineRule="auto"/>
+      </w:pPr>
+      <w:r>
+        <w:rPr>
+          <w:noProof/>
+        </w:rPr>
+        <mc:AlternateContent>
+          <mc:Choice Requires="wps">
+            <w:drawing>
+              <wp:anchor distT="0" distB="0" distL="114300" distR="114300" simplePos="0" relativeHeight="251692032" behindDoc="0" locked="0" layoutInCell="1" allowOverlap="1" wp14:anchorId="6D3BBBFE" wp14:editId="27A7FE47">
+                <wp:simplePos x="0" y="0"/>
+                <wp:positionH relativeFrom="column">
+                  <wp:posOffset>946288</wp:posOffset>
+                </wp:positionH>
+                <wp:positionV relativeFrom="paragraph">
+                  <wp:posOffset>38318</wp:posOffset>
+                </wp:positionV>
+                <wp:extent cx="1510456" cy="2268671"/>
+                <wp:effectExtent l="171450" t="0" r="166370" b="0"/>
+                <wp:wrapNone/>
+                <wp:docPr id="26" name="Oval 26"/>
+                <wp:cNvGraphicFramePr/>
+                <a:graphic xmlns:a="http://schemas.openxmlformats.org/drawingml/2006/main">
+                  <a:graphicData uri="http://schemas.microsoft.com/office/word/2010/wordprocessingShape">
+                    <wps:wsp>
+                      <wps:cNvSpPr/>
+                      <wps:spPr>
+                        <a:xfrm rot="2117628">
+                          <a:off x="0" y="0"/>
+                          <a:ext cx="1510456" cy="2268671"/>
+                        </a:xfrm>
+                        <a:prstGeom prst="ellipse">
+                          <a:avLst/>
+                        </a:prstGeom>
+                        <a:noFill/>
+                      </wps:spPr>
+                      <wps:style>
+                        <a:lnRef idx="2">
+                          <a:schemeClr val="accent1">
+                            <a:shade val="50000"/>
+                          </a:schemeClr>
+                        </a:lnRef>
+                        <a:fillRef idx="1">
+                          <a:schemeClr val="accent1"/>
+                        </a:fillRef>
+                        <a:effectRef idx="0">
+                          <a:schemeClr val="accent1"/>
+                        </a:effectRef>
+                        <a:fontRef idx="minor">
+                          <a:schemeClr val="lt1"/>
+                        </a:fontRef>
+                      </wps:style>
+                      <wps:bodyPr rot="0" spcFirstLastPara="0" vertOverflow="overflow" horzOverflow="overflow" vert="horz" wrap="square" lIns="91440" tIns="45720" rIns="91440" bIns="45720" numCol="1" spcCol="0" rtlCol="0" fromWordArt="0" anchor="ctr" anchorCtr="0" forceAA="0" compatLnSpc="1">
+                        <a:prstTxWarp prst="textNoShape">
+                          <a:avLst/>
+                        </a:prstTxWarp>
+                        <a:noAutofit/>
+                      </wps:bodyPr>
+                    </wps:wsp>
+                  </a:graphicData>
+                </a:graphic>
+                <wp14:sizeRelH relativeFrom="margin">
+                  <wp14:pctWidth>0</wp14:pctWidth>
+                </wp14:sizeRelH>
+                <wp14:sizeRelV relativeFrom="margin">
+                  <wp14:pctHeight>0</wp14:pctHeight>
+                </wp14:sizeRelV>
+              </wp:anchor>
+            </w:drawing>
+          </mc:Choice>
+          <mc:Fallback>
+            <w:pict>
+              <v:oval id="Oval 26" o:spid="_x0000_s1026" style="position:absolute;margin-left:74.5pt;margin-top:3pt;width:118.95pt;height:178.65pt;rotation:2313014fd;z-index:251692032;visibility:visible;mso-wrap-style:square;mso-width-percent:0;mso-height-percent:0;mso-wrap-distance-left:9pt;mso-wrap-distance-top:0;mso-wrap-distance-right:9pt;mso-wrap-distance-bottom:0;mso-position-horizontal:absolute;mso-position-horizontal-relative:text;mso-position-vertical:absolute;mso-position-vertical-relative:text;mso-width-percent:0;mso-height-percent:0;mso-width-relative:margin;mso-height-relative:margin;v-text-anchor:middle" o:gfxdata="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" filled="f" strokecolor="#243f60 [1604]" strokeweight="2pt"/>
+            </w:pict>
+          </mc:Fallback>
+        </mc:AlternateContent>
+      </w:r>
+    </w:p>
+    <w:p>
+      <w:pPr>
+        <w:spacing w:before="0" w:after="0" w:line="240" w:lineRule="auto"/>
+      </w:pPr>
+      <w:r>
+        <w:rPr>
+          <w:noProof/>
+        </w:rPr>
+        <mc:AlternateContent>
+          <mc:Choice Requires="wps">
+            <w:drawing>
+              <wp:anchor distT="0" distB="0" distL="114300" distR="114300" simplePos="0" relativeHeight="251694080" behindDoc="0" locked="0" layoutInCell="1" allowOverlap="1" wp14:anchorId="5B4B0F5A" wp14:editId="6998D1ED">
+                <wp:simplePos x="0" y="0"/>
+                <wp:positionH relativeFrom="column">
+                  <wp:posOffset>3497580</wp:posOffset>
+                </wp:positionH>
+                <wp:positionV relativeFrom="paragraph">
+                  <wp:posOffset>48895</wp:posOffset>
+                </wp:positionV>
+                <wp:extent cx="761365" cy="810260"/>
+                <wp:effectExtent l="38100" t="19050" r="38735" b="8890"/>
+                <wp:wrapNone/>
+                <wp:docPr id="27" name="Oval 27"/>
+                <wp:cNvGraphicFramePr/>
+                <a:graphic xmlns:a="http://schemas.openxmlformats.org/drawingml/2006/main">
+                  <a:graphicData uri="http://schemas.microsoft.com/office/word/2010/wordprocessingShape">
+                    <wps:wsp>
+                      <wps:cNvSpPr/>
+                      <wps:spPr>
+                        <a:xfrm rot="2117628" flipH="1" flipV="1">
+                          <a:off x="0" y="0"/>
+                          <a:ext cx="761365" cy="810260"/>
+                        </a:xfrm>
+                        <a:prstGeom prst="ellipse">
+                          <a:avLst/>
+                        </a:prstGeom>
+                        <a:noFill/>
+                      </wps:spPr>
+                      <wps:style>
+                        <a:lnRef idx="2">
+                          <a:schemeClr val="accent1">
+                            <a:shade val="50000"/>
+                          </a:schemeClr>
+                        </a:lnRef>
+                        <a:fillRef idx="1">
+                          <a:schemeClr val="accent1"/>
+                        </a:fillRef>
+                        <a:effectRef idx="0">
+                          <a:schemeClr val="accent1"/>
+                        </a:effectRef>
+                        <a:fontRef idx="minor">
+                          <a:schemeClr val="lt1"/>
+                        </a:fontRef>
+                      </wps:style>
+                      <wps:bodyPr rot="0" spcFirstLastPara="0" vertOverflow="overflow" horzOverflow="overflow" vert="horz" wrap="square" lIns="91440" tIns="45720" rIns="91440" bIns="45720" numCol="1" spcCol="0" rtlCol="0" fromWordArt="0" anchor="ctr" anchorCtr="0" forceAA="0" compatLnSpc="1">
+                        <a:prstTxWarp prst="textNoShape">
+                          <a:avLst/>
+                        </a:prstTxWarp>
+                        <a:noAutofit/>
+                      </wps:bodyPr>
+                    </wps:wsp>
+                  </a:graphicData>
+                </a:graphic>
+                <wp14:sizeRelH relativeFrom="margin">
+                  <wp14:pctWidth>0</wp14:pctWidth>
+                </wp14:sizeRelH>
+                <wp14:sizeRelV relativeFrom="margin">
+                  <wp14:pctHeight>0</wp14:pctHeight>
+                </wp14:sizeRelV>
+              </wp:anchor>
+            </w:drawing>
+          </mc:Choice>
+          <mc:Fallback>
+            <w:pict>
+              <v:oval id="Oval 27" o:spid="_x0000_s1026" style="position:absolute;margin-left:275.4pt;margin-top:3.85pt;width:59.95pt;height:63.8pt;rotation:2313014fd;flip:x y;z-index:251694080;visibility:visible;mso-wrap-style:square;mso-width-percent:0;mso-height-percent:0;mso-wrap-distance-left:9pt;mso-wrap-distance-top:0;mso-wrap-distance-right:9pt;mso-wrap-distance-bottom:0;mso-position-horizontal:absolute;mso-position-horizontal-relative:text;mso-position-vertical:absolute;mso-position-vertical-relative:text;mso-width-percent:0;mso-height-percent:0;mso-width-relative:margin;mso-height-relative:margin;v-text-anchor:middle" o:gfxdata="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" filled="f" strokecolor="#243f60 [1604]" strokeweight="2pt"/>
+            </w:pict>
+          </mc:Fallback>
+        </mc:AlternateContent>
+      </w:r>
+    </w:p>
+    <w:p>
+      <w:pPr>
+        <w:spacing w:before="0" w:after="0" w:line="240" w:lineRule="auto"/>
+      </w:pPr>
+    </w:p>
+    <w:p>
+      <w:pPr>
+        <w:spacing w:before="0" w:after="0" w:line="240" w:lineRule="auto"/>
+      </w:pPr>
+    </w:p>
+    <w:p>
+      <w:pPr>
+        <w:spacing w:before="0" w:after="0" w:line="240" w:lineRule="auto"/>
+      </w:pPr>
+    </w:p>
+    <w:p>
+      <w:pPr>
+        <w:spacing w:before="0" w:after="0" w:line="240" w:lineRule="auto"/>
+      </w:pPr>
+      <w:r>
+        <w:rPr>
+          <w:noProof/>
+        </w:rPr>
+        <mc:AlternateContent>
+          <mc:Choice Requires="wps">
+            <w:drawing>
+              <wp:anchor distT="0" distB="0" distL="114300" distR="114300" simplePos="0" relativeHeight="251696128" behindDoc="0" locked="0" layoutInCell="1" allowOverlap="1" wp14:anchorId="2A3152F1" wp14:editId="4147B5B4">
+                <wp:simplePos x="0" y="0"/>
+                <wp:positionH relativeFrom="column">
+                  <wp:posOffset>2754630</wp:posOffset>
+                </wp:positionH>
+                <wp:positionV relativeFrom="paragraph">
+                  <wp:posOffset>81280</wp:posOffset>
+                </wp:positionV>
+                <wp:extent cx="1129105" cy="1831340"/>
+                <wp:effectExtent l="209550" t="0" r="204470" b="0"/>
+                <wp:wrapNone/>
+                <wp:docPr id="28" name="Oval 28"/>
+                <wp:cNvGraphicFramePr/>
+                <a:graphic xmlns:a="http://schemas.openxmlformats.org/drawingml/2006/main">
+                  <a:graphicData uri="http://schemas.microsoft.com/office/word/2010/wordprocessingShape">
+                    <wps:wsp>
+                      <wps:cNvSpPr/>
+                      <wps:spPr>
+                        <a:xfrm rot="2628809" flipH="1" flipV="1">
+                          <a:off x="0" y="0"/>
+                          <a:ext cx="1129105" cy="1831340"/>
+                        </a:xfrm>
+                        <a:prstGeom prst="ellipse">
+                          <a:avLst/>
+                        </a:prstGeom>
+                        <a:noFill/>
+                      </wps:spPr>
+                      <wps:style>
+                        <a:lnRef idx="2">
+                          <a:schemeClr val="accent1">
+                            <a:shade val="50000"/>
+                          </a:schemeClr>
+                        </a:lnRef>
+                        <a:fillRef idx="1">
+                          <a:schemeClr val="accent1"/>
+                        </a:fillRef>
+                        <a:effectRef idx="0">
+                          <a:schemeClr val="accent1"/>
+                        </a:effectRef>
+                        <a:fontRef idx="minor">
+                          <a:schemeClr val="lt1"/>
+                        </a:fontRef>
+                      </wps:style>
+                      <wps:bodyPr rot="0" spcFirstLastPara="0" vertOverflow="overflow" horzOverflow="overflow" vert="horz" wrap="square" lIns="91440" tIns="45720" rIns="91440" bIns="45720" numCol="1" spcCol="0" rtlCol="0" fromWordArt="0" anchor="ctr" anchorCtr="0" forceAA="0" compatLnSpc="1">
+                        <a:prstTxWarp prst="textNoShape">
+                          <a:avLst/>
+                        </a:prstTxWarp>
+                        <a:noAutofit/>
+                      </wps:bodyPr>
+                    </wps:wsp>
+                  </a:graphicData>
+                </a:graphic>
+                <wp14:sizeRelH relativeFrom="margin">
+                  <wp14:pctWidth>0</wp14:pctWidth>
+                </wp14:sizeRelH>
+                <wp14:sizeRelV relativeFrom="margin">
+                  <wp14:pctHeight>0</wp14:pctHeight>
+                </wp14:sizeRelV>
+              </wp:anchor>
+            </w:drawing>
+          </mc:Choice>
+          <mc:Fallback>
+            <w:pict>
+              <v:oval id="Oval 28" o:spid="_x0000_s1026" style="position:absolute;margin-left:216.9pt;margin-top:6.4pt;width:88.9pt;height:144.2pt;rotation:2871360fd;flip:x y;z-index:251696128;visibility:visible;mso-wrap-style:square;mso-width-percent:0;mso-height-percent:0;mso-wrap-distance-left:9pt;mso-wrap-distance-top:0;mso-wrap-distance-right:9pt;mso-wrap-distance-bottom:0;mso-position-horizontal:absolute;mso-position-horizontal-relative:text;mso-position-vertical:absolute;mso-position-vertical-relative:text;mso-width-percent:0;mso-height-percent:0;mso-width-relative:margin;mso-height-relative:margin;v-text-anchor:middle" o:gfxdata="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" filled="f" strokecolor="#243f60 [1604]" strokeweight="2pt"/>
+            </w:pict>
+          </mc:Fallback>
+        </mc:AlternateContent>
+      </w:r>
+    </w:p>
+    <w:p>
+      <w:pPr>
+        <w:spacing w:before="0" w:after="0" w:line="240" w:lineRule="auto"/>
+      </w:pPr>
+    </w:p>
+    <w:p>
+      <w:pPr>
+        <w:spacing w:before="0" w:after="0" w:line="240" w:lineRule="auto"/>
+      </w:pPr>
+    </w:p>
+    <w:p>
+      <w:pPr>
+        <w:spacing w:before="0" w:after="0" w:line="240" w:lineRule="auto"/>
+      </w:pPr>
+    </w:p>
+    <w:p>
+      <w:pPr>
+        <w:spacing w:before="0" w:after="0" w:line="240" w:lineRule="auto"/>
+      </w:pPr>
+    </w:p>
+    <w:p>
+      <w:pPr>
+        <w:spacing w:before="0" w:after="0" w:line="240" w:lineRule="auto"/>
+      </w:pPr>
+    </w:p>
+    <w:p>
+      <w:pPr>
+        <w:spacing w:before="0" w:after="0" w:line="240" w:lineRule="auto"/>
+      </w:pPr>
+    </w:p>
+    <w:p>
+      <w:pPr>
+        <w:spacing w:before="0" w:after="0" w:line="240" w:lineRule="auto"/>
+      </w:pPr>
+    </w:p>
+    <w:p>
+      <w:pPr>
+        <w:spacing w:before="0" w:after="0" w:line="240" w:lineRule="auto"/>
+      </w:pPr>
+    </w:p>
+    <w:p>
+      <w:pPr>
+        <w:spacing w:before="0" w:after="0" w:line="240" w:lineRule="auto"/>
+      </w:pPr>
+    </w:p>
+    <w:p>
+      <w:pPr>
+        <w:spacing w:before="0" w:after="0" w:line="240" w:lineRule="auto"/>
+      </w:pPr>
+    </w:p>
+    <w:p>
+      <w:pPr>
+        <w:spacing w:before="0" w:after="0" w:line="240" w:lineRule="auto"/>
+      </w:pPr>
+    </w:p>
+    <w:p>
+      <w:pPr>
+        <w:spacing w:before="0" w:after="0" w:line="240" w:lineRule="auto"/>
+      </w:pPr>
+    </w:p>
+    <w:p>
+      <w:pPr>
+        <w:spacing w:before="0" w:after="0" w:line="240" w:lineRule="auto"/>
+      </w:pPr>
+    </w:p>
+    <w:p>
+      <w:pPr>
+        <w:spacing w:before="0" w:after="0" w:line="240" w:lineRule="auto"/>
+      </w:pPr>
+    </w:p>
+    <w:p>
+      <w:pPr>
+        <w:spacing w:before="0" w:after="0" w:line="240" w:lineRule="auto"/>
+      </w:pPr>
+    </w:p>
+    <w:p>
+      <w:pPr>
+        <w:spacing w:before="0" w:after="0" w:line="240" w:lineRule="auto"/>
+      </w:pPr>
+    </w:p>
+    <w:p>
+      <w:pPr>
+        <w:spacing w:before="0" w:after="0" w:line="240" w:lineRule="auto"/>
+      </w:pPr>
+    </w:p>
+    <w:p>
+      <w:pPr>
+        <w:spacing w:before="0" w:after="0" w:line="240" w:lineRule="auto"/>
+      </w:pPr>
+      <w:r>
+        <w:lastRenderedPageBreak/>
+        <w:t>C.)</w:t>
+      </w:r>
+      <w:r>
+        <w:t xml:space="preserve"> Sum Squared Errors</w:t>
+      </w:r>
+    </w:p>
+    <w:p>
+      <w:pPr>
+        <w:spacing w:before="0" w:after="0" w:line="240" w:lineRule="auto"/>
+      </w:pPr>
+    </w:p>
+    <w:p>
+      <w:pPr>
+        <w:spacing w:before="0" w:after="0" w:line="240" w:lineRule="auto"/>
+      </w:pPr>
+      <w:r>
+        <w:rPr>
+          <w:b/>
+        </w:rPr>
+        <w:t>Comparison and Comment on Clustering SSEs:</w:t>
+      </w:r>
+      <w:r>
+        <w:t xml:space="preserve"> The first clustering has a much higher SSE than the second clustering. </w:t>
+      </w:r>
+      <w:r>
+        <w:t xml:space="preserve">Looking at the graphs of points, this makes sense because the first clustering has more spread out points in cluster 2 than the second clustering. Since cluster 2 in the first clustering incorporates more points further away from its mean, and since the measurement is a squared value, the first clustering has a higher sum squared error. This also makes sense from the conceptual standpoint. Reduced SSE means that the clusters are more globular. As we can see in the second clustering graph, its clusters are much more globular than the first clustering’s. Thus, we would expect to see a smaller SSE for the second clustering. </w:t>
+      </w:r>
       <w:bookmarkStart w:id="0" w:name="_GoBack"/>
       <w:bookmarkEnd w:id="0"/>
     </w:p>
+    <w:p>
+      <w:pPr>
+        <w:spacing w:before="0" w:after="0" w:line="240" w:lineRule="auto"/>
+      </w:pPr>
+    </w:p>
+    <w:p>
+      <w:pPr>
+        <w:spacing w:before="0" w:after="0" w:line="240" w:lineRule="auto"/>
+      </w:pPr>
+      <w:r>
+        <w:t>Sum squared error for single link: 551.777777778</w:t>
+      </w:r>
+    </w:p>
+    <w:p>
+      <w:pPr>
+        <w:spacing w:before="0" w:after="0" w:line="240" w:lineRule="auto"/>
+      </w:pPr>
+      <w:r>
+        <w:t xml:space="preserve">Cluster </w:t>
+      </w:r>
+      <w:r>
+        <w:rPr>
+          <w:b/>
+        </w:rPr>
+        <w:t>contributing most</w:t>
+      </w:r>
+      <w:r>
+        <w:t xml:space="preserve"> to SSE: 1</w:t>
+      </w:r>
+    </w:p>
+    <w:p>
+      <w:pPr>
+        <w:spacing w:before="0" w:after="0" w:line="240" w:lineRule="auto"/>
+      </w:pPr>
+      <w:r>
+        <w:t>Cluster SSE: 293.111111111</w:t>
+      </w:r>
+    </w:p>
+    <w:p>
+      <w:pPr>
+        <w:spacing w:before="0" w:after="0" w:line="240" w:lineRule="auto"/>
+      </w:pPr>
+    </w:p>
+    <w:p>
+      <w:pPr>
+        <w:spacing w:before="0" w:after="0" w:line="240" w:lineRule="auto"/>
+      </w:pPr>
+      <w:r>
+        <w:t>Sum squared error for complete link: 427.277777778</w:t>
+      </w:r>
+    </w:p>
+    <w:p>
+      <w:pPr>
+        <w:spacing w:before="0" w:after="0" w:line="240" w:lineRule="auto"/>
+      </w:pPr>
+      <w:r>
+        <w:t xml:space="preserve">Cluster </w:t>
+      </w:r>
+      <w:r>
+        <w:rPr>
+          <w:b/>
+        </w:rPr>
+        <w:t>contributing most</w:t>
+      </w:r>
+      <w:r>
+        <w:t xml:space="preserve"> to SSE: 3</w:t>
+      </w:r>
+    </w:p>
+    <w:p>
+      <w:pPr>
+        <w:spacing w:before="0" w:after="0" w:line="240" w:lineRule="auto"/>
+      </w:pPr>
+      <w:r>
+        <w:t>Cluster SSE: 293.111111111</w:t>
+      </w:r>
+    </w:p>
+    <w:p>
+      <w:pPr>
+        <w:spacing w:before="0" w:after="0" w:line="240" w:lineRule="auto"/>
+      </w:pPr>
+    </w:p>
+    <w:p>
+      <w:pPr>
+        <w:spacing w:before="0" w:after="0" w:line="240" w:lineRule="auto"/>
+      </w:pPr>
+      <w:r>
+        <w:rPr>
+          <w:b/>
+        </w:rPr>
+        <w:t xml:space="preserve">Note: </w:t>
+      </w:r>
+      <w:r>
+        <w:t xml:space="preserve">Look at each graph individually above to identify which cluster is labeled 1, and which is labeled 3. Each clustering has labeled the clusters with differing numeric labels. </w:t>
+      </w:r>
+    </w:p>
+    <w:p>
+      <w:pPr>
+        <w:spacing w:before="0" w:after="0" w:line="240" w:lineRule="auto"/>
+      </w:pPr>
+    </w:p>
+    <w:p>
+      <w:pPr>
+        <w:spacing w:before="0" w:after="0" w:line="240" w:lineRule="auto"/>
+      </w:pPr>
+    </w:p>
+    <w:p>
+      <w:pPr>
+        <w:spacing w:before="0" w:after="0" w:line="240" w:lineRule="auto"/>
+      </w:pPr>
+    </w:p>
+    <w:p>
+      <w:pPr>
+        <w:spacing w:before="0" w:after="0" w:line="240" w:lineRule="auto"/>
+      </w:pPr>
+    </w:p>
+    <w:p>
+      <w:pPr>
+        <w:spacing w:before="0" w:after="0" w:line="240" w:lineRule="auto"/>
+      </w:pPr>
+    </w:p>
+    <w:p>
+      <w:pPr>
+        <w:spacing w:before="0" w:after="0" w:line="240" w:lineRule="auto"/>
+      </w:pPr>
+    </w:p>
+    <w:p>
+      <w:pPr>
+        <w:spacing w:before="0" w:after="0" w:line="240" w:lineRule="auto"/>
+      </w:pPr>
+    </w:p>
+    <w:p>
+      <w:pPr>
+        <w:spacing w:before="0" w:after="0" w:line="240" w:lineRule="auto"/>
+      </w:pPr>
+    </w:p>
+    <w:p>
+      <w:pPr>
+        <w:spacing w:before="0" w:after="0" w:line="240" w:lineRule="auto"/>
+      </w:pPr>
+    </w:p>
+    <w:p>
+      <w:pPr>
+        <w:spacing w:before="0" w:after="0" w:line="240" w:lineRule="auto"/>
+      </w:pPr>
+    </w:p>
+    <w:p>
+      <w:pPr>
+        <w:spacing w:before="0" w:after="0" w:line="240" w:lineRule="auto"/>
+      </w:pPr>
+    </w:p>
+    <w:p>
+      <w:pPr>
+        <w:spacing w:before="0" w:after="0" w:line="240" w:lineRule="auto"/>
+      </w:pPr>
+    </w:p>
+    <w:p>
+      <w:pPr>
+        <w:spacing w:before="0" w:after="0" w:line="240" w:lineRule="auto"/>
+      </w:pPr>
+    </w:p>
+    <w:p>
+      <w:pPr>
+        <w:spacing w:before="0" w:after="0" w:line="240" w:lineRule="auto"/>
+      </w:pPr>
+    </w:p>
+    <w:p>
+      <w:pPr>
+        <w:spacing w:before="0" w:after="0" w:line="240" w:lineRule="auto"/>
+      </w:pPr>
+    </w:p>
+    <w:p>
+      <w:pPr>
+        <w:spacing w:before="0" w:after="0" w:line="240" w:lineRule="auto"/>
+      </w:pPr>
+    </w:p>
+    <w:p>
+      <w:pPr>
+        <w:spacing w:before="0" w:after="0" w:line="240" w:lineRule="auto"/>
+      </w:pPr>
+    </w:p>
+    <w:p>
+      <w:pPr>
+        <w:spacing w:before="0" w:after="0" w:line="240" w:lineRule="auto"/>
+      </w:pPr>
+    </w:p>
+    <w:p>
+      <w:pPr>
+        <w:spacing w:before="0" w:after="0" w:line="240" w:lineRule="auto"/>
+      </w:pPr>
+    </w:p>
+    <w:p>
+      <w:pPr>
+        <w:spacing w:before="0" w:after="0" w:line="240" w:lineRule="auto"/>
+      </w:pPr>
+    </w:p>
+    <w:p>
+      <w:pPr>
+        <w:spacing w:before="0" w:after="0" w:line="240" w:lineRule="auto"/>
+      </w:pPr>
+    </w:p>
+    <w:p>
+      <w:pPr>
+        <w:spacing w:before="0" w:after="0" w:line="240" w:lineRule="auto"/>
+      </w:pPr>
+    </w:p>
+    <w:p>
+      <w:pPr>
+        <w:spacing w:before="0" w:after="0" w:line="240" w:lineRule="auto"/>
+      </w:pPr>
+    </w:p>
+    <w:p>
+      <w:pPr>
+        <w:spacing w:before="0" w:after="0" w:line="240" w:lineRule="auto"/>
+      </w:pPr>
+    </w:p>
+    <w:p>
+      <w:pPr>
+        <w:spacing w:before="0" w:after="0" w:line="240" w:lineRule="auto"/>
+      </w:pPr>
+    </w:p>
+    <w:p>
+      <w:pPr>
+        <w:spacing w:before="0" w:after="0" w:line="240" w:lineRule="auto"/>
+      </w:pPr>
+    </w:p>
+    <w:p>
+      <w:pPr>
+        <w:spacing w:before="0" w:after="0" w:line="240" w:lineRule="auto"/>
+      </w:pPr>
+    </w:p>
+    <w:p>
+      <w:pPr>
+        <w:spacing w:before="0" w:after="0" w:line="240" w:lineRule="auto"/>
+      </w:pPr>
+    </w:p>
+    <w:p>
+      <w:pPr>
+        <w:spacing w:before="0" w:after="0" w:line="240" w:lineRule="auto"/>
+      </w:pPr>
+    </w:p>
+    <w:p>
+      <w:pPr>
+        <w:spacing w:before="0" w:after="0" w:line="240" w:lineRule="auto"/>
+      </w:pPr>
+    </w:p>
+    <w:p>
+      <w:pPr>
+        <w:spacing w:before="0" w:after="0" w:line="240" w:lineRule="auto"/>
+      </w:pPr>
+    </w:p>
+    <w:p>
+      <w:pPr>
+        <w:spacing w:before="0" w:after="0" w:line="240" w:lineRule="auto"/>
+      </w:pPr>
+    </w:p>
+    <w:p>
+      <w:pPr>
+        <w:spacing w:before="0" w:after="0" w:line="240" w:lineRule="auto"/>
+      </w:pPr>
+    </w:p>
+    <w:p>
+      <w:pPr>
+        <w:spacing w:before="0" w:after="0" w:line="240" w:lineRule="auto"/>
+      </w:pPr>
+    </w:p>
+    <w:p>
+      <w:pPr>
+        <w:spacing w:before="0" w:after="0" w:line="240" w:lineRule="auto"/>
+      </w:pPr>
+    </w:p>
+    <w:p>
+      <w:pPr>
+        <w:spacing w:before="0" w:after="0" w:line="240" w:lineRule="auto"/>
+      </w:pPr>
+    </w:p>
+    <w:p>
+      <w:pPr>
+        <w:spacing w:before="0" w:after="0" w:line="240" w:lineRule="auto"/>
+      </w:pPr>
+    </w:p>
+    <w:p>
+      <w:pPr>
+        <w:spacing w:before="0" w:after="0" w:line="240" w:lineRule="auto"/>
+      </w:pPr>
+    </w:p>
+    <w:p>
+      <w:pPr>
+        <w:spacing w:before="0" w:after="0" w:line="240" w:lineRule="auto"/>
+      </w:pPr>
+    </w:p>
+    <w:p>
+      <w:pPr>
+        <w:spacing w:before="0" w:after="0" w:line="240" w:lineRule="auto"/>
+      </w:pPr>
+    </w:p>
+    <w:p>
+      <w:pPr>
+        <w:spacing w:before="0" w:after="0" w:line="240" w:lineRule="auto"/>
+      </w:pPr>
+    </w:p>
+    <w:p>
+      <w:pPr>
+        <w:spacing w:before="0" w:after="0" w:line="240" w:lineRule="auto"/>
+      </w:pPr>
+    </w:p>
+    <w:p>
+      <w:pPr>
+        <w:spacing w:before="0" w:after="0" w:line="240" w:lineRule="auto"/>
+      </w:pPr>
+    </w:p>
+    <w:p>
+      <w:pPr>
+        <w:spacing w:before="0" w:after="0" w:line="240" w:lineRule="auto"/>
+      </w:pPr>
+    </w:p>
+    <w:p>
+      <w:pPr>
+        <w:spacing w:before="0" w:after="0" w:line="240" w:lineRule="auto"/>
+      </w:pPr>
+    </w:p>
+    <w:p>
+      <w:pPr>
+        <w:spacing w:before="0" w:after="0" w:line="240" w:lineRule="auto"/>
+      </w:pPr>
+    </w:p>
+    <w:p>
+      <w:pPr>
+        <w:spacing w:before="0" w:after="0" w:line="240" w:lineRule="auto"/>
+      </w:pPr>
+    </w:p>
+    <w:p>
+      <w:pPr>
+        <w:spacing w:before="0" w:after="0" w:line="240" w:lineRule="auto"/>
+      </w:pPr>
+    </w:p>
+    <w:p>
+      <w:pPr>
+        <w:spacing w:before="0" w:after="0" w:line="240" w:lineRule="auto"/>
+      </w:pPr>
+    </w:p>
+    <w:p>
+      <w:pPr>
+        <w:spacing w:before="0" w:after="0" w:line="240" w:lineRule="auto"/>
+      </w:pPr>
+    </w:p>
+    <w:p>
+      <w:pPr>
+        <w:spacing w:before="0" w:after="0" w:line="240" w:lineRule="auto"/>
+      </w:pPr>
+    </w:p>
     <w:sectPr>
-      <w:headerReference w:type="default" r:id="rId10"/>
+      <w:headerReference w:type="default" r:id="rId14"/>
       <w:pgSz w:w="12240" w:h="15840"/>
       <w:pgMar w:top="1440" w:right="1440" w:bottom="1440" w:left="1440" w:header="720" w:footer="720" w:gutter="0"/>
       <w:cols w:space="720"/>

</xml_diff>

<commit_message>
Finished problem 2 implementation
</commit_message>
<xml_diff>
--- a/Data Analysis HW4 Answers.docx
+++ b/Data Analysis HW4 Answers.docx
@@ -3872,8 +3872,6 @@
       <w:r>
         <w:t xml:space="preserve">Looking at the graphs of points, this makes sense because the first clustering has more spread out points in cluster 2 than the second clustering. Since cluster 2 in the first clustering incorporates more points further away from its mean, and since the measurement is a squared value, the first clustering has a higher sum squared error. This also makes sense from the conceptual standpoint. Reduced SSE means that the clusters are more globular. As we can see in the second clustering graph, its clusters are much more globular than the first clustering’s. Thus, we would expect to see a smaller SSE for the second clustering. </w:t>
       </w:r>
-      <w:bookmarkStart w:id="0" w:name="_GoBack"/>
-      <w:bookmarkEnd w:id="0"/>
     </w:p>
     <w:p>
       <w:pPr>
@@ -3979,91 +3977,1145 @@
       <w:pPr>
         <w:spacing w:before="0" w:after="0" w:line="240" w:lineRule="auto"/>
       </w:pPr>
-    </w:p>
-    <w:p>
-      <w:pPr>
-        <w:spacing w:before="0" w:after="0" w:line="240" w:lineRule="auto"/>
-      </w:pPr>
-    </w:p>
-    <w:p>
-      <w:pPr>
-        <w:spacing w:before="0" w:after="0" w:line="240" w:lineRule="auto"/>
-      </w:pPr>
-    </w:p>
-    <w:p>
-      <w:pPr>
-        <w:spacing w:before="0" w:after="0" w:line="240" w:lineRule="auto"/>
-      </w:pPr>
-    </w:p>
-    <w:p>
-      <w:pPr>
-        <w:spacing w:before="0" w:after="0" w:line="240" w:lineRule="auto"/>
-      </w:pPr>
-    </w:p>
-    <w:p>
-      <w:pPr>
-        <w:spacing w:before="0" w:after="0" w:line="240" w:lineRule="auto"/>
-      </w:pPr>
-    </w:p>
-    <w:p>
-      <w:pPr>
-        <w:spacing w:before="0" w:after="0" w:line="240" w:lineRule="auto"/>
-      </w:pPr>
-    </w:p>
-    <w:p>
-      <w:pPr>
-        <w:spacing w:before="0" w:after="0" w:line="240" w:lineRule="auto"/>
-      </w:pPr>
-    </w:p>
-    <w:p>
-      <w:pPr>
-        <w:spacing w:before="0" w:after="0" w:line="240" w:lineRule="auto"/>
-      </w:pPr>
-    </w:p>
-    <w:p>
-      <w:pPr>
-        <w:spacing w:before="0" w:after="0" w:line="240" w:lineRule="auto"/>
-      </w:pPr>
-    </w:p>
-    <w:p>
-      <w:pPr>
-        <w:spacing w:before="0" w:after="0" w:line="240" w:lineRule="auto"/>
-      </w:pPr>
-    </w:p>
-    <w:p>
-      <w:pPr>
-        <w:spacing w:before="0" w:after="0" w:line="240" w:lineRule="auto"/>
-      </w:pPr>
-    </w:p>
-    <w:p>
-      <w:pPr>
-        <w:spacing w:before="0" w:after="0" w:line="240" w:lineRule="auto"/>
-      </w:pPr>
-    </w:p>
-    <w:p>
-      <w:pPr>
-        <w:spacing w:before="0" w:after="0" w:line="240" w:lineRule="auto"/>
-      </w:pPr>
-    </w:p>
-    <w:p>
-      <w:pPr>
-        <w:spacing w:before="0" w:after="0" w:line="240" w:lineRule="auto"/>
-      </w:pPr>
-    </w:p>
-    <w:p>
-      <w:pPr>
-        <w:spacing w:before="0" w:after="0" w:line="240" w:lineRule="auto"/>
-      </w:pPr>
-    </w:p>
-    <w:p>
-      <w:pPr>
-        <w:spacing w:before="0" w:after="0" w:line="240" w:lineRule="auto"/>
-      </w:pPr>
-    </w:p>
-    <w:p>
-      <w:pPr>
-        <w:spacing w:before="0" w:after="0" w:line="240" w:lineRule="auto"/>
-      </w:pPr>
+      <w:r>
+        <w:t xml:space="preserve">D.) Find the correlation values between the proximity and incidence matrices for both clusterings. </w:t>
+      </w:r>
+    </w:p>
+    <w:p>
+      <w:pPr>
+        <w:spacing w:before="0" w:after="0" w:line="240" w:lineRule="auto"/>
+      </w:pPr>
+    </w:p>
+    <w:p>
+      <w:pPr>
+        <w:spacing w:before="0" w:after="0" w:line="240" w:lineRule="auto"/>
+        <w:rPr>
+          <w:b/>
+        </w:rPr>
+      </w:pPr>
+      <w:r>
+        <w:rPr>
+          <w:b/>
+        </w:rPr>
+        <w:t>Correlation:</w:t>
+      </w:r>
+    </w:p>
+    <w:p>
+      <w:pPr>
+        <w:spacing w:before="0" w:after="0" w:line="240" w:lineRule="auto"/>
+      </w:pPr>
+      <w:r>
+        <w:t>Correlation coeff of single linkage clustering:</w:t>
+      </w:r>
+      <w:r>
+        <w:t xml:space="preserve"> </w:t>
+      </w:r>
+      <w:r>
+        <w:t xml:space="preserve"> -0.723477128698</w:t>
+      </w:r>
+    </w:p>
+    <w:p>
+      <w:pPr>
+        <w:spacing w:before="0" w:after="0" w:line="240" w:lineRule="auto"/>
+      </w:pPr>
+      <w:r>
+        <w:t>Correlation coeff of complete linkage clustering:</w:t>
+      </w:r>
+      <w:r>
+        <w:t xml:space="preserve"> </w:t>
+      </w:r>
+      <w:r>
+        <w:t xml:space="preserve"> -0.741615297576</w:t>
+      </w:r>
+    </w:p>
+    <w:p>
+      <w:pPr>
+        <w:spacing w:before="0" w:after="0" w:line="240" w:lineRule="auto"/>
+      </w:pPr>
+    </w:p>
+    <w:p>
+      <w:pPr>
+        <w:spacing w:before="0" w:after="0" w:line="240" w:lineRule="auto"/>
+        <w:rPr>
+          <w:b/>
+        </w:rPr>
+      </w:pPr>
+      <w:r>
+        <w:rPr>
+          <w:b/>
+        </w:rPr>
+        <w:t>Correlation Comments:</w:t>
+      </w:r>
+    </w:p>
+    <w:p>
+      <w:pPr>
+        <w:spacing w:before="0" w:after="0" w:line="240" w:lineRule="auto"/>
+      </w:pPr>
+      <w:r>
+        <w:tab/>
+        <w:t xml:space="preserve">The correlation of complete linkage is -0.7416, and its magnitude is larger than the single link clustering. That means that the clusters in complete linkage are more compact. This makes sense when looking at the graphing of both clustering methods since the clustering of the second method is more well defined. </w:t>
+      </w:r>
+    </w:p>
+    <w:p>
+      <w:pPr>
+        <w:spacing w:before="0" w:after="0" w:line="240" w:lineRule="auto"/>
+      </w:pPr>
+    </w:p>
+    <w:p>
+      <w:pPr>
+        <w:spacing w:before="0" w:after="0" w:line="240" w:lineRule="auto"/>
+      </w:pPr>
+    </w:p>
+    <w:p>
+      <w:pPr>
+        <w:spacing w:before="0" w:after="0" w:line="240" w:lineRule="auto"/>
+      </w:pPr>
+    </w:p>
+    <w:p>
+      <w:pPr>
+        <w:spacing w:before="0" w:after="0" w:line="240" w:lineRule="auto"/>
+      </w:pPr>
+    </w:p>
+    <w:p>
+      <w:pPr>
+        <w:spacing w:before="0" w:after="0" w:line="240" w:lineRule="auto"/>
+      </w:pPr>
+    </w:p>
+    <w:p>
+      <w:pPr>
+        <w:spacing w:before="0" w:after="0" w:line="240" w:lineRule="auto"/>
+      </w:pPr>
+    </w:p>
+    <w:p>
+      <w:pPr>
+        <w:spacing w:before="0" w:after="0" w:line="240" w:lineRule="auto"/>
+      </w:pPr>
+    </w:p>
+    <w:p>
+      <w:pPr>
+        <w:spacing w:before="0" w:after="0" w:line="240" w:lineRule="auto"/>
+      </w:pPr>
+    </w:p>
+    <w:p>
+      <w:pPr>
+        <w:spacing w:before="0" w:after="0" w:line="240" w:lineRule="auto"/>
+      </w:pPr>
+    </w:p>
+    <w:p>
+      <w:pPr>
+        <w:spacing w:before="0" w:after="0" w:line="240" w:lineRule="auto"/>
+      </w:pPr>
+    </w:p>
+    <w:p>
+      <w:pPr>
+        <w:spacing w:before="0" w:after="0" w:line="240" w:lineRule="auto"/>
+        <w:rPr>
+          <w:b/>
+        </w:rPr>
+      </w:pPr>
+      <w:r>
+        <w:rPr>
+          <w:b/>
+        </w:rPr>
+        <w:lastRenderedPageBreak/>
+        <w:t>Python Code for Question 2</w:t>
+      </w:r>
+    </w:p>
+    <w:p>
+      <w:pPr>
+        <w:spacing w:before="0" w:after="0" w:line="240" w:lineRule="auto"/>
+        <w:rPr>
+          <w:b/>
+        </w:rPr>
+      </w:pPr>
+    </w:p>
+    <w:p>
+      <w:pPr>
+        <w:spacing w:before="0" w:after="0" w:line="240" w:lineRule="auto"/>
+      </w:pPr>
+      <w:r>
+        <w:t xml:space="preserve">def prob2():  </w:t>
+      </w:r>
+    </w:p>
+    <w:p>
+      <w:pPr>
+        <w:spacing w:before="0" w:after="0" w:line="240" w:lineRule="auto"/>
+      </w:pPr>
+      <w:r>
+        <w:t xml:space="preserve">    global prob2Data</w:t>
+      </w:r>
+    </w:p>
+    <w:p>
+      <w:pPr>
+        <w:spacing w:before="0" w:after="0" w:line="240" w:lineRule="auto"/>
+      </w:pPr>
+      <w:r>
+        <w:t xml:space="preserve">    global linkageMatrix</w:t>
+      </w:r>
+    </w:p>
+    <w:p>
+      <w:pPr>
+        <w:spacing w:before="0" w:after="0" w:line="240" w:lineRule="auto"/>
+      </w:pPr>
+      <w:r>
+        <w:t xml:space="preserve">    global dend</w:t>
+      </w:r>
+    </w:p>
+    <w:p>
+      <w:pPr>
+        <w:spacing w:before="0" w:after="0" w:line="240" w:lineRule="auto"/>
+      </w:pPr>
+      <w:r>
+        <w:t xml:space="preserve">    </w:t>
+      </w:r>
+    </w:p>
+    <w:p>
+      <w:pPr>
+        <w:spacing w:before="0" w:after="0" w:line="240" w:lineRule="auto"/>
+      </w:pPr>
+      <w:r>
+        <w:t xml:space="preserve">    listdat = [(6, 12), (19, 7), (15, 4), (11, 0), </w:t>
+      </w:r>
+    </w:p>
+    <w:p>
+      <w:pPr>
+        <w:spacing w:before="0" w:after="0" w:line="240" w:lineRule="auto"/>
+      </w:pPr>
+      <w:r>
+        <w:t xml:space="preserve">                              (18, 12), (9, 20), (19, 22), (18, 17), </w:t>
+      </w:r>
+    </w:p>
+    <w:p>
+      <w:pPr>
+        <w:spacing w:before="0" w:after="0" w:line="240" w:lineRule="auto"/>
+      </w:pPr>
+      <w:r>
+        <w:t xml:space="preserve">                            (5, 11), (4, 18), (7, 15), (21, 18), (1, 19), </w:t>
+      </w:r>
+    </w:p>
+    <w:p>
+      <w:pPr>
+        <w:spacing w:before="0" w:after="0" w:line="240" w:lineRule="auto"/>
+      </w:pPr>
+      <w:r>
+        <w:t xml:space="preserve">                            (1, 4), (0, 9), (5, 11)]    </w:t>
+      </w:r>
+    </w:p>
+    <w:p>
+      <w:pPr>
+        <w:spacing w:before="0" w:after="0" w:line="240" w:lineRule="auto"/>
+      </w:pPr>
+      <w:r>
+        <w:t xml:space="preserve">    </w:t>
+      </w:r>
+    </w:p>
+    <w:p>
+      <w:pPr>
+        <w:spacing w:before="0" w:after="0" w:line="240" w:lineRule="auto"/>
+      </w:pPr>
+      <w:r>
+        <w:t xml:space="preserve">    #Initialize the data</w:t>
+      </w:r>
+    </w:p>
+    <w:p>
+      <w:pPr>
+        <w:spacing w:before="0" w:after="0" w:line="240" w:lineRule="auto"/>
+      </w:pPr>
+      <w:r>
+        <w:t xml:space="preserve">    prob2Data = pd.DataFrame(listdat, columns=['X','Y'])</w:t>
+      </w:r>
+    </w:p>
+    <w:p>
+      <w:pPr>
+        <w:spacing w:before="0" w:after="0" w:line="240" w:lineRule="auto"/>
+      </w:pPr>
+      <w:r>
+        <w:t xml:space="preserve">    </w:t>
+      </w:r>
+    </w:p>
+    <w:p>
+      <w:pPr>
+        <w:spacing w:before="0" w:after="0" w:line="240" w:lineRule="auto"/>
+      </w:pPr>
+      <w:r>
+        <w:t xml:space="preserve">    #Perform Clustering.</w:t>
+      </w:r>
+    </w:p>
+    <w:p>
+      <w:pPr>
+        <w:spacing w:before="0" w:after="0" w:line="240" w:lineRule="auto"/>
+      </w:pPr>
+      <w:r>
+        <w:t xml:space="preserve">    linkageMatrix = heirarchical.linkage(prob2Data.values, method='single', metric='euclidean')</w:t>
+      </w:r>
+    </w:p>
+    <w:p>
+      <w:pPr>
+        <w:spacing w:before="0" w:after="0" w:line="240" w:lineRule="auto"/>
+      </w:pPr>
+      <w:r>
+        <w:t xml:space="preserve">    </w:t>
+      </w:r>
+    </w:p>
+    <w:p>
+      <w:pPr>
+        <w:spacing w:before="0" w:after="0" w:line="240" w:lineRule="auto"/>
+      </w:pPr>
+      <w:r>
+        <w:t xml:space="preserve">    #Draw Dendrogram.    </w:t>
+      </w:r>
+    </w:p>
+    <w:p>
+      <w:pPr>
+        <w:spacing w:before="0" w:after="0" w:line="240" w:lineRule="auto"/>
+      </w:pPr>
+      <w:r>
+        <w:t xml:space="preserve">    dend = heirarchical.dendrogram(linkageMatrix)</w:t>
+      </w:r>
+    </w:p>
+    <w:p>
+      <w:pPr>
+        <w:spacing w:before="0" w:after="0" w:line="240" w:lineRule="auto"/>
+      </w:pPr>
+      <w:r>
+        <w:t xml:space="preserve">    plt.show()</w:t>
+      </w:r>
+    </w:p>
+    <w:p>
+      <w:pPr>
+        <w:spacing w:before="0" w:after="0" w:line="240" w:lineRule="auto"/>
+      </w:pPr>
+      <w:r>
+        <w:t xml:space="preserve">    </w:t>
+      </w:r>
+    </w:p>
+    <w:p>
+      <w:pPr>
+        <w:spacing w:before="0" w:after="0" w:line="240" w:lineRule="auto"/>
+      </w:pPr>
+      <w:r>
+        <w:t xml:space="preserve">    #Clustering with the distance set to 5.4 so that there are 3 clusters.</w:t>
+      </w:r>
+    </w:p>
+    <w:p>
+      <w:pPr>
+        <w:spacing w:before="0" w:after="0" w:line="240" w:lineRule="auto"/>
+      </w:pPr>
+      <w:r>
+        <w:t xml:space="preserve">    prob2Data['Cluster'] = fcluster(linkageMatrix, 5.4, criterion='distance')</w:t>
+      </w:r>
+    </w:p>
+    <w:p>
+      <w:pPr>
+        <w:spacing w:before="0" w:after="0" w:line="240" w:lineRule="auto"/>
+      </w:pPr>
+      <w:r>
+        <w:t xml:space="preserve">    </w:t>
+      </w:r>
+    </w:p>
+    <w:p>
+      <w:pPr>
+        <w:spacing w:before="0" w:after="0" w:line="240" w:lineRule="auto"/>
+      </w:pPr>
+      <w:r>
+        <w:t xml:space="preserve">    #Plot the data on a scatter plot. </w:t>
+      </w:r>
+    </w:p>
+    <w:p>
+      <w:pPr>
+        <w:spacing w:before="0" w:after="0" w:line="240" w:lineRule="auto"/>
+      </w:pPr>
+      <w:r>
+        <w:t xml:space="preserve">    plt.clf()</w:t>
+      </w:r>
+    </w:p>
+    <w:p>
+      <w:pPr>
+        <w:spacing w:before="0" w:after="0" w:line="240" w:lineRule="auto"/>
+      </w:pPr>
+      <w:r>
+        <w:t xml:space="preserve">    colorHandles = []</w:t>
+      </w:r>
+    </w:p>
+    <w:p>
+      <w:pPr>
+        <w:spacing w:before="0" w:after="0" w:line="240" w:lineRule="auto"/>
+      </w:pPr>
+      <w:r>
+        <w:t xml:space="preserve">    #Create each cluster scatter plot.</w:t>
+      </w:r>
+    </w:p>
+    <w:p>
+      <w:pPr>
+        <w:spacing w:before="0" w:after="0" w:line="240" w:lineRule="auto"/>
+      </w:pPr>
+      <w:r>
+        <w:t xml:space="preserve">    for cluster in range(1, 4):</w:t>
+      </w:r>
+    </w:p>
+    <w:p>
+      <w:pPr>
+        <w:spacing w:before="0" w:after="0" w:line="240" w:lineRule="auto"/>
+      </w:pPr>
+      <w:r>
+        <w:t xml:space="preserve">        randColor = [random.random(), random.random(), random.random()]</w:t>
+      </w:r>
+    </w:p>
+    <w:p>
+      <w:pPr>
+        <w:spacing w:before="0" w:after="0" w:line="240" w:lineRule="auto"/>
+      </w:pPr>
+      <w:r>
+        <w:t xml:space="preserve">        colorHandles.append(matplotlib.patches.Patch(color=randColor, label='K=' + str(cluster)))      </w:t>
+      </w:r>
+    </w:p>
+    <w:p>
+      <w:pPr>
+        <w:spacing w:before="0" w:after="0" w:line="240" w:lineRule="auto"/>
+      </w:pPr>
+      <w:r>
+        <w:t xml:space="preserve">        plt.scatter(prob2Data[prob2Data.Cluster == cluster].X, prob2Data[prob2Data.Cluster == cluster].Y, label="Cluster " + str(cluster), color=randColor)     </w:t>
+      </w:r>
+    </w:p>
+    <w:p>
+      <w:pPr>
+        <w:spacing w:before="0" w:after="0" w:line="240" w:lineRule="auto"/>
+      </w:pPr>
+      <w:r>
+        <w:t xml:space="preserve">    plt.legend(handles=colorHandles, bbox_to_anchor=(1.05, 1), loc=2, borderaxespad=0.)</w:t>
+      </w:r>
+    </w:p>
+    <w:p>
+      <w:pPr>
+        <w:spacing w:before="0" w:after="0" w:line="240" w:lineRule="auto"/>
+      </w:pPr>
+      <w:r>
+        <w:t xml:space="preserve">    plt.show()</w:t>
+      </w:r>
+    </w:p>
+    <w:p>
+      <w:pPr>
+        <w:spacing w:before="0" w:after="0" w:line="240" w:lineRule="auto"/>
+      </w:pPr>
+      <w:r>
+        <w:t xml:space="preserve">    </w:t>
+      </w:r>
+    </w:p>
+    <w:p>
+      <w:pPr>
+        <w:spacing w:before="0" w:after="0" w:line="240" w:lineRule="auto"/>
+      </w:pPr>
+      <w:r>
+        <w:t xml:space="preserve">    #PART B</w:t>
+      </w:r>
+    </w:p>
+    <w:p>
+      <w:pPr>
+        <w:spacing w:before="0" w:after="0" w:line="240" w:lineRule="auto"/>
+      </w:pPr>
+      <w:r>
+        <w:t xml:space="preserve">    #Initialize the data</w:t>
+      </w:r>
+    </w:p>
+    <w:p>
+      <w:pPr>
+        <w:spacing w:before="0" w:after="0" w:line="240" w:lineRule="auto"/>
+      </w:pPr>
+      <w:r>
+        <w:t xml:space="preserve">    prob2Data2 = pd.DataFrame(listdat, columns=['X','Y'])</w:t>
+      </w:r>
+    </w:p>
+    <w:p>
+      <w:pPr>
+        <w:spacing w:before="0" w:after="0" w:line="240" w:lineRule="auto"/>
+      </w:pPr>
+      <w:r>
+        <w:t xml:space="preserve">    </w:t>
+      </w:r>
+    </w:p>
+    <w:p>
+      <w:pPr>
+        <w:spacing w:before="0" w:after="0" w:line="240" w:lineRule="auto"/>
+      </w:pPr>
+      <w:r>
+        <w:t xml:space="preserve">    #Perform Clustering.</w:t>
+      </w:r>
+    </w:p>
+    <w:p>
+      <w:pPr>
+        <w:spacing w:before="0" w:after="0" w:line="240" w:lineRule="auto"/>
+      </w:pPr>
+      <w:r>
+        <w:t xml:space="preserve">    linkageMatrix = heirarchical.linkage(prob2Data2.values, method='complete', metric='euclidean')</w:t>
+      </w:r>
+    </w:p>
+    <w:p>
+      <w:pPr>
+        <w:spacing w:before="0" w:after="0" w:line="240" w:lineRule="auto"/>
+      </w:pPr>
+      <w:r>
+        <w:lastRenderedPageBreak/>
+        <w:t xml:space="preserve">    </w:t>
+      </w:r>
+    </w:p>
+    <w:p>
+      <w:pPr>
+        <w:spacing w:before="0" w:after="0" w:line="240" w:lineRule="auto"/>
+      </w:pPr>
+      <w:r>
+        <w:t xml:space="preserve">    #Draw Dendrogram.    </w:t>
+      </w:r>
+    </w:p>
+    <w:p>
+      <w:pPr>
+        <w:spacing w:before="0" w:after="0" w:line="240" w:lineRule="auto"/>
+      </w:pPr>
+      <w:r>
+        <w:t xml:space="preserve">    dend = heirarchical.dendrogram(linkageMatrix)</w:t>
+      </w:r>
+    </w:p>
+    <w:p>
+      <w:pPr>
+        <w:spacing w:before="0" w:after="0" w:line="240" w:lineRule="auto"/>
+      </w:pPr>
+      <w:r>
+        <w:t xml:space="preserve">    plt.show()</w:t>
+      </w:r>
+    </w:p>
+    <w:p>
+      <w:pPr>
+        <w:spacing w:before="0" w:after="0" w:line="240" w:lineRule="auto"/>
+      </w:pPr>
+      <w:r>
+        <w:t xml:space="preserve">    </w:t>
+      </w:r>
+    </w:p>
+    <w:p>
+      <w:pPr>
+        <w:spacing w:before="0" w:after="0" w:line="240" w:lineRule="auto"/>
+      </w:pPr>
+      <w:r>
+        <w:t xml:space="preserve">    #Clustering with the distance set to 20 so that there are 3 clusters.</w:t>
+      </w:r>
+    </w:p>
+    <w:p>
+      <w:pPr>
+        <w:spacing w:before="0" w:after="0" w:line="240" w:lineRule="auto"/>
+      </w:pPr>
+      <w:r>
+        <w:t xml:space="preserve">    prob2Data2['Cluster'] = fcluster(linkageMatrix, 20, criterion='distance')</w:t>
+      </w:r>
+    </w:p>
+    <w:p>
+      <w:pPr>
+        <w:spacing w:before="0" w:after="0" w:line="240" w:lineRule="auto"/>
+      </w:pPr>
+      <w:r>
+        <w:t xml:space="preserve">    </w:t>
+      </w:r>
+    </w:p>
+    <w:p>
+      <w:pPr>
+        <w:spacing w:before="0" w:after="0" w:line="240" w:lineRule="auto"/>
+      </w:pPr>
+      <w:r>
+        <w:t xml:space="preserve">    #Plot the data on a scatter plot. </w:t>
+      </w:r>
+    </w:p>
+    <w:p>
+      <w:pPr>
+        <w:spacing w:before="0" w:after="0" w:line="240" w:lineRule="auto"/>
+      </w:pPr>
+      <w:r>
+        <w:t xml:space="preserve">    plt.clf()</w:t>
+      </w:r>
+    </w:p>
+    <w:p>
+      <w:pPr>
+        <w:spacing w:before="0" w:after="0" w:line="240" w:lineRule="auto"/>
+      </w:pPr>
+      <w:r>
+        <w:t xml:space="preserve">    colorHandles = []</w:t>
+      </w:r>
+    </w:p>
+    <w:p>
+      <w:pPr>
+        <w:spacing w:before="0" w:after="0" w:line="240" w:lineRule="auto"/>
+      </w:pPr>
+      <w:r>
+        <w:t xml:space="preserve">    #Create each cluster scatter plot.</w:t>
+      </w:r>
+    </w:p>
+    <w:p>
+      <w:pPr>
+        <w:spacing w:before="0" w:after="0" w:line="240" w:lineRule="auto"/>
+      </w:pPr>
+      <w:r>
+        <w:t xml:space="preserve">    for cluster in range(1, 4):</w:t>
+      </w:r>
+    </w:p>
+    <w:p>
+      <w:pPr>
+        <w:spacing w:before="0" w:after="0" w:line="240" w:lineRule="auto"/>
+      </w:pPr>
+      <w:r>
+        <w:t xml:space="preserve">        randColor = [random.random(), random.random(), random.random()]</w:t>
+      </w:r>
+    </w:p>
+    <w:p>
+      <w:pPr>
+        <w:spacing w:before="0" w:after="0" w:line="240" w:lineRule="auto"/>
+      </w:pPr>
+      <w:r>
+        <w:t xml:space="preserve">        colorHandles.append(matplotlib.patches.Patch(color=randColor, label='K=' + str(cluster)))      </w:t>
+      </w:r>
+    </w:p>
+    <w:p>
+      <w:pPr>
+        <w:spacing w:before="0" w:after="0" w:line="240" w:lineRule="auto"/>
+      </w:pPr>
+      <w:r>
+        <w:t xml:space="preserve">        plt.scatter(prob2Data2[prob2Data2.Cluster == cluster].X, prob2Data2[prob2Data2.Cluster == cluster].Y, label="Cluster " + str(cluster), color=randColor)     </w:t>
+      </w:r>
+    </w:p>
+    <w:p>
+      <w:pPr>
+        <w:spacing w:before="0" w:after="0" w:line="240" w:lineRule="auto"/>
+      </w:pPr>
+      <w:r>
+        <w:t xml:space="preserve">    plt.legend(handles=colorHandles, bbox_to_anchor=(1.05, 1), loc=2, borderaxespad=0.)</w:t>
+      </w:r>
+    </w:p>
+    <w:p>
+      <w:pPr>
+        <w:spacing w:before="0" w:after="0" w:line="240" w:lineRule="auto"/>
+      </w:pPr>
+      <w:r>
+        <w:t xml:space="preserve">    plt.show()</w:t>
+      </w:r>
+    </w:p>
+    <w:p>
+      <w:pPr>
+        <w:spacing w:before="0" w:after="0" w:line="240" w:lineRule="auto"/>
+      </w:pPr>
+    </w:p>
+    <w:p>
+      <w:pPr>
+        <w:spacing w:before="0" w:after="0" w:line="240" w:lineRule="auto"/>
+      </w:pPr>
+      <w:r>
+        <w:t xml:space="preserve">    #PART C. Calculate the SSE or both clusterings.</w:t>
+      </w:r>
+    </w:p>
+    <w:p>
+      <w:pPr>
+        <w:spacing w:before="0" w:after="0" w:line="240" w:lineRule="auto"/>
+      </w:pPr>
+      <w:r>
+        <w:t xml:space="preserve">    singleLinkSSE, maxClusterContribSingle = sumSquaredError(prob2Data)  </w:t>
+      </w:r>
+    </w:p>
+    <w:p>
+      <w:pPr>
+        <w:spacing w:before="0" w:after="0" w:line="240" w:lineRule="auto"/>
+      </w:pPr>
+      <w:r>
+        <w:t xml:space="preserve">    completeLinkSSE, maxClusterContribComplete = sumSquaredError(prob2Data2)  </w:t>
+      </w:r>
+    </w:p>
+    <w:p>
+      <w:pPr>
+        <w:spacing w:before="0" w:after="0" w:line="240" w:lineRule="auto"/>
+      </w:pPr>
+      <w:r>
+        <w:t xml:space="preserve">    print "Sum squared error for single link: " + str(singleLinkSSE)</w:t>
+      </w:r>
+    </w:p>
+    <w:p>
+      <w:pPr>
+        <w:spacing w:before="0" w:after="0" w:line="240" w:lineRule="auto"/>
+      </w:pPr>
+      <w:r>
+        <w:t xml:space="preserve">    print "Cluster contributing most to SSE: " + str(maxClusterContribSingle[0])    </w:t>
+      </w:r>
+    </w:p>
+    <w:p>
+      <w:pPr>
+        <w:spacing w:before="0" w:after="0" w:line="240" w:lineRule="auto"/>
+      </w:pPr>
+      <w:r>
+        <w:t xml:space="preserve">    print "Cluster SSE: " + str(maxClusterContribSingle[1])</w:t>
+      </w:r>
+    </w:p>
+    <w:p>
+      <w:pPr>
+        <w:spacing w:before="0" w:after="0" w:line="240" w:lineRule="auto"/>
+      </w:pPr>
+      <w:r>
+        <w:t xml:space="preserve">    print</w:t>
+      </w:r>
+    </w:p>
+    <w:p>
+      <w:pPr>
+        <w:spacing w:before="0" w:after="0" w:line="240" w:lineRule="auto"/>
+      </w:pPr>
+      <w:r>
+        <w:t xml:space="preserve">    print "Sum squared error for complete link: " + str(completeLinkSSE)</w:t>
+      </w:r>
+    </w:p>
+    <w:p>
+      <w:pPr>
+        <w:spacing w:before="0" w:after="0" w:line="240" w:lineRule="auto"/>
+      </w:pPr>
+      <w:r>
+        <w:t xml:space="preserve">    print "Cluster contributing most to SSE: " + str(maxClusterContribComplete[0])    </w:t>
+      </w:r>
+    </w:p>
+    <w:p>
+      <w:pPr>
+        <w:spacing w:before="0" w:after="0" w:line="240" w:lineRule="auto"/>
+      </w:pPr>
+      <w:r>
+        <w:t xml:space="preserve">    print "Cluster SSE: " + str(maxClusterContribComplete[1])</w:t>
+      </w:r>
+    </w:p>
+    <w:p>
+      <w:pPr>
+        <w:spacing w:before="0" w:after="0" w:line="240" w:lineRule="auto"/>
+      </w:pPr>
+    </w:p>
+    <w:p>
+      <w:pPr>
+        <w:spacing w:before="0" w:after="0" w:line="240" w:lineRule="auto"/>
+      </w:pPr>
+      <w:r>
+        <w:t xml:space="preserve">    #PART D. Build proximity and incidence matricies, and calculate the correlation for each clustering. </w:t>
+      </w:r>
+    </w:p>
+    <w:p>
+      <w:pPr>
+        <w:spacing w:before="0" w:after="0" w:line="240" w:lineRule="auto"/>
+      </w:pPr>
+      <w:r>
+        <w:t xml:space="preserve">    print</w:t>
+      </w:r>
+    </w:p>
+    <w:p>
+      <w:pPr>
+        <w:spacing w:before="0" w:after="0" w:line="240" w:lineRule="auto"/>
+      </w:pPr>
+      <w:r>
+        <w:t xml:space="preserve">    corr, pm, im = correlationClusterAnalysis(prob2Data)</w:t>
+      </w:r>
+    </w:p>
+    <w:p>
+      <w:pPr>
+        <w:spacing w:before="0" w:after="0" w:line="240" w:lineRule="auto"/>
+      </w:pPr>
+      <w:r>
+        <w:t xml:space="preserve">    print("Correlation coeff of single linkage clustering: " + str(corr[0][1]))</w:t>
+      </w:r>
+    </w:p>
+    <w:p>
+      <w:pPr>
+        <w:spacing w:before="0" w:after="0" w:line="240" w:lineRule="auto"/>
+      </w:pPr>
+      <w:r>
+        <w:t xml:space="preserve">    corr, pm, im = correlationClusterAnalysis(prob2Data2)</w:t>
+      </w:r>
+    </w:p>
+    <w:p>
+      <w:pPr>
+        <w:spacing w:before="0" w:after="0" w:line="240" w:lineRule="auto"/>
+      </w:pPr>
+      <w:r>
+        <w:t xml:space="preserve">    print("Correlation coeff of complete linkage clustering: " + str(corr[0][1]))</w:t>
+      </w:r>
+    </w:p>
+    <w:p>
+      <w:pPr>
+        <w:spacing w:before="0" w:after="0" w:line="240" w:lineRule="auto"/>
+      </w:pPr>
+      <w:r>
+        <w:t xml:space="preserve">    </w:t>
+      </w:r>
+    </w:p>
+    <w:p>
+      <w:pPr>
+        <w:spacing w:before="0" w:after="0" w:line="240" w:lineRule="auto"/>
+      </w:pPr>
+    </w:p>
+    <w:p>
+      <w:pPr>
+        <w:spacing w:before="0" w:after="0" w:line="240" w:lineRule="auto"/>
+      </w:pPr>
+      <w:r>
+        <w:t>def sumSquaredError(dataSet):</w:t>
+      </w:r>
+    </w:p>
+    <w:p>
+      <w:pPr>
+        <w:spacing w:before="0" w:after="0" w:line="240" w:lineRule="auto"/>
+      </w:pPr>
+      <w:r>
+        <w:t xml:space="preserve">    totalSum = 0</w:t>
+      </w:r>
+    </w:p>
+    <w:p>
+      <w:pPr>
+        <w:spacing w:before="0" w:after="0" w:line="240" w:lineRule="auto"/>
+      </w:pPr>
+      <w:r>
+        <w:t xml:space="preserve">    #Store cluster with maximum contribution to sse as (cluster, SSE contrib)</w:t>
+      </w:r>
+    </w:p>
+    <w:p>
+      <w:pPr>
+        <w:spacing w:before="0" w:after="0" w:line="240" w:lineRule="auto"/>
+      </w:pPr>
+      <w:r>
+        <w:t xml:space="preserve">    maxClusterContribution = (0, 0)    </w:t>
+      </w:r>
+    </w:p>
+    <w:p>
+      <w:pPr>
+        <w:spacing w:before="0" w:after="0" w:line="240" w:lineRule="auto"/>
+      </w:pPr>
+      <w:r>
+        <w:lastRenderedPageBreak/>
+        <w:t xml:space="preserve">    </w:t>
+      </w:r>
+    </w:p>
+    <w:p>
+      <w:pPr>
+        <w:spacing w:before="0" w:after="0" w:line="240" w:lineRule="auto"/>
+      </w:pPr>
+      <w:r>
+        <w:t xml:space="preserve">    #For each cluster</w:t>
+      </w:r>
+    </w:p>
+    <w:p>
+      <w:pPr>
+        <w:spacing w:before="0" w:after="0" w:line="240" w:lineRule="auto"/>
+      </w:pPr>
+      <w:r>
+        <w:t xml:space="preserve">    #   For each point in each cluster</w:t>
+      </w:r>
+    </w:p>
+    <w:p>
+      <w:pPr>
+        <w:spacing w:before="0" w:after="0" w:line="240" w:lineRule="auto"/>
+      </w:pPr>
+      <w:r>
+        <w:t xml:space="preserve">    #       Find squared distance between mean and point, and add to cluster sum.</w:t>
+      </w:r>
+    </w:p>
+    <w:p>
+      <w:pPr>
+        <w:spacing w:before="0" w:after="0" w:line="240" w:lineRule="auto"/>
+      </w:pPr>
+      <w:r>
+        <w:t xml:space="preserve">    #Sum all cluster values. </w:t>
+      </w:r>
+    </w:p>
+    <w:p>
+      <w:pPr>
+        <w:spacing w:before="0" w:after="0" w:line="240" w:lineRule="auto"/>
+      </w:pPr>
+    </w:p>
+    <w:p>
+      <w:pPr>
+        <w:spacing w:before="0" w:after="0" w:line="240" w:lineRule="auto"/>
+      </w:pPr>
+      <w:r>
+        <w:t xml:space="preserve">    for cluster in range(1, 4):</w:t>
+      </w:r>
+    </w:p>
+    <w:p>
+      <w:pPr>
+        <w:spacing w:before="0" w:after="0" w:line="240" w:lineRule="auto"/>
+      </w:pPr>
+      <w:r>
+        <w:t xml:space="preserve">        #Get view of all data in the same cluster. </w:t>
+      </w:r>
+    </w:p>
+    <w:p>
+      <w:pPr>
+        <w:spacing w:before="0" w:after="0" w:line="240" w:lineRule="auto"/>
+      </w:pPr>
+      <w:r>
+        <w:t xml:space="preserve">        currentClusterData = dataSet[dataSet.Cluster == cluster]  </w:t>
+      </w:r>
+    </w:p>
+    <w:p>
+      <w:pPr>
+        <w:spacing w:before="0" w:after="0" w:line="240" w:lineRule="auto"/>
+      </w:pPr>
+      <w:r>
+        <w:t xml:space="preserve">        meanX = currentClusterData.X.values.mean()</w:t>
+      </w:r>
+    </w:p>
+    <w:p>
+      <w:pPr>
+        <w:spacing w:before="0" w:after="0" w:line="240" w:lineRule="auto"/>
+      </w:pPr>
+      <w:r>
+        <w:t xml:space="preserve">        meanY = currentClusterData.Y.values.mean()</w:t>
+      </w:r>
+    </w:p>
+    <w:p>
+      <w:pPr>
+        <w:spacing w:before="0" w:after="0" w:line="240" w:lineRule="auto"/>
+      </w:pPr>
+      <w:r>
+        <w:t xml:space="preserve">        clusterSum = 0</w:t>
+      </w:r>
+    </w:p>
+    <w:p>
+      <w:pPr>
+        <w:spacing w:before="0" w:after="0" w:line="240" w:lineRule="auto"/>
+      </w:pPr>
+      <w:r>
+        <w:t xml:space="preserve">        for index, row in currentClusterData.iterrows():</w:t>
+      </w:r>
+    </w:p>
+    <w:p>
+      <w:pPr>
+        <w:spacing w:before="0" w:after="0" w:line="240" w:lineRule="auto"/>
+      </w:pPr>
+      <w:r>
+        <w:t xml:space="preserve">            clusterSum += math.pow(meanX-row.X, 2) + math.pow(meanY-row.Y, 2)</w:t>
+      </w:r>
+    </w:p>
+    <w:p>
+      <w:pPr>
+        <w:spacing w:before="0" w:after="0" w:line="240" w:lineRule="auto"/>
+      </w:pPr>
+      <w:r>
+        <w:t xml:space="preserve">        if clusterSum &gt; maxClusterContribution[1]:</w:t>
+      </w:r>
+    </w:p>
+    <w:p>
+      <w:pPr>
+        <w:spacing w:before="0" w:after="0" w:line="240" w:lineRule="auto"/>
+      </w:pPr>
+      <w:r>
+        <w:t xml:space="preserve">            maxClusterContribution = (cluster, clusterSum)</w:t>
+      </w:r>
+    </w:p>
+    <w:p>
+      <w:pPr>
+        <w:spacing w:before="0" w:after="0" w:line="240" w:lineRule="auto"/>
+      </w:pPr>
+      <w:r>
+        <w:t xml:space="preserve">        totalSum += clusterSum</w:t>
+      </w:r>
+    </w:p>
+    <w:p>
+      <w:pPr>
+        <w:spacing w:before="0" w:after="0" w:line="240" w:lineRule="auto"/>
+      </w:pPr>
+      <w:r>
+        <w:t xml:space="preserve">    </w:t>
+      </w:r>
+    </w:p>
+    <w:p>
+      <w:pPr>
+        <w:spacing w:before="0" w:after="0" w:line="240" w:lineRule="auto"/>
+      </w:pPr>
+      <w:r>
+        <w:t xml:space="preserve">    return totalSum, maxClusterContribution</w:t>
+      </w:r>
+    </w:p>
+    <w:p>
+      <w:pPr>
+        <w:spacing w:before="0" w:after="0" w:line="240" w:lineRule="auto"/>
+      </w:pPr>
+    </w:p>
+    <w:p>
+      <w:pPr>
+        <w:spacing w:before="0" w:after="0" w:line="240" w:lineRule="auto"/>
+      </w:pPr>
+    </w:p>
+    <w:p>
+      <w:pPr>
+        <w:spacing w:before="0" w:after="0" w:line="240" w:lineRule="auto"/>
+      </w:pPr>
+      <w:r>
+        <w:t>def correlationClusterAnalysis(dataSet):</w:t>
+      </w:r>
+    </w:p>
+    <w:p>
+      <w:pPr>
+        <w:spacing w:before="0" w:after="0" w:line="240" w:lineRule="auto"/>
+      </w:pPr>
+      <w:r>
+        <w:t xml:space="preserve">    #Make an mxm matrix where m is the number of data points.</w:t>
+      </w:r>
+    </w:p>
+    <w:p>
+      <w:pPr>
+        <w:spacing w:before="0" w:after="0" w:line="240" w:lineRule="auto"/>
+      </w:pPr>
+      <w:r>
+        <w:t xml:space="preserve">    proximityMatrix = np.zeros((dataSet.shape[0], dataSet.shape[0]))</w:t>
+      </w:r>
+    </w:p>
+    <w:p>
+      <w:pPr>
+        <w:spacing w:before="0" w:after="0" w:line="240" w:lineRule="auto"/>
+      </w:pPr>
+      <w:r>
+        <w:t xml:space="preserve">    incidenceMatrix = np.zeros((dataSet.shape[0], dataSet.shape[0]))</w:t>
+      </w:r>
+    </w:p>
+    <w:p>
+      <w:pPr>
+        <w:spacing w:before="0" w:after="0" w:line="240" w:lineRule="auto"/>
+      </w:pPr>
+      <w:r>
+        <w:t xml:space="preserve">    </w:t>
+      </w:r>
+    </w:p>
+    <w:p>
+      <w:pPr>
+        <w:spacing w:before="0" w:after="0" w:line="240" w:lineRule="auto"/>
+      </w:pPr>
+      <w:r>
+        <w:t xml:space="preserve">    for i in range(0, dataSet.shape[0]):</w:t>
+      </w:r>
+    </w:p>
+    <w:p>
+      <w:pPr>
+        <w:spacing w:before="0" w:after="0" w:line="240" w:lineRule="auto"/>
+      </w:pPr>
+      <w:r>
+        <w:t xml:space="preserve">        for j in range(i, dataSet.shape[0]):</w:t>
+      </w:r>
+    </w:p>
+    <w:p>
+      <w:pPr>
+        <w:spacing w:before="0" w:after="0" w:line="240" w:lineRule="auto"/>
+      </w:pPr>
+      <w:r>
+        <w:t xml:space="preserve">            distance = math.pow(math.pow(dataSet.iloc[i].X - dataSet.iloc[j].X, 2) + math.pow(dataSet.iloc[i].Y - dataSet.iloc[j].Y, 2), .5)</w:t>
+      </w:r>
+    </w:p>
+    <w:p>
+      <w:pPr>
+        <w:spacing w:before="0" w:after="0" w:line="240" w:lineRule="auto"/>
+      </w:pPr>
+      <w:r>
+        <w:t xml:space="preserve">            proximityMatrix[i,j] = distance</w:t>
+      </w:r>
+    </w:p>
+    <w:p>
+      <w:pPr>
+        <w:spacing w:before="0" w:after="0" w:line="240" w:lineRule="auto"/>
+      </w:pPr>
+      <w:r>
+        <w:t xml:space="preserve">            proximityMatrix[j,i] = distance</w:t>
+      </w:r>
+    </w:p>
+    <w:p>
+      <w:pPr>
+        <w:spacing w:before="0" w:after="0" w:line="240" w:lineRule="auto"/>
+      </w:pPr>
+      <w:r>
+        <w:t xml:space="preserve">            if dataSet['Cluster'].iloc[i] == dataSet['Cluster'].iloc[j]:</w:t>
+      </w:r>
+    </w:p>
+    <w:p>
+      <w:pPr>
+        <w:spacing w:before="0" w:after="0" w:line="240" w:lineRule="auto"/>
+      </w:pPr>
+      <w:r>
+        <w:t xml:space="preserve">                incidenceMatrix[i,j] = 1</w:t>
+      </w:r>
+    </w:p>
+    <w:p>
+      <w:pPr>
+        <w:spacing w:before="0" w:after="0" w:line="240" w:lineRule="auto"/>
+      </w:pPr>
+      <w:r>
+        <w:t xml:space="preserve">                incidenceMatrix[j,i] = 1</w:t>
+      </w:r>
+    </w:p>
+    <w:p>
+      <w:pPr>
+        <w:spacing w:before="0" w:after="0" w:line="240" w:lineRule="auto"/>
+      </w:pPr>
+      <w:r>
+        <w:t xml:space="preserve">        </w:t>
+      </w:r>
+    </w:p>
+    <w:p>
+      <w:pPr>
+        <w:spacing w:before="0" w:after="0" w:line="240" w:lineRule="auto"/>
+      </w:pPr>
+      <w:r>
+        <w:t xml:space="preserve">    correlation = np.corrcoef(proximityMatrix.flatten(), incidenceMatrix.flatten())        </w:t>
+      </w:r>
+    </w:p>
+    <w:p>
+      <w:pPr>
+        <w:spacing w:before="0" w:after="0" w:line="240" w:lineRule="auto"/>
+      </w:pPr>
+      <w:r>
+        <w:t xml:space="preserve">    </w:t>
+      </w:r>
+    </w:p>
+    <w:p>
+      <w:pPr>
+        <w:spacing w:before="0" w:after="0" w:line="240" w:lineRule="auto"/>
+      </w:pPr>
+      <w:r>
+        <w:t xml:space="preserve">    return correlation, proximityMatrix, incidenceMatrix</w:t>
+      </w:r>
+    </w:p>
+    <w:p>
+      <w:pPr>
+        <w:spacing w:before="0" w:after="0" w:line="240" w:lineRule="auto"/>
+      </w:pPr>
+    </w:p>
+    <w:p>
+      <w:pPr>
+        <w:spacing w:before="0" w:after="0" w:line="240" w:lineRule="auto"/>
+      </w:pPr>
+    </w:p>
+    <w:p>
+      <w:pPr>
+        <w:spacing w:before="0" w:after="0" w:line="240" w:lineRule="auto"/>
+      </w:pPr>
+    </w:p>
+    <w:p>
+      <w:pPr>
+        <w:spacing w:before="0" w:after="0" w:line="240" w:lineRule="auto"/>
+      </w:pPr>
+    </w:p>
+    <w:p>
+      <w:pPr>
+        <w:spacing w:before="0" w:after="0" w:line="240" w:lineRule="auto"/>
+      </w:pPr>
+    </w:p>
+    <w:p>
+      <w:pPr>
+        <w:pStyle w:val="Heading1"/>
+      </w:pPr>
+      <w:r>
+        <w:lastRenderedPageBreak/>
+        <w:t>Question 3</w:t>
+      </w:r>
+      <w:r>
+        <w:t xml:space="preserve"> Answers</w:t>
+      </w:r>
+    </w:p>
+    <w:p>
+      <w:r>
+        <w:t xml:space="preserve">A.) </w:t>
+      </w:r>
+      <w:bookmarkStart w:id="0" w:name="_GoBack"/>
+      <w:bookmarkEnd w:id="0"/>
     </w:p>
     <w:p>
       <w:pPr>

</xml_diff>